<commit_message>
1 - alterado o programa para ter mascara nos valores dos campos 2 - criado o modulo de cadastro de oficio 3 - criado o relatório de processos criados no periodo para a senhora elione
</commit_message>
<xml_diff>
--- a/manual/Manual_Sistema_Protocolo.docx
+++ b/manual/Manual_Sistema_Protocolo.docx
@@ -16,6 +16,7 @@
           <w:docPartUnique/>
         </w:docPartObj>
       </w:sdtPr>
+      <w:sdtEndPr/>
       <w:sdtContent>
         <w:p>
           <w:pPr>
@@ -98,6 +99,7 @@
             <w:dataBinding w:prefixMappings="xmlns:ns0='http://purl.org/dc/elements/1.1/' xmlns:ns1='http://schemas.openxmlformats.org/package/2006/metadata/core-properties' " w:xpath="/ns1:coreProperties[1]/ns0:title[1]" w:storeItemID="{6C3C8BC8-F283-45AE-878A-BAB7291924A1}"/>
             <w:text/>
           </w:sdtPr>
+          <w:sdtEndPr/>
           <w:sdtContent>
             <w:p>
               <w:pPr>
@@ -143,6 +145,7 @@
             <w:dataBinding w:prefixMappings="xmlns:ns0='http://purl.org/dc/elements/1.1/' xmlns:ns1='http://schemas.openxmlformats.org/package/2006/metadata/core-properties' " w:xpath="/ns1:coreProperties[1]/ns0:subject[1]" w:storeItemID="{6C3C8BC8-F283-45AE-878A-BAB7291924A1}"/>
             <w:text/>
           </w:sdtPr>
+          <w:sdtEndPr/>
           <w:sdtContent>
             <w:p>
               <w:pPr>
@@ -206,6 +209,7 @@
                           <w:calendar w:val="gregorian"/>
                         </w:date>
                       </w:sdtPr>
+                      <w:sdtEndPr/>
                       <w:sdtContent>
                         <w:p>
                           <w:pPr>
@@ -243,7 +247,7 @@
                         <w:pStyle w:val="SemEspaamento"/>
                         <w:jc w:val="center"/>
                         <w:rPr>
-                          <w:color w:val="5B9BD5" w:themeColor="accent1"/>
+                          <w:caps/>
                         </w:rPr>
                       </w:pPr>
                       <w:sdt>
@@ -257,6 +261,7 @@
                           <w:dataBinding w:prefixMappings="xmlns:ns0='http://schemas.openxmlformats.org/officeDocument/2006/extended-properties' " w:xpath="/ns0:Properties[1]/ns0:Company[1]" w:storeItemID="{6668398D-A668-4E3E-A5EB-62B293D839F1}"/>
                           <w:text/>
                         </w:sdtPr>
+                        <w:sdtEndPr/>
                         <w:sdtContent>
                           <w:r>
                             <w:rPr>
@@ -266,6 +271,21 @@
                           </w:r>
                         </w:sdtContent>
                       </w:sdt>
+                    </w:p>
+                    <w:p>
+                      <w:pPr>
+                        <w:pStyle w:val="SemEspaamento"/>
+                        <w:jc w:val="center"/>
+                        <w:rPr>
+                          <w:color w:val="5B9BD5" w:themeColor="accent1"/>
+                        </w:rPr>
+                      </w:pPr>
+                      <w:r>
+                        <w:rPr>
+                          <w:caps/>
+                        </w:rPr>
+                        <w:t>versão 1.1</w:t>
+                      </w:r>
                     </w:p>
                   </w:txbxContent>
                 </v:textbox>
@@ -383,6 +403,8 @@
             <w:t>Sumário</w:t>
           </w:r>
         </w:p>
+        <w:bookmarkStart w:id="0" w:name="_GoBack"/>
+        <w:bookmarkEnd w:id="0"/>
         <w:p>
           <w:pPr>
             <w:pStyle w:val="Sumrio1"/>
@@ -417,7 +439,7 @@
             </w:rPr>
             <w:fldChar w:fldCharType="separate"/>
           </w:r>
-          <w:hyperlink w:anchor="_Toc482956702" w:history="1">
+          <w:hyperlink w:anchor="_Toc487451431" w:history="1">
             <w:r>
               <w:rPr>
                 <w:rStyle w:val="Hyperlink"/>
@@ -444,7 +466,7 @@
                 <w:noProof/>
                 <w:webHidden/>
               </w:rPr>
-              <w:instrText xml:space="preserve"> PAGEREF _Toc482956702 \h </w:instrText>
+              <w:instrText xml:space="preserve"> PAGEREF _Toc487451431 \h </w:instrText>
             </w:r>
             <w:r>
               <w:rPr>
@@ -488,7 +510,7 @@
               <w:lang w:eastAsia="pt-BR"/>
             </w:rPr>
           </w:pPr>
-          <w:hyperlink w:anchor="_Toc482956703" w:history="1">
+          <w:hyperlink w:anchor="_Toc487451432" w:history="1">
             <w:r>
               <w:rPr>
                 <w:rStyle w:val="Hyperlink"/>
@@ -515,7 +537,7 @@
                 <w:noProof/>
                 <w:webHidden/>
               </w:rPr>
-              <w:instrText xml:space="preserve"> PAGEREF _Toc482956703 \h </w:instrText>
+              <w:instrText xml:space="preserve"> PAGEREF _Toc487451432 \h </w:instrText>
             </w:r>
             <w:r>
               <w:rPr>
@@ -559,7 +581,7 @@
               <w:lang w:eastAsia="pt-BR"/>
             </w:rPr>
           </w:pPr>
-          <w:hyperlink w:anchor="_Toc482956704" w:history="1">
+          <w:hyperlink w:anchor="_Toc487451433" w:history="1">
             <w:r>
               <w:rPr>
                 <w:rStyle w:val="Hyperlink"/>
@@ -586,7 +608,7 @@
                 <w:noProof/>
                 <w:webHidden/>
               </w:rPr>
-              <w:instrText xml:space="preserve"> PAGEREF _Toc482956704 \h </w:instrText>
+              <w:instrText xml:space="preserve"> PAGEREF _Toc487451433 \h </w:instrText>
             </w:r>
             <w:r>
               <w:rPr>
@@ -630,7 +652,7 @@
               <w:lang w:eastAsia="pt-BR"/>
             </w:rPr>
           </w:pPr>
-          <w:hyperlink w:anchor="_Toc482956705" w:history="1">
+          <w:hyperlink w:anchor="_Toc487451434" w:history="1">
             <w:r>
               <w:rPr>
                 <w:rStyle w:val="Hyperlink"/>
@@ -657,7 +679,7 @@
                 <w:noProof/>
                 <w:webHidden/>
               </w:rPr>
-              <w:instrText xml:space="preserve"> PAGEREF _Toc482956705 \h </w:instrText>
+              <w:instrText xml:space="preserve"> PAGEREF _Toc487451434 \h </w:instrText>
             </w:r>
             <w:r>
               <w:rPr>
@@ -701,7 +723,7 @@
               <w:lang w:eastAsia="pt-BR"/>
             </w:rPr>
           </w:pPr>
-          <w:hyperlink w:anchor="_Toc482956706" w:history="1">
+          <w:hyperlink w:anchor="_Toc487451435" w:history="1">
             <w:r>
               <w:rPr>
                 <w:rStyle w:val="Hyperlink"/>
@@ -728,7 +750,7 @@
                 <w:noProof/>
                 <w:webHidden/>
               </w:rPr>
-              <w:instrText xml:space="preserve"> PAGEREF _Toc482956706 \h </w:instrText>
+              <w:instrText xml:space="preserve"> PAGEREF _Toc487451435 \h </w:instrText>
             </w:r>
             <w:r>
               <w:rPr>
@@ -772,7 +794,7 @@
               <w:lang w:eastAsia="pt-BR"/>
             </w:rPr>
           </w:pPr>
-          <w:hyperlink w:anchor="_Toc482956707" w:history="1">
+          <w:hyperlink w:anchor="_Toc487451436" w:history="1">
             <w:r>
               <w:rPr>
                 <w:rStyle w:val="Hyperlink"/>
@@ -799,7 +821,7 @@
                 <w:noProof/>
                 <w:webHidden/>
               </w:rPr>
-              <w:instrText xml:space="preserve"> PAGEREF _Toc482956707 \h </w:instrText>
+              <w:instrText xml:space="preserve"> PAGEREF _Toc487451436 \h </w:instrText>
             </w:r>
             <w:r>
               <w:rPr>
@@ -843,7 +865,7 @@
               <w:lang w:eastAsia="pt-BR"/>
             </w:rPr>
           </w:pPr>
-          <w:hyperlink w:anchor="_Toc482956708" w:history="1">
+          <w:hyperlink w:anchor="_Toc487451437" w:history="1">
             <w:r>
               <w:rPr>
                 <w:rStyle w:val="Hyperlink"/>
@@ -870,7 +892,7 @@
                 <w:noProof/>
                 <w:webHidden/>
               </w:rPr>
-              <w:instrText xml:space="preserve"> PAGEREF _Toc482956708 \h </w:instrText>
+              <w:instrText xml:space="preserve"> PAGEREF _Toc487451437 \h </w:instrText>
             </w:r>
             <w:r>
               <w:rPr>
@@ -914,7 +936,7 @@
               <w:lang w:eastAsia="pt-BR"/>
             </w:rPr>
           </w:pPr>
-          <w:hyperlink w:anchor="_Toc482956709" w:history="1">
+          <w:hyperlink w:anchor="_Toc487451438" w:history="1">
             <w:r>
               <w:rPr>
                 <w:rStyle w:val="Hyperlink"/>
@@ -941,7 +963,7 @@
                 <w:noProof/>
                 <w:webHidden/>
               </w:rPr>
-              <w:instrText xml:space="preserve"> PAGEREF _Toc482956709 \h </w:instrText>
+              <w:instrText xml:space="preserve"> PAGEREF _Toc487451438 \h </w:instrText>
             </w:r>
             <w:r>
               <w:rPr>
@@ -985,7 +1007,7 @@
               <w:lang w:eastAsia="pt-BR"/>
             </w:rPr>
           </w:pPr>
-          <w:hyperlink w:anchor="_Toc482956710" w:history="1">
+          <w:hyperlink w:anchor="_Toc487451439" w:history="1">
             <w:r>
               <w:rPr>
                 <w:rStyle w:val="Hyperlink"/>
@@ -1012,7 +1034,7 @@
                 <w:noProof/>
                 <w:webHidden/>
               </w:rPr>
-              <w:instrText xml:space="preserve"> PAGEREF _Toc482956710 \h </w:instrText>
+              <w:instrText xml:space="preserve"> PAGEREF _Toc487451439 \h </w:instrText>
             </w:r>
             <w:r>
               <w:rPr>
@@ -1056,7 +1078,7 @@
               <w:lang w:eastAsia="pt-BR"/>
             </w:rPr>
           </w:pPr>
-          <w:hyperlink w:anchor="_Toc482956711" w:history="1">
+          <w:hyperlink w:anchor="_Toc487451440" w:history="1">
             <w:r>
               <w:rPr>
                 <w:rStyle w:val="Hyperlink"/>
@@ -1083,7 +1105,7 @@
                 <w:noProof/>
                 <w:webHidden/>
               </w:rPr>
-              <w:instrText xml:space="preserve"> PAGEREF _Toc482956711 \h </w:instrText>
+              <w:instrText xml:space="preserve"> PAGEREF _Toc487451440 \h </w:instrText>
             </w:r>
             <w:r>
               <w:rPr>
@@ -1127,7 +1149,7 @@
               <w:lang w:eastAsia="pt-BR"/>
             </w:rPr>
           </w:pPr>
-          <w:hyperlink w:anchor="_Toc482956712" w:history="1">
+          <w:hyperlink w:anchor="_Toc487451441" w:history="1">
             <w:r>
               <w:rPr>
                 <w:rStyle w:val="Hyperlink"/>
@@ -1154,7 +1176,7 @@
                 <w:noProof/>
                 <w:webHidden/>
               </w:rPr>
-              <w:instrText xml:space="preserve"> PAGEREF _Toc482956712 \h </w:instrText>
+              <w:instrText xml:space="preserve"> PAGEREF _Toc487451441 \h </w:instrText>
             </w:r>
             <w:r>
               <w:rPr>
@@ -1174,7 +1196,7 @@
                 <w:noProof/>
                 <w:webHidden/>
               </w:rPr>
-              <w:t>10</w:t>
+              <w:t>11</w:t>
             </w:r>
             <w:r>
               <w:rPr>
@@ -1198,7 +1220,7 @@
               <w:lang w:eastAsia="pt-BR"/>
             </w:rPr>
           </w:pPr>
-          <w:hyperlink w:anchor="_Toc482956713" w:history="1">
+          <w:hyperlink w:anchor="_Toc487451442" w:history="1">
             <w:r>
               <w:rPr>
                 <w:rStyle w:val="Hyperlink"/>
@@ -1225,7 +1247,7 @@
                 <w:noProof/>
                 <w:webHidden/>
               </w:rPr>
-              <w:instrText xml:space="preserve"> PAGEREF _Toc482956713 \h </w:instrText>
+              <w:instrText xml:space="preserve"> PAGEREF _Toc487451442 \h </w:instrText>
             </w:r>
             <w:r>
               <w:rPr>
@@ -1245,7 +1267,7 @@
                 <w:noProof/>
                 <w:webHidden/>
               </w:rPr>
-              <w:t>12</w:t>
+              <w:t>13</w:t>
             </w:r>
             <w:r>
               <w:rPr>
@@ -1269,7 +1291,7 @@
               <w:lang w:eastAsia="pt-BR"/>
             </w:rPr>
           </w:pPr>
-          <w:hyperlink w:anchor="_Toc482956714" w:history="1">
+          <w:hyperlink w:anchor="_Toc487451443" w:history="1">
             <w:r>
               <w:rPr>
                 <w:rStyle w:val="Hyperlink"/>
@@ -1296,7 +1318,7 @@
                 <w:noProof/>
                 <w:webHidden/>
               </w:rPr>
-              <w:instrText xml:space="preserve"> PAGEREF _Toc482956714 \h </w:instrText>
+              <w:instrText xml:space="preserve"> PAGEREF _Toc487451443 \h </w:instrText>
             </w:r>
             <w:r>
               <w:rPr>
@@ -1316,7 +1338,7 @@
                 <w:noProof/>
                 <w:webHidden/>
               </w:rPr>
-              <w:t>13</w:t>
+              <w:t>14</w:t>
             </w:r>
             <w:r>
               <w:rPr>
@@ -1340,7 +1362,7 @@
               <w:lang w:eastAsia="pt-BR"/>
             </w:rPr>
           </w:pPr>
-          <w:hyperlink w:anchor="_Toc482956715" w:history="1">
+          <w:hyperlink w:anchor="_Toc487451444" w:history="1">
             <w:r>
               <w:rPr>
                 <w:rStyle w:val="Hyperlink"/>
@@ -1367,7 +1389,7 @@
                 <w:noProof/>
                 <w:webHidden/>
               </w:rPr>
-              <w:instrText xml:space="preserve"> PAGEREF _Toc482956715 \h </w:instrText>
+              <w:instrText xml:space="preserve"> PAGEREF _Toc487451444 \h </w:instrText>
             </w:r>
             <w:r>
               <w:rPr>
@@ -1387,7 +1409,7 @@
                 <w:noProof/>
                 <w:webHidden/>
               </w:rPr>
-              <w:t>14</w:t>
+              <w:t>15</w:t>
             </w:r>
             <w:r>
               <w:rPr>
@@ -1411,7 +1433,7 @@
               <w:lang w:eastAsia="pt-BR"/>
             </w:rPr>
           </w:pPr>
-          <w:hyperlink w:anchor="_Toc482956716" w:history="1">
+          <w:hyperlink w:anchor="_Toc487451445" w:history="1">
             <w:r>
               <w:rPr>
                 <w:rStyle w:val="Hyperlink"/>
@@ -1438,7 +1460,7 @@
                 <w:noProof/>
                 <w:webHidden/>
               </w:rPr>
-              <w:instrText xml:space="preserve"> PAGEREF _Toc482956716 \h </w:instrText>
+              <w:instrText xml:space="preserve"> PAGEREF _Toc487451445 \h </w:instrText>
             </w:r>
             <w:r>
               <w:rPr>
@@ -1458,7 +1480,7 @@
                 <w:noProof/>
                 <w:webHidden/>
               </w:rPr>
-              <w:t>15</w:t>
+              <w:t>16</w:t>
             </w:r>
             <w:r>
               <w:rPr>
@@ -1482,13 +1504,13 @@
               <w:lang w:eastAsia="pt-BR"/>
             </w:rPr>
           </w:pPr>
-          <w:hyperlink w:anchor="_Toc482956717" w:history="1">
+          <w:hyperlink w:anchor="_Toc487451446" w:history="1">
             <w:r>
               <w:rPr>
                 <w:rStyle w:val="Hyperlink"/>
                 <w:noProof/>
               </w:rPr>
-              <w:t>RECEBIMENTO DE PROCESSO</w:t>
+              <w:t>RECEBIMENTO DE PROCESSO INDIVIDUAL</w:t>
             </w:r>
             <w:r>
               <w:rPr>
@@ -1509,7 +1531,7 @@
                 <w:noProof/>
                 <w:webHidden/>
               </w:rPr>
-              <w:instrText xml:space="preserve"> PAGEREF _Toc482956717 \h </w:instrText>
+              <w:instrText xml:space="preserve"> PAGEREF _Toc487451446 \h </w:instrText>
             </w:r>
             <w:r>
               <w:rPr>
@@ -1529,7 +1551,7 @@
                 <w:noProof/>
                 <w:webHidden/>
               </w:rPr>
-              <w:t>16</w:t>
+              <w:t>17</w:t>
             </w:r>
             <w:r>
               <w:rPr>
@@ -1553,12 +1575,83 @@
               <w:lang w:eastAsia="pt-BR"/>
             </w:rPr>
           </w:pPr>
-          <w:hyperlink w:anchor="_Toc482956718" w:history="1">
+          <w:hyperlink w:anchor="_Toc487451447" w:history="1">
             <w:r>
               <w:rPr>
                 <w:rStyle w:val="Hyperlink"/>
                 <w:noProof/>
               </w:rPr>
+              <w:t>RECEBIMENTO PROCESSO COLETIVO</w:t>
+            </w:r>
+            <w:r>
+              <w:rPr>
+                <w:noProof/>
+                <w:webHidden/>
+              </w:rPr>
+              <w:tab/>
+            </w:r>
+            <w:r>
+              <w:rPr>
+                <w:noProof/>
+                <w:webHidden/>
+              </w:rPr>
+              <w:fldChar w:fldCharType="begin"/>
+            </w:r>
+            <w:r>
+              <w:rPr>
+                <w:noProof/>
+                <w:webHidden/>
+              </w:rPr>
+              <w:instrText xml:space="preserve"> PAGEREF _Toc487451447 \h </w:instrText>
+            </w:r>
+            <w:r>
+              <w:rPr>
+                <w:noProof/>
+                <w:webHidden/>
+              </w:rPr>
+            </w:r>
+            <w:r>
+              <w:rPr>
+                <w:noProof/>
+                <w:webHidden/>
+              </w:rPr>
+              <w:fldChar w:fldCharType="separate"/>
+            </w:r>
+            <w:r>
+              <w:rPr>
+                <w:noProof/>
+                <w:webHidden/>
+              </w:rPr>
+              <w:t>19</w:t>
+            </w:r>
+            <w:r>
+              <w:rPr>
+                <w:noProof/>
+                <w:webHidden/>
+              </w:rPr>
+              <w:fldChar w:fldCharType="end"/>
+            </w:r>
+          </w:hyperlink>
+        </w:p>
+        <w:p>
+          <w:pPr>
+            <w:pStyle w:val="Sumrio2"/>
+            <w:tabs>
+              <w:tab w:val="right" w:leader="dot" w:pos="8494"/>
+            </w:tabs>
+            <w:rPr>
+              <w:rFonts w:asciiTheme="minorHAnsi" w:eastAsiaTheme="minorEastAsia" w:hAnsiTheme="minorHAnsi"/>
+              <w:noProof/>
+              <w:sz w:val="22"/>
+              <w:lang w:eastAsia="pt-BR"/>
+            </w:rPr>
+          </w:pPr>
+          <w:hyperlink w:anchor="_Toc487451448" w:history="1">
+            <w:r>
+              <w:rPr>
+                <w:rStyle w:val="Hyperlink"/>
+                <w:noProof/>
+              </w:rPr>
               <w:t>EMITINDO ETIQUETA DO PROCESSO</w:t>
             </w:r>
             <w:r>
@@ -1580,7 +1673,7 @@
                 <w:noProof/>
                 <w:webHidden/>
               </w:rPr>
-              <w:instrText xml:space="preserve"> PAGEREF _Toc482956718 \h </w:instrText>
+              <w:instrText xml:space="preserve"> PAGEREF _Toc487451448 \h </w:instrText>
             </w:r>
             <w:r>
               <w:rPr>
@@ -1600,7 +1693,7 @@
                 <w:noProof/>
                 <w:webHidden/>
               </w:rPr>
-              <w:t>18</w:t>
+              <w:t>20</w:t>
             </w:r>
             <w:r>
               <w:rPr>
@@ -1624,7 +1717,7 @@
               <w:lang w:eastAsia="pt-BR"/>
             </w:rPr>
           </w:pPr>
-          <w:hyperlink w:anchor="_Toc482956719" w:history="1">
+          <w:hyperlink w:anchor="_Toc487451449" w:history="1">
             <w:r>
               <w:rPr>
                 <w:rStyle w:val="Hyperlink"/>
@@ -1651,7 +1744,7 @@
                 <w:noProof/>
                 <w:webHidden/>
               </w:rPr>
-              <w:instrText xml:space="preserve"> PAGEREF _Toc482956719 \h </w:instrText>
+              <w:instrText xml:space="preserve"> PAGEREF _Toc487451449 \h </w:instrText>
             </w:r>
             <w:r>
               <w:rPr>
@@ -1671,7 +1764,7 @@
                 <w:noProof/>
                 <w:webHidden/>
               </w:rPr>
-              <w:t>19</w:t>
+              <w:t>21</w:t>
             </w:r>
             <w:r>
               <w:rPr>
@@ -1695,7 +1788,7 @@
               <w:lang w:eastAsia="pt-BR"/>
             </w:rPr>
           </w:pPr>
-          <w:hyperlink w:anchor="_Toc482956720" w:history="1">
+          <w:hyperlink w:anchor="_Toc487451450" w:history="1">
             <w:r>
               <w:rPr>
                 <w:rStyle w:val="Hyperlink"/>
@@ -1722,7 +1815,7 @@
                 <w:noProof/>
                 <w:webHidden/>
               </w:rPr>
-              <w:instrText xml:space="preserve"> PAGEREF _Toc482956720 \h </w:instrText>
+              <w:instrText xml:space="preserve"> PAGEREF _Toc487451450 \h </w:instrText>
             </w:r>
             <w:r>
               <w:rPr>
@@ -1742,7 +1835,7 @@
                 <w:noProof/>
                 <w:webHidden/>
               </w:rPr>
-              <w:t>19</w:t>
+              <w:t>21</w:t>
             </w:r>
             <w:r>
               <w:rPr>
@@ -1766,7 +1859,7 @@
               <w:lang w:eastAsia="pt-BR"/>
             </w:rPr>
           </w:pPr>
-          <w:hyperlink w:anchor="_Toc482956721" w:history="1">
+          <w:hyperlink w:anchor="_Toc487451451" w:history="1">
             <w:r>
               <w:rPr>
                 <w:rStyle w:val="Hyperlink"/>
@@ -1793,7 +1886,7 @@
                 <w:noProof/>
                 <w:webHidden/>
               </w:rPr>
-              <w:instrText xml:space="preserve"> PAGEREF _Toc482956721 \h </w:instrText>
+              <w:instrText xml:space="preserve"> PAGEREF _Toc487451451 \h </w:instrText>
             </w:r>
             <w:r>
               <w:rPr>
@@ -1813,7 +1906,7 @@
                 <w:noProof/>
                 <w:webHidden/>
               </w:rPr>
-              <w:t>20</w:t>
+              <w:t>22</w:t>
             </w:r>
             <w:r>
               <w:rPr>
@@ -1837,7 +1930,7 @@
               <w:lang w:eastAsia="pt-BR"/>
             </w:rPr>
           </w:pPr>
-          <w:hyperlink w:anchor="_Toc482956722" w:history="1">
+          <w:hyperlink w:anchor="_Toc487451452" w:history="1">
             <w:r>
               <w:rPr>
                 <w:rStyle w:val="Hyperlink"/>
@@ -1864,7 +1957,7 @@
                 <w:noProof/>
                 <w:webHidden/>
               </w:rPr>
-              <w:instrText xml:space="preserve"> PAGEREF _Toc482956722 \h </w:instrText>
+              <w:instrText xml:space="preserve"> PAGEREF _Toc487451452 \h </w:instrText>
             </w:r>
             <w:r>
               <w:rPr>
@@ -1884,7 +1977,7 @@
                 <w:noProof/>
                 <w:webHidden/>
               </w:rPr>
-              <w:t>21</w:t>
+              <w:t>23</w:t>
             </w:r>
             <w:r>
               <w:rPr>
@@ -1908,7 +2001,7 @@
               <w:lang w:eastAsia="pt-BR"/>
             </w:rPr>
           </w:pPr>
-          <w:hyperlink w:anchor="_Toc482956723" w:history="1">
+          <w:hyperlink w:anchor="_Toc487451453" w:history="1">
             <w:r>
               <w:rPr>
                 <w:rStyle w:val="Hyperlink"/>
@@ -1935,7 +2028,7 @@
                 <w:noProof/>
                 <w:webHidden/>
               </w:rPr>
-              <w:instrText xml:space="preserve"> PAGEREF _Toc482956723 \h </w:instrText>
+              <w:instrText xml:space="preserve"> PAGEREF _Toc487451453 \h </w:instrText>
             </w:r>
             <w:r>
               <w:rPr>
@@ -1955,7 +2048,7 @@
                 <w:noProof/>
                 <w:webHidden/>
               </w:rPr>
-              <w:t>22</w:t>
+              <w:t>24</w:t>
             </w:r>
             <w:r>
               <w:rPr>
@@ -1979,7 +2072,7 @@
               <w:lang w:eastAsia="pt-BR"/>
             </w:rPr>
           </w:pPr>
-          <w:hyperlink w:anchor="_Toc482956724" w:history="1">
+          <w:hyperlink w:anchor="_Toc487451454" w:history="1">
             <w:r>
               <w:rPr>
                 <w:rStyle w:val="Hyperlink"/>
@@ -2006,7 +2099,7 @@
                 <w:noProof/>
                 <w:webHidden/>
               </w:rPr>
-              <w:instrText xml:space="preserve"> PAGEREF _Toc482956724 \h </w:instrText>
+              <w:instrText xml:space="preserve"> PAGEREF _Toc487451454 \h </w:instrText>
             </w:r>
             <w:r>
               <w:rPr>
@@ -2026,7 +2119,7 @@
                 <w:noProof/>
                 <w:webHidden/>
               </w:rPr>
-              <w:t>24</w:t>
+              <w:t>26</w:t>
             </w:r>
             <w:r>
               <w:rPr>
@@ -2050,7 +2143,7 @@
               <w:lang w:eastAsia="pt-BR"/>
             </w:rPr>
           </w:pPr>
-          <w:hyperlink w:anchor="_Toc482956725" w:history="1">
+          <w:hyperlink w:anchor="_Toc487451455" w:history="1">
             <w:r>
               <w:rPr>
                 <w:rStyle w:val="Hyperlink"/>
@@ -2077,7 +2170,7 @@
                 <w:noProof/>
                 <w:webHidden/>
               </w:rPr>
-              <w:instrText xml:space="preserve"> PAGEREF _Toc482956725 \h </w:instrText>
+              <w:instrText xml:space="preserve"> PAGEREF _Toc487451455 \h </w:instrText>
             </w:r>
             <w:r>
               <w:rPr>
@@ -2097,7 +2190,7 @@
                 <w:noProof/>
                 <w:webHidden/>
               </w:rPr>
-              <w:t>25</w:t>
+              <w:t>27</w:t>
             </w:r>
             <w:r>
               <w:rPr>
@@ -2121,7 +2214,7 @@
               <w:lang w:eastAsia="pt-BR"/>
             </w:rPr>
           </w:pPr>
-          <w:hyperlink w:anchor="_Toc482956726" w:history="1">
+          <w:hyperlink w:anchor="_Toc487451456" w:history="1">
             <w:r>
               <w:rPr>
                 <w:rStyle w:val="Hyperlink"/>
@@ -2148,7 +2241,7 @@
                 <w:noProof/>
                 <w:webHidden/>
               </w:rPr>
-              <w:instrText xml:space="preserve"> PAGEREF _Toc482956726 \h </w:instrText>
+              <w:instrText xml:space="preserve"> PAGEREF _Toc487451456 \h </w:instrText>
             </w:r>
             <w:r>
               <w:rPr>
@@ -2168,7 +2261,7 @@
                 <w:noProof/>
                 <w:webHidden/>
               </w:rPr>
-              <w:t>26</w:t>
+              <w:t>28</w:t>
             </w:r>
             <w:r>
               <w:rPr>
@@ -2192,7 +2285,7 @@
               <w:lang w:eastAsia="pt-BR"/>
             </w:rPr>
           </w:pPr>
-          <w:hyperlink w:anchor="_Toc482956727" w:history="1">
+          <w:hyperlink w:anchor="_Toc487451457" w:history="1">
             <w:r>
               <w:rPr>
                 <w:rStyle w:val="Hyperlink"/>
@@ -2219,7 +2312,7 @@
                 <w:noProof/>
                 <w:webHidden/>
               </w:rPr>
-              <w:instrText xml:space="preserve"> PAGEREF _Toc482956727 \h </w:instrText>
+              <w:instrText xml:space="preserve"> PAGEREF _Toc487451457 \h </w:instrText>
             </w:r>
             <w:r>
               <w:rPr>
@@ -2239,7 +2332,7 @@
                 <w:noProof/>
                 <w:webHidden/>
               </w:rPr>
-              <w:t>27</w:t>
+              <w:t>29</w:t>
             </w:r>
             <w:r>
               <w:rPr>
@@ -2263,7 +2356,7 @@
               <w:lang w:eastAsia="pt-BR"/>
             </w:rPr>
           </w:pPr>
-          <w:hyperlink w:anchor="_Toc482956728" w:history="1">
+          <w:hyperlink w:anchor="_Toc487451458" w:history="1">
             <w:r>
               <w:rPr>
                 <w:rStyle w:val="Hyperlink"/>
@@ -2290,7 +2383,7 @@
                 <w:noProof/>
                 <w:webHidden/>
               </w:rPr>
-              <w:instrText xml:space="preserve"> PAGEREF _Toc482956728 \h </w:instrText>
+              <w:instrText xml:space="preserve"> PAGEREF _Toc487451458 \h </w:instrText>
             </w:r>
             <w:r>
               <w:rPr>
@@ -2310,7 +2403,7 @@
                 <w:noProof/>
                 <w:webHidden/>
               </w:rPr>
-              <w:t>29</w:t>
+              <w:t>31</w:t>
             </w:r>
             <w:r>
               <w:rPr>
@@ -2334,7 +2427,7 @@
               <w:lang w:eastAsia="pt-BR"/>
             </w:rPr>
           </w:pPr>
-          <w:hyperlink w:anchor="_Toc482956729" w:history="1">
+          <w:hyperlink w:anchor="_Toc487451459" w:history="1">
             <w:r>
               <w:rPr>
                 <w:rStyle w:val="Hyperlink"/>
@@ -2361,7 +2454,7 @@
                 <w:noProof/>
                 <w:webHidden/>
               </w:rPr>
-              <w:instrText xml:space="preserve"> PAGEREF _Toc482956729 \h </w:instrText>
+              <w:instrText xml:space="preserve"> PAGEREF _Toc487451459 \h </w:instrText>
             </w:r>
             <w:r>
               <w:rPr>
@@ -2381,7 +2474,7 @@
                 <w:noProof/>
                 <w:webHidden/>
               </w:rPr>
-              <w:t>29</w:t>
+              <w:t>31</w:t>
             </w:r>
             <w:r>
               <w:rPr>
@@ -2399,10 +2492,13 @@
               <w:tab w:val="right" w:leader="dot" w:pos="8494"/>
             </w:tabs>
             <w:rPr>
+              <w:rFonts w:asciiTheme="minorHAnsi" w:eastAsiaTheme="minorEastAsia" w:hAnsiTheme="minorHAnsi"/>
               <w:noProof/>
+              <w:sz w:val="22"/>
+              <w:lang w:eastAsia="pt-BR"/>
             </w:rPr>
           </w:pPr>
-          <w:hyperlink w:anchor="_Toc482956730" w:history="1">
+          <w:hyperlink w:anchor="_Toc487451460" w:history="1">
             <w:r>
               <w:rPr>
                 <w:rStyle w:val="Hyperlink"/>
@@ -2429,7 +2525,7 @@
                 <w:noProof/>
                 <w:webHidden/>
               </w:rPr>
-              <w:instrText xml:space="preserve"> PAGEREF _Toc482956730 \h </w:instrText>
+              <w:instrText xml:space="preserve"> PAGEREF _Toc487451460 \h </w:instrText>
             </w:r>
             <w:r>
               <w:rPr>
@@ -2449,7 +2545,7 @@
                 <w:noProof/>
                 <w:webHidden/>
               </w:rPr>
-              <w:t>29</w:t>
+              <w:t>31</w:t>
             </w:r>
             <w:r>
               <w:rPr>
@@ -2467,10 +2563,13 @@
               <w:tab w:val="right" w:leader="dot" w:pos="8494"/>
             </w:tabs>
             <w:rPr>
+              <w:rFonts w:asciiTheme="minorHAnsi" w:eastAsiaTheme="minorEastAsia" w:hAnsiTheme="minorHAnsi"/>
               <w:noProof/>
+              <w:sz w:val="22"/>
+              <w:lang w:eastAsia="pt-BR"/>
             </w:rPr>
           </w:pPr>
-          <w:hyperlink w:anchor="_Toc482956731" w:history="1">
+          <w:hyperlink w:anchor="_Toc487451461" w:history="1">
             <w:r>
               <w:rPr>
                 <w:rStyle w:val="Hyperlink"/>
@@ -2497,7 +2596,7 @@
                 <w:noProof/>
                 <w:webHidden/>
               </w:rPr>
-              <w:instrText xml:space="preserve"> PAGEREF _Toc482956731 \h </w:instrText>
+              <w:instrText xml:space="preserve"> PAGEREF _Toc487451461 \h </w:instrText>
             </w:r>
             <w:r>
               <w:rPr>
@@ -2517,7 +2616,7 @@
                 <w:noProof/>
                 <w:webHidden/>
               </w:rPr>
-              <w:t>29</w:t>
+              <w:t>31</w:t>
             </w:r>
             <w:r>
               <w:rPr>
@@ -2535,10 +2634,13 @@
               <w:tab w:val="right" w:leader="dot" w:pos="8494"/>
             </w:tabs>
             <w:rPr>
+              <w:rFonts w:asciiTheme="minorHAnsi" w:eastAsiaTheme="minorEastAsia" w:hAnsiTheme="minorHAnsi"/>
               <w:noProof/>
+              <w:sz w:val="22"/>
+              <w:lang w:eastAsia="pt-BR"/>
             </w:rPr>
           </w:pPr>
-          <w:hyperlink w:anchor="_Toc482956732" w:history="1">
+          <w:hyperlink w:anchor="_Toc487451462" w:history="1">
             <w:r>
               <w:rPr>
                 <w:rStyle w:val="Hyperlink"/>
@@ -2565,7 +2667,7 @@
                 <w:noProof/>
                 <w:webHidden/>
               </w:rPr>
-              <w:instrText xml:space="preserve"> PAGEREF _Toc482956732 \h </w:instrText>
+              <w:instrText xml:space="preserve"> PAGEREF _Toc487451462 \h </w:instrText>
             </w:r>
             <w:r>
               <w:rPr>
@@ -2585,7 +2687,7 @@
                 <w:noProof/>
                 <w:webHidden/>
               </w:rPr>
-              <w:t>30</w:t>
+              <w:t>32</w:t>
             </w:r>
             <w:r>
               <w:rPr>
@@ -2609,7 +2711,7 @@
               <w:lang w:eastAsia="pt-BR"/>
             </w:rPr>
           </w:pPr>
-          <w:hyperlink w:anchor="_Toc482956733" w:history="1">
+          <w:hyperlink w:anchor="_Toc487451463" w:history="1">
             <w:r>
               <w:rPr>
                 <w:rStyle w:val="Hyperlink"/>
@@ -2636,7 +2738,7 @@
                 <w:noProof/>
                 <w:webHidden/>
               </w:rPr>
-              <w:instrText xml:space="preserve"> PAGEREF _Toc482956733 \h </w:instrText>
+              <w:instrText xml:space="preserve"> PAGEREF _Toc487451463 \h </w:instrText>
             </w:r>
             <w:r>
               <w:rPr>
@@ -2656,7 +2758,7 @@
                 <w:noProof/>
                 <w:webHidden/>
               </w:rPr>
-              <w:t>31</w:t>
+              <w:t>33</w:t>
             </w:r>
             <w:r>
               <w:rPr>
@@ -2674,10 +2776,13 @@
               <w:tab w:val="right" w:leader="dot" w:pos="8494"/>
             </w:tabs>
             <w:rPr>
+              <w:rFonts w:asciiTheme="minorHAnsi" w:eastAsiaTheme="minorEastAsia" w:hAnsiTheme="minorHAnsi"/>
               <w:noProof/>
+              <w:sz w:val="22"/>
+              <w:lang w:eastAsia="pt-BR"/>
             </w:rPr>
           </w:pPr>
-          <w:hyperlink w:anchor="_Toc482956734" w:history="1">
+          <w:hyperlink w:anchor="_Toc487451464" w:history="1">
             <w:r>
               <w:rPr>
                 <w:rStyle w:val="Hyperlink"/>
@@ -2704,7 +2809,7 @@
                 <w:noProof/>
                 <w:webHidden/>
               </w:rPr>
-              <w:instrText xml:space="preserve"> PAGEREF _Toc482956734 \h </w:instrText>
+              <w:instrText xml:space="preserve"> PAGEREF _Toc487451464 \h </w:instrText>
             </w:r>
             <w:r>
               <w:rPr>
@@ -2724,7 +2829,7 @@
                 <w:noProof/>
                 <w:webHidden/>
               </w:rPr>
-              <w:t>31</w:t>
+              <w:t>33</w:t>
             </w:r>
             <w:r>
               <w:rPr>
@@ -2742,10 +2847,13 @@
               <w:tab w:val="right" w:leader="dot" w:pos="8494"/>
             </w:tabs>
             <w:rPr>
+              <w:rFonts w:asciiTheme="minorHAnsi" w:eastAsiaTheme="minorEastAsia" w:hAnsiTheme="minorHAnsi"/>
               <w:noProof/>
+              <w:sz w:val="22"/>
+              <w:lang w:eastAsia="pt-BR"/>
             </w:rPr>
           </w:pPr>
-          <w:hyperlink w:anchor="_Toc482956735" w:history="1">
+          <w:hyperlink w:anchor="_Toc487451465" w:history="1">
             <w:r>
               <w:rPr>
                 <w:rStyle w:val="Hyperlink"/>
@@ -2772,7 +2880,7 @@
                 <w:noProof/>
                 <w:webHidden/>
               </w:rPr>
-              <w:instrText xml:space="preserve"> PAGEREF _Toc482956735 \h </w:instrText>
+              <w:instrText xml:space="preserve"> PAGEREF _Toc487451465 \h </w:instrText>
             </w:r>
             <w:r>
               <w:rPr>
@@ -2792,7 +2900,7 @@
                 <w:noProof/>
                 <w:webHidden/>
               </w:rPr>
-              <w:t>32</w:t>
+              <w:t>34</w:t>
             </w:r>
             <w:r>
               <w:rPr>
@@ -2810,10 +2918,13 @@
               <w:tab w:val="right" w:leader="dot" w:pos="8494"/>
             </w:tabs>
             <w:rPr>
+              <w:rFonts w:asciiTheme="minorHAnsi" w:eastAsiaTheme="minorEastAsia" w:hAnsiTheme="minorHAnsi"/>
               <w:noProof/>
+              <w:sz w:val="22"/>
+              <w:lang w:eastAsia="pt-BR"/>
             </w:rPr>
           </w:pPr>
-          <w:hyperlink w:anchor="_Toc482956736" w:history="1">
+          <w:hyperlink w:anchor="_Toc487451466" w:history="1">
             <w:r>
               <w:rPr>
                 <w:rStyle w:val="Hyperlink"/>
@@ -2840,7 +2951,7 @@
                 <w:noProof/>
                 <w:webHidden/>
               </w:rPr>
-              <w:instrText xml:space="preserve"> PAGEREF _Toc482956736 \h </w:instrText>
+              <w:instrText xml:space="preserve"> PAGEREF _Toc487451466 \h </w:instrText>
             </w:r>
             <w:r>
               <w:rPr>
@@ -2860,7 +2971,7 @@
                 <w:noProof/>
                 <w:webHidden/>
               </w:rPr>
-              <w:t>32</w:t>
+              <w:t>34</w:t>
             </w:r>
             <w:r>
               <w:rPr>
@@ -2884,7 +2995,7 @@
               <w:lang w:eastAsia="pt-BR"/>
             </w:rPr>
           </w:pPr>
-          <w:hyperlink w:anchor="_Toc482956737" w:history="1">
+          <w:hyperlink w:anchor="_Toc487451467" w:history="1">
             <w:r>
               <w:rPr>
                 <w:rStyle w:val="Hyperlink"/>
@@ -2911,7 +3022,7 @@
                 <w:noProof/>
                 <w:webHidden/>
               </w:rPr>
-              <w:instrText xml:space="preserve"> PAGEREF _Toc482956737 \h </w:instrText>
+              <w:instrText xml:space="preserve"> PAGEREF _Toc487451467 \h </w:instrText>
             </w:r>
             <w:r>
               <w:rPr>
@@ -2931,7 +3042,7 @@
                 <w:noProof/>
                 <w:webHidden/>
               </w:rPr>
-              <w:t>34</w:t>
+              <w:t>36</w:t>
             </w:r>
             <w:r>
               <w:rPr>
@@ -2949,10 +3060,13 @@
               <w:tab w:val="right" w:leader="dot" w:pos="8494"/>
             </w:tabs>
             <w:rPr>
+              <w:rFonts w:asciiTheme="minorHAnsi" w:eastAsiaTheme="minorEastAsia" w:hAnsiTheme="minorHAnsi"/>
               <w:noProof/>
+              <w:sz w:val="22"/>
+              <w:lang w:eastAsia="pt-BR"/>
             </w:rPr>
           </w:pPr>
-          <w:hyperlink w:anchor="_Toc482956738" w:history="1">
+          <w:hyperlink w:anchor="_Toc487451468" w:history="1">
             <w:r>
               <w:rPr>
                 <w:rStyle w:val="Hyperlink"/>
@@ -2979,7 +3093,7 @@
                 <w:noProof/>
                 <w:webHidden/>
               </w:rPr>
-              <w:instrText xml:space="preserve"> PAGEREF _Toc482956738 \h </w:instrText>
+              <w:instrText xml:space="preserve"> PAGEREF _Toc487451468 \h </w:instrText>
             </w:r>
             <w:r>
               <w:rPr>
@@ -2999,7 +3113,7 @@
                 <w:noProof/>
                 <w:webHidden/>
               </w:rPr>
-              <w:t>34</w:t>
+              <w:t>36</w:t>
             </w:r>
             <w:r>
               <w:rPr>
@@ -3017,10 +3131,13 @@
               <w:tab w:val="right" w:leader="dot" w:pos="8494"/>
             </w:tabs>
             <w:rPr>
+              <w:rFonts w:asciiTheme="minorHAnsi" w:eastAsiaTheme="minorEastAsia" w:hAnsiTheme="minorHAnsi"/>
               <w:noProof/>
+              <w:sz w:val="22"/>
+              <w:lang w:eastAsia="pt-BR"/>
             </w:rPr>
           </w:pPr>
-          <w:hyperlink w:anchor="_Toc482956739" w:history="1">
+          <w:hyperlink w:anchor="_Toc487451469" w:history="1">
             <w:r>
               <w:rPr>
                 <w:rStyle w:val="Hyperlink"/>
@@ -3047,7 +3164,7 @@
                 <w:noProof/>
                 <w:webHidden/>
               </w:rPr>
-              <w:instrText xml:space="preserve"> PAGEREF _Toc482956739 \h </w:instrText>
+              <w:instrText xml:space="preserve"> PAGEREF _Toc487451469 \h </w:instrText>
             </w:r>
             <w:r>
               <w:rPr>
@@ -3067,7 +3184,7 @@
                 <w:noProof/>
                 <w:webHidden/>
               </w:rPr>
-              <w:t>34</w:t>
+              <w:t>36</w:t>
             </w:r>
             <w:r>
               <w:rPr>
@@ -3085,10 +3202,13 @@
               <w:tab w:val="right" w:leader="dot" w:pos="8494"/>
             </w:tabs>
             <w:rPr>
+              <w:rFonts w:asciiTheme="minorHAnsi" w:eastAsiaTheme="minorEastAsia" w:hAnsiTheme="minorHAnsi"/>
               <w:noProof/>
+              <w:sz w:val="22"/>
+              <w:lang w:eastAsia="pt-BR"/>
             </w:rPr>
           </w:pPr>
-          <w:hyperlink w:anchor="_Toc482956740" w:history="1">
+          <w:hyperlink w:anchor="_Toc487451470" w:history="1">
             <w:r>
               <w:rPr>
                 <w:rStyle w:val="Hyperlink"/>
@@ -3115,7 +3235,7 @@
                 <w:noProof/>
                 <w:webHidden/>
               </w:rPr>
-              <w:instrText xml:space="preserve"> PAGEREF _Toc482956740 \h </w:instrText>
+              <w:instrText xml:space="preserve"> PAGEREF _Toc487451470 \h </w:instrText>
             </w:r>
             <w:r>
               <w:rPr>
@@ -3135,7 +3255,7 @@
                 <w:noProof/>
                 <w:webHidden/>
               </w:rPr>
-              <w:t>35</w:t>
+              <w:t>37</w:t>
             </w:r>
             <w:r>
               <w:rPr>
@@ -3159,13 +3279,13 @@
               <w:lang w:eastAsia="pt-BR"/>
             </w:rPr>
           </w:pPr>
-          <w:hyperlink w:anchor="_Toc482956741" w:history="1">
+          <w:hyperlink w:anchor="_Toc487451471" w:history="1">
             <w:r>
               <w:rPr>
                 <w:rStyle w:val="Hyperlink"/>
                 <w:noProof/>
               </w:rPr>
-              <w:t>TABELA SETOR</w:t>
+              <w:t>TABELA REQUERENTE</w:t>
             </w:r>
             <w:r>
               <w:rPr>
@@ -3186,7 +3306,7 @@
                 <w:noProof/>
                 <w:webHidden/>
               </w:rPr>
-              <w:instrText xml:space="preserve"> PAGEREF _Toc482956741 \h </w:instrText>
+              <w:instrText xml:space="preserve"> PAGEREF _Toc487451471 \h </w:instrText>
             </w:r>
             <w:r>
               <w:rPr>
@@ -3206,7 +3326,7 @@
                 <w:noProof/>
                 <w:webHidden/>
               </w:rPr>
-              <w:t>37</w:t>
+              <w:t>39</w:t>
             </w:r>
             <w:r>
               <w:rPr>
@@ -3224,16 +3344,19 @@
               <w:tab w:val="right" w:leader="dot" w:pos="8494"/>
             </w:tabs>
             <w:rPr>
+              <w:rFonts w:asciiTheme="minorHAnsi" w:eastAsiaTheme="minorEastAsia" w:hAnsiTheme="minorHAnsi"/>
               <w:noProof/>
+              <w:sz w:val="22"/>
+              <w:lang w:eastAsia="pt-BR"/>
             </w:rPr>
           </w:pPr>
-          <w:hyperlink w:anchor="_Toc482956742" w:history="1">
+          <w:hyperlink w:anchor="_Toc487451472" w:history="1">
             <w:r>
               <w:rPr>
                 <w:rStyle w:val="Hyperlink"/>
                 <w:noProof/>
               </w:rPr>
-              <w:t>CADASTRANDO SETOR</w:t>
+              <w:t>CADASTRANDO REQUERENTE</w:t>
             </w:r>
             <w:r>
               <w:rPr>
@@ -3254,7 +3377,7 @@
                 <w:noProof/>
                 <w:webHidden/>
               </w:rPr>
-              <w:instrText xml:space="preserve"> PAGEREF _Toc482956742 \h </w:instrText>
+              <w:instrText xml:space="preserve"> PAGEREF _Toc487451472 \h </w:instrText>
             </w:r>
             <w:r>
               <w:rPr>
@@ -3274,7 +3397,7 @@
                 <w:noProof/>
                 <w:webHidden/>
               </w:rPr>
-              <w:t>37</w:t>
+              <w:t>39</w:t>
             </w:r>
             <w:r>
               <w:rPr>
@@ -3292,16 +3415,19 @@
               <w:tab w:val="right" w:leader="dot" w:pos="8494"/>
             </w:tabs>
             <w:rPr>
+              <w:rFonts w:asciiTheme="minorHAnsi" w:eastAsiaTheme="minorEastAsia" w:hAnsiTheme="minorHAnsi"/>
               <w:noProof/>
+              <w:sz w:val="22"/>
+              <w:lang w:eastAsia="pt-BR"/>
             </w:rPr>
           </w:pPr>
-          <w:hyperlink w:anchor="_Toc482956743" w:history="1">
+          <w:hyperlink w:anchor="_Toc487451473" w:history="1">
             <w:r>
               <w:rPr>
                 <w:rStyle w:val="Hyperlink"/>
                 <w:noProof/>
               </w:rPr>
-              <w:t>ALTERANDO SETOR</w:t>
+              <w:t>ALTERANDO REQUERENTE</w:t>
             </w:r>
             <w:r>
               <w:rPr>
@@ -3322,7 +3448,7 @@
                 <w:noProof/>
                 <w:webHidden/>
               </w:rPr>
-              <w:instrText xml:space="preserve"> PAGEREF _Toc482956743 \h </w:instrText>
+              <w:instrText xml:space="preserve"> PAGEREF _Toc487451473 \h </w:instrText>
             </w:r>
             <w:r>
               <w:rPr>
@@ -3342,7 +3468,7 @@
                 <w:noProof/>
                 <w:webHidden/>
               </w:rPr>
-              <w:t>37</w:t>
+              <w:t>39</w:t>
             </w:r>
             <w:r>
               <w:rPr>
@@ -3360,16 +3486,19 @@
               <w:tab w:val="right" w:leader="dot" w:pos="8494"/>
             </w:tabs>
             <w:rPr>
+              <w:rFonts w:asciiTheme="minorHAnsi" w:eastAsiaTheme="minorEastAsia" w:hAnsiTheme="minorHAnsi"/>
               <w:noProof/>
+              <w:sz w:val="22"/>
+              <w:lang w:eastAsia="pt-BR"/>
             </w:rPr>
           </w:pPr>
-          <w:hyperlink w:anchor="_Toc482956744" w:history="1">
+          <w:hyperlink w:anchor="_Toc487451474" w:history="1">
             <w:r>
               <w:rPr>
                 <w:rStyle w:val="Hyperlink"/>
                 <w:noProof/>
               </w:rPr>
-              <w:t>EXCLUÍNDO SETOR</w:t>
+              <w:t>EXCLUÍNDO REQUERENTE</w:t>
             </w:r>
             <w:r>
               <w:rPr>
@@ -3390,7 +3519,7 @@
                 <w:noProof/>
                 <w:webHidden/>
               </w:rPr>
-              <w:instrText xml:space="preserve"> PAGEREF _Toc482956744 \h </w:instrText>
+              <w:instrText xml:space="preserve"> PAGEREF _Toc487451474 \h </w:instrText>
             </w:r>
             <w:r>
               <w:rPr>
@@ -3410,7 +3539,646 @@
                 <w:noProof/>
                 <w:webHidden/>
               </w:rPr>
-              <w:t>38</w:t>
+              <w:t>40</w:t>
+            </w:r>
+            <w:r>
+              <w:rPr>
+                <w:noProof/>
+                <w:webHidden/>
+              </w:rPr>
+              <w:fldChar w:fldCharType="end"/>
+            </w:r>
+          </w:hyperlink>
+        </w:p>
+        <w:p>
+          <w:pPr>
+            <w:pStyle w:val="Sumrio2"/>
+            <w:tabs>
+              <w:tab w:val="right" w:leader="dot" w:pos="8494"/>
+            </w:tabs>
+            <w:rPr>
+              <w:rFonts w:asciiTheme="minorHAnsi" w:eastAsiaTheme="minorEastAsia" w:hAnsiTheme="minorHAnsi"/>
+              <w:noProof/>
+              <w:sz w:val="22"/>
+              <w:lang w:eastAsia="pt-BR"/>
+            </w:rPr>
+          </w:pPr>
+          <w:hyperlink w:anchor="_Toc487451475" w:history="1">
+            <w:r>
+              <w:rPr>
+                <w:rStyle w:val="Hyperlink"/>
+                <w:noProof/>
+              </w:rPr>
+              <w:t>TABELA TIPO PROCESSO</w:t>
+            </w:r>
+            <w:r>
+              <w:rPr>
+                <w:noProof/>
+                <w:webHidden/>
+              </w:rPr>
+              <w:tab/>
+            </w:r>
+            <w:r>
+              <w:rPr>
+                <w:noProof/>
+                <w:webHidden/>
+              </w:rPr>
+              <w:fldChar w:fldCharType="begin"/>
+            </w:r>
+            <w:r>
+              <w:rPr>
+                <w:noProof/>
+                <w:webHidden/>
+              </w:rPr>
+              <w:instrText xml:space="preserve"> PAGEREF _Toc487451475 \h </w:instrText>
+            </w:r>
+            <w:r>
+              <w:rPr>
+                <w:noProof/>
+                <w:webHidden/>
+              </w:rPr>
+            </w:r>
+            <w:r>
+              <w:rPr>
+                <w:noProof/>
+                <w:webHidden/>
+              </w:rPr>
+              <w:fldChar w:fldCharType="separate"/>
+            </w:r>
+            <w:r>
+              <w:rPr>
+                <w:noProof/>
+                <w:webHidden/>
+              </w:rPr>
+              <w:t>42</w:t>
+            </w:r>
+            <w:r>
+              <w:rPr>
+                <w:noProof/>
+                <w:webHidden/>
+              </w:rPr>
+              <w:fldChar w:fldCharType="end"/>
+            </w:r>
+          </w:hyperlink>
+        </w:p>
+        <w:p>
+          <w:pPr>
+            <w:pStyle w:val="Sumrio3"/>
+            <w:tabs>
+              <w:tab w:val="right" w:leader="dot" w:pos="8494"/>
+            </w:tabs>
+            <w:rPr>
+              <w:rFonts w:asciiTheme="minorHAnsi" w:eastAsiaTheme="minorEastAsia" w:hAnsiTheme="minorHAnsi"/>
+              <w:noProof/>
+              <w:sz w:val="22"/>
+              <w:lang w:eastAsia="pt-BR"/>
+            </w:rPr>
+          </w:pPr>
+          <w:hyperlink w:anchor="_Toc487451476" w:history="1">
+            <w:r>
+              <w:rPr>
+                <w:rStyle w:val="Hyperlink"/>
+                <w:noProof/>
+              </w:rPr>
+              <w:t>CADASTRANDO TIPO PROCESSO</w:t>
+            </w:r>
+            <w:r>
+              <w:rPr>
+                <w:noProof/>
+                <w:webHidden/>
+              </w:rPr>
+              <w:tab/>
+            </w:r>
+            <w:r>
+              <w:rPr>
+                <w:noProof/>
+                <w:webHidden/>
+              </w:rPr>
+              <w:fldChar w:fldCharType="begin"/>
+            </w:r>
+            <w:r>
+              <w:rPr>
+                <w:noProof/>
+                <w:webHidden/>
+              </w:rPr>
+              <w:instrText xml:space="preserve"> PAGEREF _Toc487451476 \h </w:instrText>
+            </w:r>
+            <w:r>
+              <w:rPr>
+                <w:noProof/>
+                <w:webHidden/>
+              </w:rPr>
+            </w:r>
+            <w:r>
+              <w:rPr>
+                <w:noProof/>
+                <w:webHidden/>
+              </w:rPr>
+              <w:fldChar w:fldCharType="separate"/>
+            </w:r>
+            <w:r>
+              <w:rPr>
+                <w:noProof/>
+                <w:webHidden/>
+              </w:rPr>
+              <w:t>42</w:t>
+            </w:r>
+            <w:r>
+              <w:rPr>
+                <w:noProof/>
+                <w:webHidden/>
+              </w:rPr>
+              <w:fldChar w:fldCharType="end"/>
+            </w:r>
+          </w:hyperlink>
+        </w:p>
+        <w:p>
+          <w:pPr>
+            <w:pStyle w:val="Sumrio3"/>
+            <w:tabs>
+              <w:tab w:val="right" w:leader="dot" w:pos="8494"/>
+            </w:tabs>
+            <w:rPr>
+              <w:rFonts w:asciiTheme="minorHAnsi" w:eastAsiaTheme="minorEastAsia" w:hAnsiTheme="minorHAnsi"/>
+              <w:noProof/>
+              <w:sz w:val="22"/>
+              <w:lang w:eastAsia="pt-BR"/>
+            </w:rPr>
+          </w:pPr>
+          <w:hyperlink w:anchor="_Toc487451477" w:history="1">
+            <w:r>
+              <w:rPr>
+                <w:rStyle w:val="Hyperlink"/>
+                <w:noProof/>
+              </w:rPr>
+              <w:t>ALTERANDO TIPO PROCESSO</w:t>
+            </w:r>
+            <w:r>
+              <w:rPr>
+                <w:noProof/>
+                <w:webHidden/>
+              </w:rPr>
+              <w:tab/>
+            </w:r>
+            <w:r>
+              <w:rPr>
+                <w:noProof/>
+                <w:webHidden/>
+              </w:rPr>
+              <w:fldChar w:fldCharType="begin"/>
+            </w:r>
+            <w:r>
+              <w:rPr>
+                <w:noProof/>
+                <w:webHidden/>
+              </w:rPr>
+              <w:instrText xml:space="preserve"> PAGEREF _Toc487451477 \h </w:instrText>
+            </w:r>
+            <w:r>
+              <w:rPr>
+                <w:noProof/>
+                <w:webHidden/>
+              </w:rPr>
+            </w:r>
+            <w:r>
+              <w:rPr>
+                <w:noProof/>
+                <w:webHidden/>
+              </w:rPr>
+              <w:fldChar w:fldCharType="separate"/>
+            </w:r>
+            <w:r>
+              <w:rPr>
+                <w:noProof/>
+                <w:webHidden/>
+              </w:rPr>
+              <w:t>42</w:t>
+            </w:r>
+            <w:r>
+              <w:rPr>
+                <w:noProof/>
+                <w:webHidden/>
+              </w:rPr>
+              <w:fldChar w:fldCharType="end"/>
+            </w:r>
+          </w:hyperlink>
+        </w:p>
+        <w:p>
+          <w:pPr>
+            <w:pStyle w:val="Sumrio3"/>
+            <w:tabs>
+              <w:tab w:val="right" w:leader="dot" w:pos="8494"/>
+            </w:tabs>
+            <w:rPr>
+              <w:rFonts w:asciiTheme="minorHAnsi" w:eastAsiaTheme="minorEastAsia" w:hAnsiTheme="minorHAnsi"/>
+              <w:noProof/>
+              <w:sz w:val="22"/>
+              <w:lang w:eastAsia="pt-BR"/>
+            </w:rPr>
+          </w:pPr>
+          <w:hyperlink w:anchor="_Toc487451478" w:history="1">
+            <w:r>
+              <w:rPr>
+                <w:rStyle w:val="Hyperlink"/>
+                <w:noProof/>
+              </w:rPr>
+              <w:t>EXCLUÍNDO TIPO PROCESSO</w:t>
+            </w:r>
+            <w:r>
+              <w:rPr>
+                <w:noProof/>
+                <w:webHidden/>
+              </w:rPr>
+              <w:tab/>
+            </w:r>
+            <w:r>
+              <w:rPr>
+                <w:noProof/>
+                <w:webHidden/>
+              </w:rPr>
+              <w:fldChar w:fldCharType="begin"/>
+            </w:r>
+            <w:r>
+              <w:rPr>
+                <w:noProof/>
+                <w:webHidden/>
+              </w:rPr>
+              <w:instrText xml:space="preserve"> PAGEREF _Toc487451478 \h </w:instrText>
+            </w:r>
+            <w:r>
+              <w:rPr>
+                <w:noProof/>
+                <w:webHidden/>
+              </w:rPr>
+            </w:r>
+            <w:r>
+              <w:rPr>
+                <w:noProof/>
+                <w:webHidden/>
+              </w:rPr>
+              <w:fldChar w:fldCharType="separate"/>
+            </w:r>
+            <w:r>
+              <w:rPr>
+                <w:noProof/>
+                <w:webHidden/>
+              </w:rPr>
+              <w:t>43</w:t>
+            </w:r>
+            <w:r>
+              <w:rPr>
+                <w:noProof/>
+                <w:webHidden/>
+              </w:rPr>
+              <w:fldChar w:fldCharType="end"/>
+            </w:r>
+          </w:hyperlink>
+        </w:p>
+        <w:p>
+          <w:pPr>
+            <w:pStyle w:val="Sumrio1"/>
+            <w:tabs>
+              <w:tab w:val="right" w:leader="dot" w:pos="8494"/>
+            </w:tabs>
+            <w:rPr>
+              <w:rFonts w:asciiTheme="minorHAnsi" w:eastAsiaTheme="minorEastAsia" w:hAnsiTheme="minorHAnsi"/>
+              <w:noProof/>
+              <w:sz w:val="22"/>
+              <w:lang w:eastAsia="pt-BR"/>
+            </w:rPr>
+          </w:pPr>
+          <w:hyperlink w:anchor="_Toc487451479" w:history="1">
+            <w:r>
+              <w:rPr>
+                <w:rStyle w:val="Hyperlink"/>
+                <w:noProof/>
+              </w:rPr>
+              <w:t>EMITINDO RELATÓRIOS</w:t>
+            </w:r>
+            <w:r>
+              <w:rPr>
+                <w:noProof/>
+                <w:webHidden/>
+              </w:rPr>
+              <w:tab/>
+            </w:r>
+            <w:r>
+              <w:rPr>
+                <w:noProof/>
+                <w:webHidden/>
+              </w:rPr>
+              <w:fldChar w:fldCharType="begin"/>
+            </w:r>
+            <w:r>
+              <w:rPr>
+                <w:noProof/>
+                <w:webHidden/>
+              </w:rPr>
+              <w:instrText xml:space="preserve"> PAGEREF _Toc487451479 \h </w:instrText>
+            </w:r>
+            <w:r>
+              <w:rPr>
+                <w:noProof/>
+                <w:webHidden/>
+              </w:rPr>
+            </w:r>
+            <w:r>
+              <w:rPr>
+                <w:noProof/>
+                <w:webHidden/>
+              </w:rPr>
+              <w:fldChar w:fldCharType="separate"/>
+            </w:r>
+            <w:r>
+              <w:rPr>
+                <w:noProof/>
+                <w:webHidden/>
+              </w:rPr>
+              <w:t>45</w:t>
+            </w:r>
+            <w:r>
+              <w:rPr>
+                <w:noProof/>
+                <w:webHidden/>
+              </w:rPr>
+              <w:fldChar w:fldCharType="end"/>
+            </w:r>
+          </w:hyperlink>
+        </w:p>
+        <w:p>
+          <w:pPr>
+            <w:pStyle w:val="Sumrio2"/>
+            <w:tabs>
+              <w:tab w:val="right" w:leader="dot" w:pos="8494"/>
+            </w:tabs>
+            <w:rPr>
+              <w:rFonts w:asciiTheme="minorHAnsi" w:eastAsiaTheme="minorEastAsia" w:hAnsiTheme="minorHAnsi"/>
+              <w:noProof/>
+              <w:sz w:val="22"/>
+              <w:lang w:eastAsia="pt-BR"/>
+            </w:rPr>
+          </w:pPr>
+          <w:hyperlink w:anchor="_Toc487451480" w:history="1">
+            <w:r>
+              <w:rPr>
+                <w:rStyle w:val="Hyperlink"/>
+                <w:noProof/>
+              </w:rPr>
+              <w:t>RELATÓRIO PROCESSO NO SETOR</w:t>
+            </w:r>
+            <w:r>
+              <w:rPr>
+                <w:noProof/>
+                <w:webHidden/>
+              </w:rPr>
+              <w:tab/>
+            </w:r>
+            <w:r>
+              <w:rPr>
+                <w:noProof/>
+                <w:webHidden/>
+              </w:rPr>
+              <w:fldChar w:fldCharType="begin"/>
+            </w:r>
+            <w:r>
+              <w:rPr>
+                <w:noProof/>
+                <w:webHidden/>
+              </w:rPr>
+              <w:instrText xml:space="preserve"> PAGEREF _Toc487451480 \h </w:instrText>
+            </w:r>
+            <w:r>
+              <w:rPr>
+                <w:noProof/>
+                <w:webHidden/>
+              </w:rPr>
+            </w:r>
+            <w:r>
+              <w:rPr>
+                <w:noProof/>
+                <w:webHidden/>
+              </w:rPr>
+              <w:fldChar w:fldCharType="separate"/>
+            </w:r>
+            <w:r>
+              <w:rPr>
+                <w:noProof/>
+                <w:webHidden/>
+              </w:rPr>
+              <w:t>45</w:t>
+            </w:r>
+            <w:r>
+              <w:rPr>
+                <w:noProof/>
+                <w:webHidden/>
+              </w:rPr>
+              <w:fldChar w:fldCharType="end"/>
+            </w:r>
+          </w:hyperlink>
+        </w:p>
+        <w:p>
+          <w:pPr>
+            <w:pStyle w:val="Sumrio2"/>
+            <w:tabs>
+              <w:tab w:val="right" w:leader="dot" w:pos="8494"/>
+            </w:tabs>
+            <w:rPr>
+              <w:rFonts w:asciiTheme="minorHAnsi" w:eastAsiaTheme="minorEastAsia" w:hAnsiTheme="minorHAnsi"/>
+              <w:noProof/>
+              <w:sz w:val="22"/>
+              <w:lang w:eastAsia="pt-BR"/>
+            </w:rPr>
+          </w:pPr>
+          <w:hyperlink w:anchor="_Toc487451481" w:history="1">
+            <w:r>
+              <w:rPr>
+                <w:rStyle w:val="Hyperlink"/>
+                <w:noProof/>
+              </w:rPr>
+              <w:t>RELATÓRIO PROCESSO REMESSA</w:t>
+            </w:r>
+            <w:r>
+              <w:rPr>
+                <w:noProof/>
+                <w:webHidden/>
+              </w:rPr>
+              <w:tab/>
+            </w:r>
+            <w:r>
+              <w:rPr>
+                <w:noProof/>
+                <w:webHidden/>
+              </w:rPr>
+              <w:fldChar w:fldCharType="begin"/>
+            </w:r>
+            <w:r>
+              <w:rPr>
+                <w:noProof/>
+                <w:webHidden/>
+              </w:rPr>
+              <w:instrText xml:space="preserve"> PAGEREF _Toc487451481 \h </w:instrText>
+            </w:r>
+            <w:r>
+              <w:rPr>
+                <w:noProof/>
+                <w:webHidden/>
+              </w:rPr>
+            </w:r>
+            <w:r>
+              <w:rPr>
+                <w:noProof/>
+                <w:webHidden/>
+              </w:rPr>
+              <w:fldChar w:fldCharType="separate"/>
+            </w:r>
+            <w:r>
+              <w:rPr>
+                <w:noProof/>
+                <w:webHidden/>
+              </w:rPr>
+              <w:t>46</w:t>
+            </w:r>
+            <w:r>
+              <w:rPr>
+                <w:noProof/>
+                <w:webHidden/>
+              </w:rPr>
+              <w:fldChar w:fldCharType="end"/>
+            </w:r>
+          </w:hyperlink>
+        </w:p>
+        <w:p>
+          <w:pPr>
+            <w:pStyle w:val="Sumrio2"/>
+            <w:tabs>
+              <w:tab w:val="right" w:leader="dot" w:pos="8494"/>
+            </w:tabs>
+            <w:rPr>
+              <w:rFonts w:asciiTheme="minorHAnsi" w:eastAsiaTheme="minorEastAsia" w:hAnsiTheme="minorHAnsi"/>
+              <w:noProof/>
+              <w:sz w:val="22"/>
+              <w:lang w:eastAsia="pt-BR"/>
+            </w:rPr>
+          </w:pPr>
+          <w:hyperlink w:anchor="_Toc487451482" w:history="1">
+            <w:r>
+              <w:rPr>
+                <w:rStyle w:val="Hyperlink"/>
+                <w:noProof/>
+              </w:rPr>
+              <w:t>RELATÓRIO TRAMITAÇÃO</w:t>
+            </w:r>
+            <w:r>
+              <w:rPr>
+                <w:noProof/>
+                <w:webHidden/>
+              </w:rPr>
+              <w:tab/>
+            </w:r>
+            <w:r>
+              <w:rPr>
+                <w:noProof/>
+                <w:webHidden/>
+              </w:rPr>
+              <w:fldChar w:fldCharType="begin"/>
+            </w:r>
+            <w:r>
+              <w:rPr>
+                <w:noProof/>
+                <w:webHidden/>
+              </w:rPr>
+              <w:instrText xml:space="preserve"> PAGEREF _Toc487451482 \h </w:instrText>
+            </w:r>
+            <w:r>
+              <w:rPr>
+                <w:noProof/>
+                <w:webHidden/>
+              </w:rPr>
+            </w:r>
+            <w:r>
+              <w:rPr>
+                <w:noProof/>
+                <w:webHidden/>
+              </w:rPr>
+              <w:fldChar w:fldCharType="separate"/>
+            </w:r>
+            <w:r>
+              <w:rPr>
+                <w:noProof/>
+                <w:webHidden/>
+              </w:rPr>
+              <w:t>47</w:t>
+            </w:r>
+            <w:r>
+              <w:rPr>
+                <w:noProof/>
+                <w:webHidden/>
+              </w:rPr>
+              <w:fldChar w:fldCharType="end"/>
+            </w:r>
+          </w:hyperlink>
+        </w:p>
+        <w:p>
+          <w:pPr>
+            <w:pStyle w:val="Sumrio2"/>
+            <w:tabs>
+              <w:tab w:val="right" w:leader="dot" w:pos="8494"/>
+            </w:tabs>
+            <w:rPr>
+              <w:rFonts w:asciiTheme="minorHAnsi" w:eastAsiaTheme="minorEastAsia" w:hAnsiTheme="minorHAnsi"/>
+              <w:noProof/>
+              <w:sz w:val="22"/>
+              <w:lang w:eastAsia="pt-BR"/>
+            </w:rPr>
+          </w:pPr>
+          <w:hyperlink w:anchor="_Toc487451483" w:history="1">
+            <w:r>
+              <w:rPr>
+                <w:rStyle w:val="Hyperlink"/>
+                <w:noProof/>
+              </w:rPr>
+              <w:t>RELATÓRIO ANDAMENTO PROCESSO</w:t>
+            </w:r>
+            <w:r>
+              <w:rPr>
+                <w:noProof/>
+                <w:webHidden/>
+              </w:rPr>
+              <w:tab/>
+            </w:r>
+            <w:r>
+              <w:rPr>
+                <w:noProof/>
+                <w:webHidden/>
+              </w:rPr>
+              <w:fldChar w:fldCharType="begin"/>
+            </w:r>
+            <w:r>
+              <w:rPr>
+                <w:noProof/>
+                <w:webHidden/>
+              </w:rPr>
+              <w:instrText xml:space="preserve"> PAGEREF _Toc487451483 \h </w:instrText>
+            </w:r>
+            <w:r>
+              <w:rPr>
+                <w:noProof/>
+                <w:webHidden/>
+              </w:rPr>
+            </w:r>
+            <w:r>
+              <w:rPr>
+                <w:noProof/>
+                <w:webHidden/>
+              </w:rPr>
+              <w:fldChar w:fldCharType="separate"/>
+            </w:r>
+            <w:r>
+              <w:rPr>
+                <w:noProof/>
+                <w:webHidden/>
+              </w:rPr>
+              <w:t>49</w:t>
             </w:r>
             <w:r>
               <w:rPr>
@@ -3666,14 +4434,14 @@
         <w:pStyle w:val="Ttulo1"/>
         <w:spacing w:line="360" w:lineRule="auto"/>
       </w:pPr>
-      <w:bookmarkStart w:id="0" w:name="_Toc482956702"/>
+      <w:bookmarkStart w:id="1" w:name="_Toc487451431"/>
       <w:r>
         <w:t xml:space="preserve">ACESSANDO </w:t>
       </w:r>
       <w:r>
         <w:t>O SISTEMA</w:t>
       </w:r>
-      <w:bookmarkEnd w:id="0"/>
+      <w:bookmarkEnd w:id="1"/>
     </w:p>
     <w:p>
       <w:pPr>
@@ -3686,11 +4454,11 @@
         <w:spacing w:line="360" w:lineRule="auto"/>
         <w:ind w:left="360"/>
       </w:pPr>
-      <w:bookmarkStart w:id="1" w:name="_Toc482956703"/>
+      <w:bookmarkStart w:id="2" w:name="_Toc487451432"/>
       <w:r>
         <w:t>REALIZANDO LOGIN</w:t>
       </w:r>
-      <w:bookmarkEnd w:id="1"/>
+      <w:bookmarkEnd w:id="2"/>
     </w:p>
     <w:p>
       <w:pPr>
@@ -3793,6 +4561,7 @@
           <w:sz w:val="22"/>
           <w:lang w:eastAsia="pt-BR"/>
         </w:rPr>
+        <w:lastRenderedPageBreak/>
         <w:drawing>
           <wp:inline distT="0" distB="0" distL="0" distR="0">
             <wp:extent cx="3914794" cy="4362450"/>
@@ -3863,11 +4632,11 @@
         <w:pStyle w:val="Ttulo2"/>
         <w:spacing w:line="360" w:lineRule="auto"/>
       </w:pPr>
-      <w:bookmarkStart w:id="2" w:name="_Toc482956704"/>
+      <w:bookmarkStart w:id="3" w:name="_Toc487451433"/>
       <w:r>
         <w:t>TELA INICIAL SISTEMA</w:t>
       </w:r>
-      <w:bookmarkEnd w:id="2"/>
+      <w:bookmarkEnd w:id="3"/>
     </w:p>
     <w:p>
       <w:pPr>
@@ -3983,6 +4752,7 @@
           <w:noProof/>
           <w:lang w:eastAsia="pt-BR"/>
         </w:rPr>
+        <w:lastRenderedPageBreak/>
         <w:drawing>
           <wp:inline distT="0" distB="0" distL="0" distR="0">
             <wp:extent cx="5391150" cy="2895600"/>
@@ -4075,7 +4845,7 @@
         <w:pStyle w:val="Ttulo1"/>
         <w:spacing w:line="360" w:lineRule="auto"/>
       </w:pPr>
-      <w:bookmarkStart w:id="3" w:name="_Toc482956705"/>
+      <w:bookmarkStart w:id="4" w:name="_Toc487451434"/>
       <w:r>
         <w:t xml:space="preserve">USUÁRIOS </w:t>
       </w:r>
@@ -4085,7 +4855,7 @@
       <w:r>
         <w:t>COLABORADORES</w:t>
       </w:r>
-      <w:bookmarkEnd w:id="3"/>
+      <w:bookmarkEnd w:id="4"/>
     </w:p>
     <w:p>
       <w:pPr>
@@ -4105,7 +4875,7 @@
         <w:pStyle w:val="Ttulo2"/>
         <w:spacing w:line="360" w:lineRule="auto"/>
       </w:pPr>
-      <w:bookmarkStart w:id="4" w:name="_Toc482956706"/>
+      <w:bookmarkStart w:id="5" w:name="_Toc487451435"/>
       <w:r>
         <w:t>CADASTRANDO USU</w:t>
       </w:r>
@@ -4115,7 +4885,7 @@
       <w:r>
         <w:t>RIO / COLABORADOR</w:t>
       </w:r>
-      <w:bookmarkEnd w:id="4"/>
+      <w:bookmarkEnd w:id="5"/>
     </w:p>
     <w:p>
       <w:pPr>
@@ -4193,6 +4963,7 @@
         <w:spacing w:line="360" w:lineRule="auto"/>
       </w:pPr>
       <w:r>
+        <w:lastRenderedPageBreak/>
         <w:t>Caso o Login esteja disponível os campos ir</w:t>
       </w:r>
       <w:r>
@@ -4319,11 +5090,11 @@
         <w:pStyle w:val="Ttulo2"/>
         <w:spacing w:line="360" w:lineRule="auto"/>
       </w:pPr>
-      <w:bookmarkStart w:id="5" w:name="_Toc482956707"/>
+      <w:bookmarkStart w:id="6" w:name="_Toc487451436"/>
       <w:r>
         <w:t>ALTERANDO SENHA USUÁRIO / COLABORADOR</w:t>
       </w:r>
-      <w:bookmarkEnd w:id="5"/>
+      <w:bookmarkEnd w:id="6"/>
     </w:p>
     <w:p>
       <w:pPr>
@@ -4392,6 +5163,7 @@
           <w:noProof/>
           <w:lang w:eastAsia="pt-BR"/>
         </w:rPr>
+        <w:lastRenderedPageBreak/>
         <w:drawing>
           <wp:inline distT="0" distB="0" distL="0" distR="0">
             <wp:extent cx="5394960" cy="2834640"/>
@@ -4503,11 +5275,11 @@
         <w:pStyle w:val="Ttulo2"/>
         <w:spacing w:line="360" w:lineRule="auto"/>
       </w:pPr>
-      <w:bookmarkStart w:id="6" w:name="_Toc482956708"/>
+      <w:bookmarkStart w:id="7" w:name="_Toc487451437"/>
       <w:r>
         <w:t>ALTERANDO USUÁRIO / COLABORADOR</w:t>
       </w:r>
-      <w:bookmarkEnd w:id="6"/>
+      <w:bookmarkEnd w:id="7"/>
     </w:p>
     <w:p>
       <w:pPr>
@@ -4562,6 +5334,7 @@
           <w:noProof/>
           <w:lang w:eastAsia="pt-BR"/>
         </w:rPr>
+        <w:lastRenderedPageBreak/>
         <w:drawing>
           <wp:inline distT="0" distB="0" distL="0" distR="0">
             <wp:extent cx="5391150" cy="1352550"/>
@@ -4787,11 +5560,11 @@
         <w:pStyle w:val="Ttulo2"/>
         <w:spacing w:line="360" w:lineRule="auto"/>
       </w:pPr>
-      <w:bookmarkStart w:id="7" w:name="_Toc482956709"/>
+      <w:bookmarkStart w:id="8" w:name="_Toc487451438"/>
       <w:r>
         <w:t>BLOQUEANDO USUÁRIO/COLABORADOR</w:t>
       </w:r>
-      <w:bookmarkEnd w:id="7"/>
+      <w:bookmarkEnd w:id="8"/>
     </w:p>
     <w:p>
       <w:pPr>
@@ -4846,6 +5619,7 @@
           <w:noProof/>
           <w:lang w:eastAsia="pt-BR"/>
         </w:rPr>
+        <w:lastRenderedPageBreak/>
         <w:drawing>
           <wp:inline distT="0" distB="0" distL="0" distR="0">
             <wp:extent cx="5400675" cy="1323975"/>
@@ -5031,7 +5805,7 @@
           <w:szCs w:val="24"/>
         </w:rPr>
       </w:pPr>
-      <w:bookmarkStart w:id="8" w:name="_Toc482956710"/>
+      <w:bookmarkStart w:id="9" w:name="_Toc487451439"/>
       <w:r>
         <w:rPr>
           <w:rFonts w:eastAsiaTheme="minorHAnsi" w:cstheme="minorBidi"/>
@@ -5039,7 +5813,7 @@
         </w:rPr>
         <w:t>DESBLOQUEANDO USUÁRIO/COLABORADOR</w:t>
       </w:r>
-      <w:bookmarkEnd w:id="8"/>
+      <w:bookmarkEnd w:id="9"/>
     </w:p>
     <w:p>
       <w:pPr>
@@ -5247,14 +6021,14 @@
         <w:pStyle w:val="Ttulo1"/>
         <w:spacing w:line="360" w:lineRule="auto"/>
       </w:pPr>
-      <w:bookmarkStart w:id="9" w:name="_Toc482956711"/>
+      <w:bookmarkStart w:id="10" w:name="_Toc487451440"/>
       <w:r>
         <w:t>P</w:t>
       </w:r>
       <w:r>
         <w:t>ROCESSO</w:t>
       </w:r>
-      <w:bookmarkEnd w:id="9"/>
+      <w:bookmarkEnd w:id="10"/>
     </w:p>
     <w:p>
       <w:pPr>
@@ -5269,11 +6043,12 @@
         <w:pStyle w:val="Ttulo2"/>
         <w:spacing w:line="360" w:lineRule="auto"/>
       </w:pPr>
-      <w:bookmarkStart w:id="10" w:name="_Toc482956712"/>
-      <w:r>
+      <w:bookmarkStart w:id="11" w:name="_Toc487451441"/>
+      <w:r>
+        <w:lastRenderedPageBreak/>
         <w:t>CADASTRO DE PROCESSO</w:t>
       </w:r>
-      <w:bookmarkEnd w:id="10"/>
+      <w:bookmarkEnd w:id="11"/>
     </w:p>
     <w:p>
       <w:pPr>
@@ -5520,6 +6295,7 @@
           <w:noProof/>
           <w:lang w:eastAsia="pt-BR"/>
         </w:rPr>
+        <w:lastRenderedPageBreak/>
         <w:drawing>
           <wp:inline distT="0" distB="0" distL="0" distR="0">
             <wp:extent cx="4814069" cy="3019425"/>
@@ -5626,7 +6402,6 @@
           <w:noProof/>
           <w:lang w:eastAsia="pt-BR"/>
         </w:rPr>
-        <w:lastRenderedPageBreak/>
         <w:drawing>
           <wp:inline distT="0" distB="0" distL="0" distR="0">
             <wp:extent cx="5391150" cy="1647825"/>
@@ -5713,6 +6488,7 @@
           <w:noProof/>
           <w:lang w:eastAsia="pt-BR"/>
         </w:rPr>
+        <w:lastRenderedPageBreak/>
         <w:drawing>
           <wp:inline distT="0" distB="0" distL="0" distR="0">
             <wp:extent cx="5391150" cy="2305050"/>
@@ -5825,11 +6601,11 @@
         <w:pStyle w:val="Ttulo2"/>
         <w:spacing w:line="360" w:lineRule="auto"/>
       </w:pPr>
-      <w:bookmarkStart w:id="11" w:name="_Toc482956713"/>
+      <w:bookmarkStart w:id="12" w:name="_Toc487451442"/>
       <w:r>
         <w:t>ALTERAÇÃO DE PROCESSO</w:t>
       </w:r>
-      <w:bookmarkEnd w:id="11"/>
+      <w:bookmarkEnd w:id="12"/>
     </w:p>
     <w:p>
       <w:pPr>
@@ -5878,7 +6654,6 @@
         <w:rPr>
           <w:color w:val="FF0000"/>
         </w:rPr>
-        <w:lastRenderedPageBreak/>
         <w:t xml:space="preserve">Campos obrigatórios (Tipo Processo, Data Processo, Número, Ano, Assunto, Origem, Requerente, </w:t>
       </w:r>
       <w:r>
@@ -5916,11 +6691,12 @@
         <w:pStyle w:val="Ttulo2"/>
         <w:spacing w:line="360" w:lineRule="auto"/>
       </w:pPr>
-      <w:bookmarkStart w:id="12" w:name="_Toc482956714"/>
-      <w:r>
+      <w:bookmarkStart w:id="13" w:name="_Toc487451443"/>
+      <w:r>
+        <w:lastRenderedPageBreak/>
         <w:t>EXCLUSÃO DE PROCESSO</w:t>
       </w:r>
-      <w:bookmarkEnd w:id="12"/>
+      <w:bookmarkEnd w:id="13"/>
     </w:p>
     <w:p>
       <w:pPr>
@@ -6106,11 +6882,11 @@
         <w:pStyle w:val="Ttulo2"/>
         <w:spacing w:line="360" w:lineRule="auto"/>
       </w:pPr>
-      <w:bookmarkStart w:id="13" w:name="_Toc482956715"/>
+      <w:bookmarkStart w:id="14" w:name="_Toc487451444"/>
       <w:r>
         <w:t>CADASTRANDO CARGA NO PROCESSO</w:t>
       </w:r>
-      <w:bookmarkEnd w:id="13"/>
+      <w:bookmarkEnd w:id="14"/>
     </w:p>
     <w:p>
       <w:pPr>
@@ -6318,11 +7094,11 @@
         <w:pStyle w:val="Ttulo2"/>
         <w:spacing w:line="360" w:lineRule="auto"/>
       </w:pPr>
-      <w:bookmarkStart w:id="14" w:name="_Toc482956716"/>
+      <w:bookmarkStart w:id="15" w:name="_Toc487451445"/>
       <w:r>
         <w:t>EXLUSÃO DE CARGA NO PROCESSO</w:t>
       </w:r>
-      <w:bookmarkEnd w:id="14"/>
+      <w:bookmarkEnd w:id="15"/>
     </w:p>
     <w:p>
       <w:pPr>
@@ -6528,11 +7304,14 @@
         <w:pStyle w:val="Ttulo2"/>
         <w:spacing w:line="360" w:lineRule="auto"/>
       </w:pPr>
-      <w:bookmarkStart w:id="15" w:name="_Toc482956717"/>
+      <w:bookmarkStart w:id="16" w:name="_Toc487451446"/>
       <w:r>
         <w:t>RECEBIMENTO DE PROCESSO</w:t>
       </w:r>
-      <w:bookmarkEnd w:id="15"/>
+      <w:r>
+        <w:t xml:space="preserve"> INDIVIDUAL</w:t>
+      </w:r>
+      <w:bookmarkEnd w:id="16"/>
     </w:p>
     <w:p>
       <w:pPr>
@@ -6766,13 +7545,227 @@
     <w:p>
       <w:pPr>
         <w:pStyle w:val="Ttulo2"/>
-        <w:spacing w:line="360" w:lineRule="auto"/>
-      </w:pPr>
-      <w:bookmarkStart w:id="16" w:name="_Toc482956718"/>
-      <w:r>
+      </w:pPr>
+      <w:bookmarkStart w:id="17" w:name="_Toc487451447"/>
+      <w:r>
+        <w:t>RECEBIMENTO PROCESSO COLETIVO</w:t>
+      </w:r>
+      <w:bookmarkEnd w:id="17"/>
+    </w:p>
+    <w:p/>
+    <w:p>
+      <w:pPr>
+        <w:pStyle w:val="PargrafodaLista"/>
+        <w:numPr>
+          <w:ilvl w:val="0"/>
+          <w:numId w:val="37"/>
+        </w:numPr>
+        <w:spacing w:line="360" w:lineRule="auto"/>
+      </w:pPr>
+      <w:r>
+        <w:t>Localizar no menu (Processo -&gt; Recebimento-&gt; Individual).</w:t>
+      </w:r>
+    </w:p>
+    <w:p>
+      <w:pPr>
+        <w:pStyle w:val="PargrafodaLista"/>
+        <w:numPr>
+          <w:ilvl w:val="0"/>
+          <w:numId w:val="43"/>
+        </w:numPr>
+        <w:spacing w:line="360" w:lineRule="auto"/>
+      </w:pPr>
+      <w:r>
+        <w:t>A página com o formulário abaixo irá aparecer.</w:t>
+      </w:r>
+    </w:p>
+    <w:p/>
+    <w:p>
+      <w:r>
+        <w:rPr>
+          <w:noProof/>
+          <w:lang w:eastAsia="pt-BR"/>
+        </w:rPr>
+        <w:drawing>
+          <wp:inline distT="0" distB="0" distL="0" distR="0">
+            <wp:extent cx="5394960" cy="1737360"/>
+            <wp:effectExtent l="114300" t="95250" r="91440" b="72390"/>
+            <wp:docPr id="1" name="Imagem 1"/>
+            <wp:cNvGraphicFramePr>
+              <a:graphicFrameLocks xmlns:a="http://schemas.openxmlformats.org/drawingml/2006/main" noChangeAspect="1"/>
+            </wp:cNvGraphicFramePr>
+            <a:graphic xmlns:a="http://schemas.openxmlformats.org/drawingml/2006/main">
+              <a:graphicData uri="http://schemas.openxmlformats.org/drawingml/2006/picture">
+                <pic:pic xmlns:pic="http://schemas.openxmlformats.org/drawingml/2006/picture">
+                  <pic:nvPicPr>
+                    <pic:cNvPr id="0" name="Picture 1"/>
+                    <pic:cNvPicPr>
+                      <a:picLocks noChangeAspect="1" noChangeArrowheads="1"/>
+                    </pic:cNvPicPr>
+                  </pic:nvPicPr>
+                  <pic:blipFill>
+                    <a:blip r:embed="rId32">
+                      <a:extLst>
+                        <a:ext uri="{28A0092B-C50C-407E-A947-70E740481C1C}">
+                          <a14:useLocalDpi xmlns:a14="http://schemas.microsoft.com/office/drawing/2010/main" val="0"/>
+                        </a:ext>
+                      </a:extLst>
+                    </a:blip>
+                    <a:srcRect/>
+                    <a:stretch>
+                      <a:fillRect/>
+                    </a:stretch>
+                  </pic:blipFill>
+                  <pic:spPr bwMode="auto">
+                    <a:xfrm>
+                      <a:off x="0" y="0"/>
+                      <a:ext cx="5394960" cy="1737360"/>
+                    </a:xfrm>
+                    <a:prstGeom prst="rect">
+                      <a:avLst/>
+                    </a:prstGeom>
+                    <a:noFill/>
+                    <a:ln>
+                      <a:noFill/>
+                    </a:ln>
+                    <a:effectLst>
+                      <a:outerShdw blurRad="63500" sx="102000" sy="102000" algn="ctr" rotWithShape="0">
+                        <a:prstClr val="black">
+                          <a:alpha val="40000"/>
+                        </a:prstClr>
+                      </a:outerShdw>
+                    </a:effectLst>
+                  </pic:spPr>
+                </pic:pic>
+              </a:graphicData>
+            </a:graphic>
+          </wp:inline>
+        </w:drawing>
+      </w:r>
+    </w:p>
+    <w:p>
+      <w:pPr>
+        <w:spacing w:line="360" w:lineRule="auto"/>
+      </w:pPr>
+      <w:r>
+        <w:t xml:space="preserve">Para realizar recebimento do processo o colaborador deverá preencher os campos acima, selecionando setor de origem do processo e inserindo a data inicial e data final da carga. Após preenchimento dos dados pressionar o botão procurar. Caso o </w:t>
+      </w:r>
+      <w:r>
+        <w:t xml:space="preserve">existam </w:t>
+      </w:r>
+      <w:r>
+        <w:t>processo</w:t>
+      </w:r>
+      <w:r>
+        <w:t>s</w:t>
+      </w:r>
+      <w:r>
+        <w:t xml:space="preserve"> encaminhado para o setor </w:t>
+      </w:r>
+      <w:r>
+        <w:t xml:space="preserve">seu setor </w:t>
+      </w:r>
+      <w:r>
+        <w:t xml:space="preserve">uma </w:t>
+      </w:r>
+      <w:r>
+        <w:t xml:space="preserve">lista </w:t>
+      </w:r>
+      <w:r>
+        <w:t>parecida com a ilustrada abaixo irá aparecer.</w:t>
+      </w:r>
+    </w:p>
+    <w:p>
+      <w:pPr>
+        <w:jc w:val="center"/>
+      </w:pPr>
+      <w:r>
+        <w:rPr>
+          <w:noProof/>
+          <w:lang w:eastAsia="pt-BR"/>
+        </w:rPr>
+        <w:drawing>
+          <wp:inline distT="0" distB="0" distL="0" distR="0">
+            <wp:extent cx="5391150" cy="1228725"/>
+            <wp:effectExtent l="133350" t="76200" r="114300" b="66675"/>
+            <wp:docPr id="27" name="Imagem 27"/>
+            <wp:cNvGraphicFramePr>
+              <a:graphicFrameLocks xmlns:a="http://schemas.openxmlformats.org/drawingml/2006/main" noChangeAspect="1"/>
+            </wp:cNvGraphicFramePr>
+            <a:graphic xmlns:a="http://schemas.openxmlformats.org/drawingml/2006/main">
+              <a:graphicData uri="http://schemas.openxmlformats.org/drawingml/2006/picture">
+                <pic:pic xmlns:pic="http://schemas.openxmlformats.org/drawingml/2006/picture">
+                  <pic:nvPicPr>
+                    <pic:cNvPr id="0" name="Picture 2"/>
+                    <pic:cNvPicPr>
+                      <a:picLocks noChangeAspect="1" noChangeArrowheads="1"/>
+                    </pic:cNvPicPr>
+                  </pic:nvPicPr>
+                  <pic:blipFill>
+                    <a:blip r:embed="rId33">
+                      <a:extLst>
+                        <a:ext uri="{28A0092B-C50C-407E-A947-70E740481C1C}">
+                          <a14:useLocalDpi xmlns:a14="http://schemas.microsoft.com/office/drawing/2010/main" val="0"/>
+                        </a:ext>
+                      </a:extLst>
+                    </a:blip>
+                    <a:srcRect/>
+                    <a:stretch>
+                      <a:fillRect/>
+                    </a:stretch>
+                  </pic:blipFill>
+                  <pic:spPr bwMode="auto">
+                    <a:xfrm>
+                      <a:off x="0" y="0"/>
+                      <a:ext cx="5391150" cy="1228725"/>
+                    </a:xfrm>
+                    <a:prstGeom prst="rect">
+                      <a:avLst/>
+                    </a:prstGeom>
+                    <a:noFill/>
+                    <a:ln>
+                      <a:noFill/>
+                    </a:ln>
+                    <a:effectLst>
+                      <a:outerShdw blurRad="63500" sx="102000" sy="102000" algn="ctr" rotWithShape="0">
+                        <a:prstClr val="black">
+                          <a:alpha val="40000"/>
+                        </a:prstClr>
+                      </a:outerShdw>
+                    </a:effectLst>
+                  </pic:spPr>
+                </pic:pic>
+              </a:graphicData>
+            </a:graphic>
+          </wp:inline>
+        </w:drawing>
+      </w:r>
+    </w:p>
+    <w:p>
+      <w:r>
+        <w:t>Após aparecimento da lista contendo todos os processos que receberam cargas para o seu setor no período aparecer, selecione os processos desejados no checkbox e pressione o botão receber. Caso tudo ocorra corretamente, uma mensagem</w:t>
+      </w:r>
+      <w:r>
+        <w:t xml:space="preserve"> de processos recebidos irá aparecer.</w:t>
+      </w:r>
+    </w:p>
+    <w:p/>
+    <w:p/>
+    <w:p/>
+    <w:p/>
+    <w:p/>
+    <w:p/>
+    <w:p>
+      <w:pPr>
+        <w:pStyle w:val="Ttulo2"/>
+        <w:spacing w:line="360" w:lineRule="auto"/>
+      </w:pPr>
+      <w:bookmarkStart w:id="18" w:name="_Toc487451448"/>
+      <w:r>
+        <w:lastRenderedPageBreak/>
         <w:t>EMITINDO ETIQUETA DO PROCESSO</w:t>
       </w:r>
-      <w:bookmarkEnd w:id="16"/>
+      <w:bookmarkEnd w:id="18"/>
     </w:p>
     <w:p>
       <w:pPr>
@@ -6839,7 +7832,7 @@
                     </pic:cNvPicPr>
                   </pic:nvPicPr>
                   <pic:blipFill>
-                    <a:blip r:embed="rId32">
+                    <a:blip r:embed="rId34">
                       <a:extLst>
                         <a:ext uri="{28A0092B-C50C-407E-A947-70E740481C1C}">
                           <a14:useLocalDpi xmlns:a14="http://schemas.microsoft.com/office/drawing/2010/main" val="0"/>
@@ -6919,7 +7912,7 @@
                     </pic:cNvPicPr>
                   </pic:nvPicPr>
                   <pic:blipFill>
-                    <a:blip r:embed="rId33">
+                    <a:blip r:embed="rId35">
                       <a:extLst>
                         <a:ext uri="{28A0092B-C50C-407E-A947-70E740481C1C}">
                           <a14:useLocalDpi xmlns:a14="http://schemas.microsoft.com/office/drawing/2010/main" val="0"/>
@@ -7023,11 +8016,11 @@
         <w:pStyle w:val="Ttulo1"/>
         <w:spacing w:line="360" w:lineRule="auto"/>
       </w:pPr>
-      <w:bookmarkStart w:id="17" w:name="_Toc482956719"/>
+      <w:bookmarkStart w:id="19" w:name="_Toc487451449"/>
       <w:r>
         <w:t>CONSULTANDO PROCESSO</w:t>
       </w:r>
-      <w:bookmarkEnd w:id="17"/>
+      <w:bookmarkEnd w:id="19"/>
     </w:p>
     <w:p>
       <w:pPr>
@@ -7050,7 +8043,7 @@
         <w:pStyle w:val="Ttulo2"/>
         <w:spacing w:line="360" w:lineRule="auto"/>
       </w:pPr>
-      <w:bookmarkStart w:id="18" w:name="_Toc482956720"/>
+      <w:bookmarkStart w:id="20" w:name="_Toc487451450"/>
       <w:r>
         <w:t>CONSULTA</w:t>
       </w:r>
@@ -7060,7 +8053,7 @@
       <w:r>
         <w:t xml:space="preserve"> NÚMERO PROCESSO</w:t>
       </w:r>
-      <w:bookmarkEnd w:id="18"/>
+      <w:bookmarkEnd w:id="20"/>
     </w:p>
     <w:p>
       <w:pPr>
@@ -7145,7 +8138,7 @@
                     </pic:cNvPicPr>
                   </pic:nvPicPr>
                   <pic:blipFill>
-                    <a:blip r:embed="rId34">
+                    <a:blip r:embed="rId36">
                       <a:extLst>
                         <a:ext uri="{28A0092B-C50C-407E-A947-70E740481C1C}">
                           <a14:useLocalDpi xmlns:a14="http://schemas.microsoft.com/office/drawing/2010/main" val="0"/>
@@ -7227,7 +8220,7 @@
                     </pic:cNvPicPr>
                   </pic:nvPicPr>
                   <pic:blipFill>
-                    <a:blip r:embed="rId35">
+                    <a:blip r:embed="rId37">
                       <a:extLst>
                         <a:ext uri="{28A0092B-C50C-407E-A947-70E740481C1C}">
                           <a14:useLocalDpi xmlns:a14="http://schemas.microsoft.com/office/drawing/2010/main" val="0"/>
@@ -7277,7 +8270,7 @@
         <w:pStyle w:val="Ttulo2"/>
         <w:spacing w:line="360" w:lineRule="auto"/>
       </w:pPr>
-      <w:bookmarkStart w:id="19" w:name="_Toc482956721"/>
+      <w:bookmarkStart w:id="21" w:name="_Toc487451451"/>
       <w:r>
         <w:t>CONSULTA</w:t>
       </w:r>
@@ -7287,7 +8280,7 @@
       <w:r>
         <w:t xml:space="preserve"> POR ASSUNTO</w:t>
       </w:r>
-      <w:bookmarkEnd w:id="19"/>
+      <w:bookmarkEnd w:id="21"/>
     </w:p>
     <w:p>
       <w:pPr>
@@ -7359,7 +8352,7 @@
                     </pic:cNvPicPr>
                   </pic:nvPicPr>
                   <pic:blipFill>
-                    <a:blip r:embed="rId36">
+                    <a:blip r:embed="rId38">
                       <a:extLst>
                         <a:ext uri="{28A0092B-C50C-407E-A947-70E740481C1C}">
                           <a14:useLocalDpi xmlns:a14="http://schemas.microsoft.com/office/drawing/2010/main" val="0"/>
@@ -7460,7 +8453,7 @@
                     </pic:cNvPicPr>
                   </pic:nvPicPr>
                   <pic:blipFill>
-                    <a:blip r:embed="rId37">
+                    <a:blip r:embed="rId39">
                       <a:extLst>
                         <a:ext uri="{28A0092B-C50C-407E-A947-70E740481C1C}">
                           <a14:useLocalDpi xmlns:a14="http://schemas.microsoft.com/office/drawing/2010/main" val="0"/>
@@ -7555,7 +8548,7 @@
         <w:pStyle w:val="Ttulo2"/>
         <w:spacing w:line="360" w:lineRule="auto"/>
       </w:pPr>
-      <w:bookmarkStart w:id="20" w:name="_Toc482956722"/>
+      <w:bookmarkStart w:id="22" w:name="_Toc487451452"/>
       <w:r>
         <w:t>CONSULTA</w:t>
       </w:r>
@@ -7565,7 +8558,7 @@
       <w:r>
         <w:t xml:space="preserve"> POR DATA DA CARGA</w:t>
       </w:r>
-      <w:bookmarkEnd w:id="20"/>
+      <w:bookmarkEnd w:id="22"/>
     </w:p>
     <w:p>
       <w:pPr>
@@ -7644,7 +8637,7 @@
                     </pic:cNvPicPr>
                   </pic:nvPicPr>
                   <pic:blipFill>
-                    <a:blip r:embed="rId38">
+                    <a:blip r:embed="rId40">
                       <a:extLst>
                         <a:ext uri="{28A0092B-C50C-407E-A947-70E740481C1C}">
                           <a14:useLocalDpi xmlns:a14="http://schemas.microsoft.com/office/drawing/2010/main" val="0"/>
@@ -7734,7 +8727,7 @@
                     </pic:cNvPicPr>
                   </pic:nvPicPr>
                   <pic:blipFill>
-                    <a:blip r:embed="rId39">
+                    <a:blip r:embed="rId41">
                       <a:extLst>
                         <a:ext uri="{28A0092B-C50C-407E-A947-70E740481C1C}">
                           <a14:useLocalDpi xmlns:a14="http://schemas.microsoft.com/office/drawing/2010/main" val="0"/>
@@ -7839,7 +8832,7 @@
         <w:pStyle w:val="Ttulo2"/>
         <w:spacing w:line="360" w:lineRule="auto"/>
       </w:pPr>
-      <w:bookmarkStart w:id="21" w:name="_Toc482956723"/>
+      <w:bookmarkStart w:id="23" w:name="_Toc487451453"/>
       <w:r>
         <w:t>CONSULTA</w:t>
       </w:r>
@@ -7849,7 +8842,7 @@
       <w:r>
         <w:t>DATA PROCESSO</w:t>
       </w:r>
-      <w:bookmarkEnd w:id="21"/>
+      <w:bookmarkEnd w:id="23"/>
     </w:p>
     <w:p>
       <w:pPr>
@@ -7910,7 +8903,7 @@
                     </pic:cNvPicPr>
                   </pic:nvPicPr>
                   <pic:blipFill>
-                    <a:blip r:embed="rId40">
+                    <a:blip r:embed="rId42">
                       <a:extLst>
                         <a:ext uri="{28A0092B-C50C-407E-A947-70E740481C1C}">
                           <a14:useLocalDpi xmlns:a14="http://schemas.microsoft.com/office/drawing/2010/main" val="0"/>
@@ -7996,7 +8989,7 @@
                     </pic:cNvPicPr>
                   </pic:nvPicPr>
                   <pic:blipFill>
-                    <a:blip r:embed="rId41">
+                    <a:blip r:embed="rId43">
                       <a:extLst>
                         <a:ext uri="{28A0092B-C50C-407E-A947-70E740481C1C}">
                           <a14:useLocalDpi xmlns:a14="http://schemas.microsoft.com/office/drawing/2010/main" val="0"/>
@@ -8097,11 +9090,11 @@
         <w:pStyle w:val="Ttulo2"/>
         <w:spacing w:line="360" w:lineRule="auto"/>
       </w:pPr>
-      <w:bookmarkStart w:id="22" w:name="_Toc482956724"/>
+      <w:bookmarkStart w:id="24" w:name="_Toc487451454"/>
       <w:r>
         <w:t>CONSULTAR POR DOCUMENTO</w:t>
       </w:r>
-      <w:bookmarkEnd w:id="22"/>
+      <w:bookmarkEnd w:id="24"/>
     </w:p>
     <w:p>
       <w:pPr>
@@ -8162,7 +9155,7 @@
                     </pic:cNvPicPr>
                   </pic:nvPicPr>
                   <pic:blipFill>
-                    <a:blip r:embed="rId42">
+                    <a:blip r:embed="rId44">
                       <a:extLst>
                         <a:ext uri="{28A0092B-C50C-407E-A947-70E740481C1C}">
                           <a14:useLocalDpi xmlns:a14="http://schemas.microsoft.com/office/drawing/2010/main" val="0"/>
@@ -8254,7 +9247,7 @@
                     </pic:cNvPicPr>
                   </pic:nvPicPr>
                   <pic:blipFill>
-                    <a:blip r:embed="rId43">
+                    <a:blip r:embed="rId45">
                       <a:extLst>
                         <a:ext uri="{28A0092B-C50C-407E-A947-70E740481C1C}">
                           <a14:useLocalDpi xmlns:a14="http://schemas.microsoft.com/office/drawing/2010/main" val="0"/>
@@ -8356,11 +9349,11 @@
         <w:pStyle w:val="Ttulo2"/>
         <w:spacing w:line="360" w:lineRule="auto"/>
       </w:pPr>
-      <w:bookmarkStart w:id="23" w:name="_Toc482956725"/>
+      <w:bookmarkStart w:id="25" w:name="_Toc487451455"/>
       <w:r>
         <w:t>CONSULTA POR REQUERENTE</w:t>
       </w:r>
-      <w:bookmarkEnd w:id="23"/>
+      <w:bookmarkEnd w:id="25"/>
     </w:p>
     <w:p>
       <w:pPr>
@@ -8427,7 +9420,7 @@
                     </pic:cNvPicPr>
                   </pic:nvPicPr>
                   <pic:blipFill>
-                    <a:blip r:embed="rId44">
+                    <a:blip r:embed="rId46">
                       <a:extLst>
                         <a:ext uri="{28A0092B-C50C-407E-A947-70E740481C1C}">
                           <a14:useLocalDpi xmlns:a14="http://schemas.microsoft.com/office/drawing/2010/main" val="0"/>
@@ -8525,7 +9518,7 @@
                     </pic:cNvPicPr>
                   </pic:nvPicPr>
                   <pic:blipFill>
-                    <a:blip r:embed="rId45">
+                    <a:blip r:embed="rId47">
                       <a:extLst>
                         <a:ext uri="{28A0092B-C50C-407E-A947-70E740481C1C}">
                           <a14:useLocalDpi xmlns:a14="http://schemas.microsoft.com/office/drawing/2010/main" val="0"/>
@@ -8613,11 +9606,11 @@
         <w:pStyle w:val="Ttulo2"/>
         <w:spacing w:line="360" w:lineRule="auto"/>
       </w:pPr>
-      <w:bookmarkStart w:id="24" w:name="_Toc482956726"/>
+      <w:bookmarkStart w:id="26" w:name="_Toc487451456"/>
       <w:r>
         <w:t>CONSULTA POR SETOR</w:t>
       </w:r>
-      <w:bookmarkEnd w:id="24"/>
+      <w:bookmarkEnd w:id="26"/>
     </w:p>
     <w:p>
       <w:pPr>
@@ -8678,7 +9671,7 @@
                     </pic:cNvPicPr>
                   </pic:nvPicPr>
                   <pic:blipFill>
-                    <a:blip r:embed="rId46">
+                    <a:blip r:embed="rId48">
                       <a:extLst>
                         <a:ext uri="{28A0092B-C50C-407E-A947-70E740481C1C}">
                           <a14:useLocalDpi xmlns:a14="http://schemas.microsoft.com/office/drawing/2010/main" val="0"/>
@@ -8770,7 +9763,7 @@
                     </pic:cNvPicPr>
                   </pic:nvPicPr>
                   <pic:blipFill>
-                    <a:blip r:embed="rId47">
+                    <a:blip r:embed="rId49">
                       <a:extLst>
                         <a:ext uri="{28A0092B-C50C-407E-A947-70E740481C1C}">
                           <a14:useLocalDpi xmlns:a14="http://schemas.microsoft.com/office/drawing/2010/main" val="0"/>
@@ -8884,11 +9877,11 @@
         <w:pStyle w:val="Ttulo2"/>
         <w:spacing w:line="360" w:lineRule="auto"/>
       </w:pPr>
-      <w:bookmarkStart w:id="25" w:name="_Toc482956727"/>
+      <w:bookmarkStart w:id="27" w:name="_Toc487451457"/>
       <w:r>
         <w:t>CONSULTA POR ORIGEM DO PROCESSO</w:t>
       </w:r>
-      <w:bookmarkEnd w:id="25"/>
+      <w:bookmarkEnd w:id="27"/>
     </w:p>
     <w:p>
       <w:pPr>
@@ -8955,7 +9948,7 @@
                     </pic:cNvPicPr>
                   </pic:nvPicPr>
                   <pic:blipFill>
-                    <a:blip r:embed="rId48">
+                    <a:blip r:embed="rId50">
                       <a:extLst>
                         <a:ext uri="{28A0092B-C50C-407E-A947-70E740481C1C}">
                           <a14:useLocalDpi xmlns:a14="http://schemas.microsoft.com/office/drawing/2010/main" val="0"/>
@@ -9046,7 +10039,7 @@
                     </pic:cNvPicPr>
                   </pic:nvPicPr>
                   <pic:blipFill>
-                    <a:blip r:embed="rId49">
+                    <a:blip r:embed="rId51">
                       <a:extLst>
                         <a:ext uri="{28A0092B-C50C-407E-A947-70E740481C1C}">
                           <a14:useLocalDpi xmlns:a14="http://schemas.microsoft.com/office/drawing/2010/main" val="0"/>
@@ -9184,12 +10177,12 @@
         <w:pStyle w:val="Ttulo1"/>
         <w:spacing w:line="360" w:lineRule="auto"/>
       </w:pPr>
-      <w:bookmarkStart w:id="26" w:name="_Toc482956728"/>
+      <w:bookmarkStart w:id="28" w:name="_Toc487451458"/>
       <w:r>
         <w:lastRenderedPageBreak/>
         <w:t>TABELAS AUXILIARES</w:t>
       </w:r>
-      <w:bookmarkEnd w:id="26"/>
+      <w:bookmarkEnd w:id="28"/>
     </w:p>
     <w:p>
       <w:pPr>
@@ -9209,14 +10202,14 @@
         <w:pStyle w:val="Ttulo2"/>
         <w:spacing w:line="360" w:lineRule="auto"/>
       </w:pPr>
-      <w:bookmarkStart w:id="27" w:name="_Toc482956729"/>
+      <w:bookmarkStart w:id="29" w:name="_Toc487451459"/>
       <w:r>
         <w:t>TABELA</w:t>
       </w:r>
       <w:r>
         <w:t xml:space="preserve"> ASSUNTO</w:t>
       </w:r>
-      <w:bookmarkEnd w:id="27"/>
+      <w:bookmarkEnd w:id="29"/>
     </w:p>
     <w:p>
       <w:r>
@@ -9228,11 +10221,11 @@
       <w:pPr>
         <w:pStyle w:val="Ttulo3"/>
       </w:pPr>
-      <w:bookmarkStart w:id="28" w:name="_Toc482956730"/>
+      <w:bookmarkStart w:id="30" w:name="_Toc487451460"/>
       <w:r>
         <w:t>CADASTRANDO ASSUNTO</w:t>
       </w:r>
-      <w:bookmarkEnd w:id="28"/>
+      <w:bookmarkEnd w:id="30"/>
     </w:p>
     <w:p>
       <w:pPr>
@@ -9297,7 +10290,7 @@
                     </pic:cNvPicPr>
                   </pic:nvPicPr>
                   <pic:blipFill>
-                    <a:blip r:embed="rId50">
+                    <a:blip r:embed="rId52">
                       <a:extLst>
                         <a:ext uri="{28A0092B-C50C-407E-A947-70E740481C1C}">
                           <a14:useLocalDpi xmlns:a14="http://schemas.microsoft.com/office/drawing/2010/main" val="0"/>
@@ -9367,11 +10360,11 @@
         <w:pStyle w:val="Ttulo3"/>
         <w:spacing w:line="360" w:lineRule="auto"/>
       </w:pPr>
-      <w:bookmarkStart w:id="29" w:name="_Toc482956731"/>
+      <w:bookmarkStart w:id="31" w:name="_Toc487451461"/>
       <w:r>
         <w:t>ALTERANDO ASSUNTO</w:t>
       </w:r>
-      <w:bookmarkEnd w:id="29"/>
+      <w:bookmarkEnd w:id="31"/>
     </w:p>
     <w:p>
       <w:pPr>
@@ -9431,7 +10424,7 @@
                     </pic:cNvPicPr>
                   </pic:nvPicPr>
                   <pic:blipFill>
-                    <a:blip r:embed="rId51">
+                    <a:blip r:embed="rId53">
                       <a:extLst>
                         <a:ext uri="{28A0092B-C50C-407E-A947-70E740481C1C}">
                           <a14:useLocalDpi xmlns:a14="http://schemas.microsoft.com/office/drawing/2010/main" val="0"/>
@@ -9525,7 +10518,7 @@
                     </pic:cNvPicPr>
                   </pic:nvPicPr>
                   <pic:blipFill>
-                    <a:blip r:embed="rId52">
+                    <a:blip r:embed="rId54">
                       <a:extLst>
                         <a:ext uri="{28A0092B-C50C-407E-A947-70E740481C1C}">
                           <a14:useLocalDpi xmlns:a14="http://schemas.microsoft.com/office/drawing/2010/main" val="0"/>
@@ -9607,11 +10600,11 @@
         <w:pStyle w:val="Ttulo3"/>
         <w:spacing w:line="360" w:lineRule="auto"/>
       </w:pPr>
-      <w:bookmarkStart w:id="30" w:name="_Toc482956732"/>
+      <w:bookmarkStart w:id="32" w:name="_Toc487451462"/>
       <w:r>
         <w:t>EXCLUÍNDO ASSUNTO</w:t>
       </w:r>
-      <w:bookmarkEnd w:id="30"/>
+      <w:bookmarkEnd w:id="32"/>
     </w:p>
     <w:p>
       <w:pPr>
@@ -9672,7 +10665,7 @@
                     </pic:cNvPicPr>
                   </pic:nvPicPr>
                   <pic:blipFill>
-                    <a:blip r:embed="rId53">
+                    <a:blip r:embed="rId55">
                       <a:extLst>
                         <a:ext uri="{28A0092B-C50C-407E-A947-70E740481C1C}">
                           <a14:useLocalDpi xmlns:a14="http://schemas.microsoft.com/office/drawing/2010/main" val="0"/>
@@ -9766,7 +10759,7 @@
                     </pic:cNvPicPr>
                   </pic:nvPicPr>
                   <pic:blipFill>
-                    <a:blip r:embed="rId54">
+                    <a:blip r:embed="rId56">
                       <a:extLst>
                         <a:ext uri="{28A0092B-C50C-407E-A947-70E740481C1C}">
                           <a14:useLocalDpi xmlns:a14="http://schemas.microsoft.com/office/drawing/2010/main" val="0"/>
@@ -9834,11 +10827,11 @@
       <w:pPr>
         <w:pStyle w:val="Ttulo2"/>
       </w:pPr>
-      <w:bookmarkStart w:id="31" w:name="_Toc482956733"/>
+      <w:bookmarkStart w:id="33" w:name="_Toc487451463"/>
       <w:r>
         <w:t>TABELA ORIGEM</w:t>
       </w:r>
-      <w:bookmarkEnd w:id="31"/>
+      <w:bookmarkEnd w:id="33"/>
     </w:p>
     <w:p/>
     <w:p>
@@ -9854,11 +10847,11 @@
       <w:pPr>
         <w:pStyle w:val="Ttulo3"/>
       </w:pPr>
-      <w:bookmarkStart w:id="32" w:name="_Toc482956734"/>
+      <w:bookmarkStart w:id="34" w:name="_Toc487451464"/>
       <w:r>
         <w:t>CADASTRANDO ORIGEM</w:t>
       </w:r>
-      <w:bookmarkEnd w:id="32"/>
+      <w:bookmarkEnd w:id="34"/>
     </w:p>
     <w:p>
       <w:pPr>
@@ -9918,7 +10911,7 @@
                     </pic:cNvPicPr>
                   </pic:nvPicPr>
                   <pic:blipFill>
-                    <a:blip r:embed="rId55">
+                    <a:blip r:embed="rId57">
                       <a:extLst>
                         <a:ext uri="{28A0092B-C50C-407E-A947-70E740481C1C}">
                           <a14:useLocalDpi xmlns:a14="http://schemas.microsoft.com/office/drawing/2010/main" val="0"/>
@@ -9998,12 +10991,12 @@
         <w:pStyle w:val="Ttulo3"/>
         <w:spacing w:line="360" w:lineRule="auto"/>
       </w:pPr>
-      <w:bookmarkStart w:id="33" w:name="_Toc482956735"/>
+      <w:bookmarkStart w:id="35" w:name="_Toc487451465"/>
       <w:r>
         <w:lastRenderedPageBreak/>
         <w:t>ALTERANDO ORIGEM</w:t>
       </w:r>
-      <w:bookmarkEnd w:id="33"/>
+      <w:bookmarkEnd w:id="35"/>
     </w:p>
     <w:p>
       <w:pPr>
@@ -10058,7 +11051,7 @@
                     </pic:cNvPicPr>
                   </pic:nvPicPr>
                   <pic:blipFill>
-                    <a:blip r:embed="rId56">
+                    <a:blip r:embed="rId58">
                       <a:extLst>
                         <a:ext uri="{28A0092B-C50C-407E-A947-70E740481C1C}">
                           <a14:useLocalDpi xmlns:a14="http://schemas.microsoft.com/office/drawing/2010/main" val="0"/>
@@ -10151,7 +11144,7 @@
                     </pic:cNvPicPr>
                   </pic:nvPicPr>
                   <pic:blipFill>
-                    <a:blip r:embed="rId57">
+                    <a:blip r:embed="rId59">
                       <a:extLst>
                         <a:ext uri="{28A0092B-C50C-407E-A947-70E740481C1C}">
                           <a14:useLocalDpi xmlns:a14="http://schemas.microsoft.com/office/drawing/2010/main" val="0"/>
@@ -10233,11 +11226,11 @@
         <w:pStyle w:val="Ttulo3"/>
         <w:spacing w:line="360" w:lineRule="auto"/>
       </w:pPr>
-      <w:bookmarkStart w:id="34" w:name="_Toc482956736"/>
+      <w:bookmarkStart w:id="36" w:name="_Toc487451466"/>
       <w:r>
         <w:t>EXCLUÍNDO ORIGEM</w:t>
       </w:r>
-      <w:bookmarkEnd w:id="34"/>
+      <w:bookmarkEnd w:id="36"/>
     </w:p>
     <w:p>
       <w:pPr>
@@ -10299,7 +11292,7 @@
                     </pic:cNvPicPr>
                   </pic:nvPicPr>
                   <pic:blipFill>
-                    <a:blip r:embed="rId58">
+                    <a:blip r:embed="rId60">
                       <a:extLst>
                         <a:ext uri="{28A0092B-C50C-407E-A947-70E740481C1C}">
                           <a14:useLocalDpi xmlns:a14="http://schemas.microsoft.com/office/drawing/2010/main" val="0"/>
@@ -10392,7 +11385,7 @@
                     </pic:cNvPicPr>
                   </pic:nvPicPr>
                   <pic:blipFill>
-                    <a:blip r:embed="rId59">
+                    <a:blip r:embed="rId61">
                       <a:extLst>
                         <a:ext uri="{28A0092B-C50C-407E-A947-70E740481C1C}">
                           <a14:useLocalDpi xmlns:a14="http://schemas.microsoft.com/office/drawing/2010/main" val="0"/>
@@ -10468,12 +11461,12 @@
       <w:pPr>
         <w:pStyle w:val="Ttulo2"/>
       </w:pPr>
-      <w:bookmarkStart w:id="35" w:name="_Toc482956737"/>
+      <w:bookmarkStart w:id="37" w:name="_Toc487451467"/>
       <w:r>
         <w:lastRenderedPageBreak/>
         <w:t>TABELA DOCUMENTO</w:t>
       </w:r>
-      <w:bookmarkEnd w:id="35"/>
+      <w:bookmarkEnd w:id="37"/>
     </w:p>
     <w:p/>
     <w:p>
@@ -10489,11 +11482,11 @@
       <w:pPr>
         <w:pStyle w:val="Ttulo3"/>
       </w:pPr>
-      <w:bookmarkStart w:id="36" w:name="_Toc482956738"/>
+      <w:bookmarkStart w:id="38" w:name="_Toc487451468"/>
       <w:r>
         <w:t>CADASTRANDO DOCUMENTO</w:t>
       </w:r>
-      <w:bookmarkEnd w:id="36"/>
+      <w:bookmarkEnd w:id="38"/>
     </w:p>
     <w:p>
       <w:pPr>
@@ -10553,7 +11546,7 @@
                     </pic:cNvPicPr>
                   </pic:nvPicPr>
                   <pic:blipFill>
-                    <a:blip r:embed="rId60">
+                    <a:blip r:embed="rId62">
                       <a:extLst>
                         <a:ext uri="{28A0092B-C50C-407E-A947-70E740481C1C}">
                           <a14:useLocalDpi xmlns:a14="http://schemas.microsoft.com/office/drawing/2010/main" val="0"/>
@@ -10633,11 +11626,11 @@
         <w:pStyle w:val="Ttulo3"/>
         <w:spacing w:line="360" w:lineRule="auto"/>
       </w:pPr>
-      <w:bookmarkStart w:id="37" w:name="_Toc482956739"/>
+      <w:bookmarkStart w:id="39" w:name="_Toc487451469"/>
       <w:r>
         <w:t>ALTERANDO DOCUMENTO</w:t>
       </w:r>
-      <w:bookmarkEnd w:id="37"/>
+      <w:bookmarkEnd w:id="39"/>
     </w:p>
     <w:p>
       <w:pPr>
@@ -10693,247 +11686,6 @@
                 <pic:pic xmlns:pic="http://schemas.openxmlformats.org/drawingml/2006/picture">
                   <pic:nvPicPr>
                     <pic:cNvPr id="0" name="Picture 19"/>
-                    <pic:cNvPicPr>
-                      <a:picLocks noChangeAspect="1" noChangeArrowheads="1"/>
-                    </pic:cNvPicPr>
-                  </pic:nvPicPr>
-                  <pic:blipFill>
-                    <a:blip r:embed="rId61">
-                      <a:extLst>
-                        <a:ext uri="{28A0092B-C50C-407E-A947-70E740481C1C}">
-                          <a14:useLocalDpi xmlns:a14="http://schemas.microsoft.com/office/drawing/2010/main" val="0"/>
-                        </a:ext>
-                      </a:extLst>
-                    </a:blip>
-                    <a:srcRect/>
-                    <a:stretch>
-                      <a:fillRect/>
-                    </a:stretch>
-                  </pic:blipFill>
-                  <pic:spPr bwMode="auto">
-                    <a:xfrm>
-                      <a:off x="0" y="0"/>
-                      <a:ext cx="5400675" cy="1000125"/>
-                    </a:xfrm>
-                    <a:prstGeom prst="rect">
-                      <a:avLst/>
-                    </a:prstGeom>
-                    <a:noFill/>
-                    <a:ln>
-                      <a:noFill/>
-                    </a:ln>
-                    <a:effectLst>
-                      <a:outerShdw blurRad="63500" sx="102000" sy="102000" algn="ctr" rotWithShape="0">
-                        <a:prstClr val="black">
-                          <a:alpha val="40000"/>
-                        </a:prstClr>
-                      </a:outerShdw>
-                    </a:effectLst>
-                  </pic:spPr>
-                </pic:pic>
-              </a:graphicData>
-            </a:graphic>
-          </wp:inline>
-        </w:drawing>
-      </w:r>
-    </w:p>
-    <w:p>
-      <w:pPr>
-        <w:pStyle w:val="PargrafodaLista"/>
-        <w:numPr>
-          <w:ilvl w:val="0"/>
-          <w:numId w:val="43"/>
-        </w:numPr>
-        <w:spacing w:line="360" w:lineRule="auto"/>
-      </w:pPr>
-      <w:r>
-        <w:t>Selecione o documento na coluna alterar, conforme marcada na figura acima.</w:t>
-      </w:r>
-    </w:p>
-    <w:p>
-      <w:pPr>
-        <w:pStyle w:val="PargrafodaLista"/>
-        <w:numPr>
-          <w:ilvl w:val="0"/>
-          <w:numId w:val="43"/>
-        </w:numPr>
-        <w:spacing w:line="360" w:lineRule="auto"/>
-      </w:pPr>
-      <w:r>
-        <w:t>Após selecionar o documento desejado, uma janela como demonstrado abaixo irá aparecer.</w:t>
-      </w:r>
-    </w:p>
-    <w:p>
-      <w:pPr>
-        <w:spacing w:line="360" w:lineRule="auto"/>
-        <w:jc w:val="center"/>
-      </w:pPr>
-      <w:r>
-        <w:rPr>
-          <w:noProof/>
-          <w:lang w:eastAsia="pt-BR"/>
-        </w:rPr>
-        <w:lastRenderedPageBreak/>
-        <w:drawing>
-          <wp:inline distT="0" distB="0" distL="0" distR="0">
-            <wp:extent cx="5391150" cy="2114550"/>
-            <wp:effectExtent l="133350" t="95250" r="114300" b="76200"/>
-            <wp:docPr id="133" name="Imagem 133"/>
-            <wp:cNvGraphicFramePr>
-              <a:graphicFrameLocks xmlns:a="http://schemas.openxmlformats.org/drawingml/2006/main" noChangeAspect="1"/>
-            </wp:cNvGraphicFramePr>
-            <a:graphic xmlns:a="http://schemas.openxmlformats.org/drawingml/2006/main">
-              <a:graphicData uri="http://schemas.openxmlformats.org/drawingml/2006/picture">
-                <pic:pic xmlns:pic="http://schemas.openxmlformats.org/drawingml/2006/picture">
-                  <pic:nvPicPr>
-                    <pic:cNvPr id="0" name="Picture 21"/>
-                    <pic:cNvPicPr>
-                      <a:picLocks noChangeAspect="1" noChangeArrowheads="1"/>
-                    </pic:cNvPicPr>
-                  </pic:nvPicPr>
-                  <pic:blipFill>
-                    <a:blip r:embed="rId62">
-                      <a:extLst>
-                        <a:ext uri="{28A0092B-C50C-407E-A947-70E740481C1C}">
-                          <a14:useLocalDpi xmlns:a14="http://schemas.microsoft.com/office/drawing/2010/main" val="0"/>
-                        </a:ext>
-                      </a:extLst>
-                    </a:blip>
-                    <a:srcRect/>
-                    <a:stretch>
-                      <a:fillRect/>
-                    </a:stretch>
-                  </pic:blipFill>
-                  <pic:spPr bwMode="auto">
-                    <a:xfrm>
-                      <a:off x="0" y="0"/>
-                      <a:ext cx="5391150" cy="2114550"/>
-                    </a:xfrm>
-                    <a:prstGeom prst="rect">
-                      <a:avLst/>
-                    </a:prstGeom>
-                    <a:noFill/>
-                    <a:ln>
-                      <a:noFill/>
-                    </a:ln>
-                    <a:effectLst>
-                      <a:outerShdw blurRad="63500" sx="102000" sy="102000" algn="ctr" rotWithShape="0">
-                        <a:prstClr val="black">
-                          <a:alpha val="40000"/>
-                        </a:prstClr>
-                      </a:outerShdw>
-                    </a:effectLst>
-                  </pic:spPr>
-                </pic:pic>
-              </a:graphicData>
-            </a:graphic>
-          </wp:inline>
-        </w:drawing>
-      </w:r>
-    </w:p>
-    <w:p>
-      <w:pPr>
-        <w:pStyle w:val="PargrafodaLista"/>
-        <w:numPr>
-          <w:ilvl w:val="0"/>
-          <w:numId w:val="43"/>
-        </w:numPr>
-        <w:spacing w:line="360" w:lineRule="auto"/>
-      </w:pPr>
-      <w:r>
-        <w:t xml:space="preserve">Altere o campo de descrição com o novo valor e pressione o botão alterar. </w:t>
-      </w:r>
-    </w:p>
-    <w:p>
-      <w:pPr>
-        <w:pStyle w:val="PargrafodaLista"/>
-        <w:numPr>
-          <w:ilvl w:val="0"/>
-          <w:numId w:val="43"/>
-        </w:numPr>
-        <w:spacing w:line="360" w:lineRule="auto"/>
-      </w:pPr>
-      <w:r>
-        <w:t>Ao fim uma mensagem irá aparecer, (Alterado com Sucesso ou Mensagem de Erro)</w:t>
-      </w:r>
-    </w:p>
-    <w:p>
-      <w:pPr>
-        <w:pStyle w:val="PargrafodaLista"/>
-        <w:spacing w:line="360" w:lineRule="auto"/>
-      </w:pPr>
-    </w:p>
-    <w:p>
-      <w:pPr>
-        <w:pStyle w:val="PargrafodaLista"/>
-        <w:spacing w:line="360" w:lineRule="auto"/>
-      </w:pPr>
-    </w:p>
-    <w:p>
-      <w:pPr>
-        <w:pStyle w:val="Ttulo3"/>
-        <w:spacing w:line="360" w:lineRule="auto"/>
-      </w:pPr>
-      <w:bookmarkStart w:id="38" w:name="_Toc482956740"/>
-      <w:r>
-        <w:t>EXCLUÍNDO DOCUMENTO</w:t>
-      </w:r>
-      <w:bookmarkEnd w:id="38"/>
-    </w:p>
-    <w:p>
-      <w:pPr>
-        <w:spacing w:line="360" w:lineRule="auto"/>
-      </w:pPr>
-    </w:p>
-    <w:p>
-      <w:pPr>
-        <w:pStyle w:val="PargrafodaLista"/>
-        <w:numPr>
-          <w:ilvl w:val="0"/>
-          <w:numId w:val="37"/>
-        </w:numPr>
-        <w:spacing w:line="360" w:lineRule="auto"/>
-      </w:pPr>
-      <w:r>
-        <w:t>Localizar no menu (Cadastro -&gt; Documento).</w:t>
-      </w:r>
-    </w:p>
-    <w:p>
-      <w:pPr>
-        <w:pStyle w:val="PargrafodaLista"/>
-        <w:numPr>
-          <w:ilvl w:val="0"/>
-          <w:numId w:val="43"/>
-        </w:numPr>
-        <w:spacing w:line="360" w:lineRule="auto"/>
-      </w:pPr>
-      <w:r>
-        <w:t>No final da página irá aparecer uma lista contendo os documentos.</w:t>
-      </w:r>
-    </w:p>
-    <w:p>
-      <w:pPr>
-        <w:spacing w:line="360" w:lineRule="auto"/>
-        <w:jc w:val="center"/>
-      </w:pPr>
-      <w:r>
-        <w:rPr>
-          <w:noProof/>
-          <w:lang w:eastAsia="pt-BR"/>
-        </w:rPr>
-        <w:drawing>
-          <wp:inline distT="0" distB="0" distL="0" distR="0">
-            <wp:extent cx="5400675" cy="1000125"/>
-            <wp:effectExtent l="133350" t="76200" r="123825" b="66675"/>
-            <wp:docPr id="132" name="Imagem 132"/>
-            <wp:cNvGraphicFramePr>
-              <a:graphicFrameLocks xmlns:a="http://schemas.openxmlformats.org/drawingml/2006/main" noChangeAspect="1"/>
-            </wp:cNvGraphicFramePr>
-            <a:graphic xmlns:a="http://schemas.openxmlformats.org/drawingml/2006/main">
-              <a:graphicData uri="http://schemas.openxmlformats.org/drawingml/2006/picture">
-                <pic:pic xmlns:pic="http://schemas.openxmlformats.org/drawingml/2006/picture">
-                  <pic:nvPicPr>
-                    <pic:cNvPr id="0" name="Picture 20"/>
                     <pic:cNvPicPr>
                       <a:picLocks noChangeAspect="1" noChangeArrowheads="1"/>
                     </pic:cNvPicPr>
@@ -10988,6 +11740,247 @@
         <w:spacing w:line="360" w:lineRule="auto"/>
       </w:pPr>
       <w:r>
+        <w:t>Selecione o documento na coluna alterar, conforme marcada na figura acima.</w:t>
+      </w:r>
+    </w:p>
+    <w:p>
+      <w:pPr>
+        <w:pStyle w:val="PargrafodaLista"/>
+        <w:numPr>
+          <w:ilvl w:val="0"/>
+          <w:numId w:val="43"/>
+        </w:numPr>
+        <w:spacing w:line="360" w:lineRule="auto"/>
+      </w:pPr>
+      <w:r>
+        <w:t>Após selecionar o documento desejado, uma janela como demonstrado abaixo irá aparecer.</w:t>
+      </w:r>
+    </w:p>
+    <w:p>
+      <w:pPr>
+        <w:spacing w:line="360" w:lineRule="auto"/>
+        <w:jc w:val="center"/>
+      </w:pPr>
+      <w:r>
+        <w:rPr>
+          <w:noProof/>
+          <w:lang w:eastAsia="pt-BR"/>
+        </w:rPr>
+        <w:lastRenderedPageBreak/>
+        <w:drawing>
+          <wp:inline distT="0" distB="0" distL="0" distR="0">
+            <wp:extent cx="5391150" cy="2114550"/>
+            <wp:effectExtent l="133350" t="95250" r="114300" b="76200"/>
+            <wp:docPr id="133" name="Imagem 133"/>
+            <wp:cNvGraphicFramePr>
+              <a:graphicFrameLocks xmlns:a="http://schemas.openxmlformats.org/drawingml/2006/main" noChangeAspect="1"/>
+            </wp:cNvGraphicFramePr>
+            <a:graphic xmlns:a="http://schemas.openxmlformats.org/drawingml/2006/main">
+              <a:graphicData uri="http://schemas.openxmlformats.org/drawingml/2006/picture">
+                <pic:pic xmlns:pic="http://schemas.openxmlformats.org/drawingml/2006/picture">
+                  <pic:nvPicPr>
+                    <pic:cNvPr id="0" name="Picture 21"/>
+                    <pic:cNvPicPr>
+                      <a:picLocks noChangeAspect="1" noChangeArrowheads="1"/>
+                    </pic:cNvPicPr>
+                  </pic:nvPicPr>
+                  <pic:blipFill>
+                    <a:blip r:embed="rId64">
+                      <a:extLst>
+                        <a:ext uri="{28A0092B-C50C-407E-A947-70E740481C1C}">
+                          <a14:useLocalDpi xmlns:a14="http://schemas.microsoft.com/office/drawing/2010/main" val="0"/>
+                        </a:ext>
+                      </a:extLst>
+                    </a:blip>
+                    <a:srcRect/>
+                    <a:stretch>
+                      <a:fillRect/>
+                    </a:stretch>
+                  </pic:blipFill>
+                  <pic:spPr bwMode="auto">
+                    <a:xfrm>
+                      <a:off x="0" y="0"/>
+                      <a:ext cx="5391150" cy="2114550"/>
+                    </a:xfrm>
+                    <a:prstGeom prst="rect">
+                      <a:avLst/>
+                    </a:prstGeom>
+                    <a:noFill/>
+                    <a:ln>
+                      <a:noFill/>
+                    </a:ln>
+                    <a:effectLst>
+                      <a:outerShdw blurRad="63500" sx="102000" sy="102000" algn="ctr" rotWithShape="0">
+                        <a:prstClr val="black">
+                          <a:alpha val="40000"/>
+                        </a:prstClr>
+                      </a:outerShdw>
+                    </a:effectLst>
+                  </pic:spPr>
+                </pic:pic>
+              </a:graphicData>
+            </a:graphic>
+          </wp:inline>
+        </w:drawing>
+      </w:r>
+    </w:p>
+    <w:p>
+      <w:pPr>
+        <w:pStyle w:val="PargrafodaLista"/>
+        <w:numPr>
+          <w:ilvl w:val="0"/>
+          <w:numId w:val="43"/>
+        </w:numPr>
+        <w:spacing w:line="360" w:lineRule="auto"/>
+      </w:pPr>
+      <w:r>
+        <w:t xml:space="preserve">Altere o campo de descrição com o novo valor e pressione o botão alterar. </w:t>
+      </w:r>
+    </w:p>
+    <w:p>
+      <w:pPr>
+        <w:pStyle w:val="PargrafodaLista"/>
+        <w:numPr>
+          <w:ilvl w:val="0"/>
+          <w:numId w:val="43"/>
+        </w:numPr>
+        <w:spacing w:line="360" w:lineRule="auto"/>
+      </w:pPr>
+      <w:r>
+        <w:t>Ao fim uma mensagem irá aparecer, (Alterado com Sucesso ou Mensagem de Erro)</w:t>
+      </w:r>
+    </w:p>
+    <w:p>
+      <w:pPr>
+        <w:pStyle w:val="PargrafodaLista"/>
+        <w:spacing w:line="360" w:lineRule="auto"/>
+      </w:pPr>
+    </w:p>
+    <w:p>
+      <w:pPr>
+        <w:pStyle w:val="PargrafodaLista"/>
+        <w:spacing w:line="360" w:lineRule="auto"/>
+      </w:pPr>
+    </w:p>
+    <w:p>
+      <w:pPr>
+        <w:pStyle w:val="Ttulo3"/>
+        <w:spacing w:line="360" w:lineRule="auto"/>
+      </w:pPr>
+      <w:bookmarkStart w:id="40" w:name="_Toc487451470"/>
+      <w:r>
+        <w:t>EXCLUÍNDO DOCUMENTO</w:t>
+      </w:r>
+      <w:bookmarkEnd w:id="40"/>
+    </w:p>
+    <w:p>
+      <w:pPr>
+        <w:spacing w:line="360" w:lineRule="auto"/>
+      </w:pPr>
+    </w:p>
+    <w:p>
+      <w:pPr>
+        <w:pStyle w:val="PargrafodaLista"/>
+        <w:numPr>
+          <w:ilvl w:val="0"/>
+          <w:numId w:val="37"/>
+        </w:numPr>
+        <w:spacing w:line="360" w:lineRule="auto"/>
+      </w:pPr>
+      <w:r>
+        <w:t>Localizar no menu (Cadastro -&gt; Documento).</w:t>
+      </w:r>
+    </w:p>
+    <w:p>
+      <w:pPr>
+        <w:pStyle w:val="PargrafodaLista"/>
+        <w:numPr>
+          <w:ilvl w:val="0"/>
+          <w:numId w:val="43"/>
+        </w:numPr>
+        <w:spacing w:line="360" w:lineRule="auto"/>
+      </w:pPr>
+      <w:r>
+        <w:t>No final da página irá aparecer uma lista contendo os documentos.</w:t>
+      </w:r>
+    </w:p>
+    <w:p>
+      <w:pPr>
+        <w:spacing w:line="360" w:lineRule="auto"/>
+        <w:jc w:val="center"/>
+      </w:pPr>
+      <w:r>
+        <w:rPr>
+          <w:noProof/>
+          <w:lang w:eastAsia="pt-BR"/>
+        </w:rPr>
+        <w:drawing>
+          <wp:inline distT="0" distB="0" distL="0" distR="0">
+            <wp:extent cx="5400675" cy="1000125"/>
+            <wp:effectExtent l="133350" t="76200" r="123825" b="66675"/>
+            <wp:docPr id="132" name="Imagem 132"/>
+            <wp:cNvGraphicFramePr>
+              <a:graphicFrameLocks xmlns:a="http://schemas.openxmlformats.org/drawingml/2006/main" noChangeAspect="1"/>
+            </wp:cNvGraphicFramePr>
+            <a:graphic xmlns:a="http://schemas.openxmlformats.org/drawingml/2006/main">
+              <a:graphicData uri="http://schemas.openxmlformats.org/drawingml/2006/picture">
+                <pic:pic xmlns:pic="http://schemas.openxmlformats.org/drawingml/2006/picture">
+                  <pic:nvPicPr>
+                    <pic:cNvPr id="0" name="Picture 20"/>
+                    <pic:cNvPicPr>
+                      <a:picLocks noChangeAspect="1" noChangeArrowheads="1"/>
+                    </pic:cNvPicPr>
+                  </pic:nvPicPr>
+                  <pic:blipFill>
+                    <a:blip r:embed="rId65">
+                      <a:extLst>
+                        <a:ext uri="{28A0092B-C50C-407E-A947-70E740481C1C}">
+                          <a14:useLocalDpi xmlns:a14="http://schemas.microsoft.com/office/drawing/2010/main" val="0"/>
+                        </a:ext>
+                      </a:extLst>
+                    </a:blip>
+                    <a:srcRect/>
+                    <a:stretch>
+                      <a:fillRect/>
+                    </a:stretch>
+                  </pic:blipFill>
+                  <pic:spPr bwMode="auto">
+                    <a:xfrm>
+                      <a:off x="0" y="0"/>
+                      <a:ext cx="5400675" cy="1000125"/>
+                    </a:xfrm>
+                    <a:prstGeom prst="rect">
+                      <a:avLst/>
+                    </a:prstGeom>
+                    <a:noFill/>
+                    <a:ln>
+                      <a:noFill/>
+                    </a:ln>
+                    <a:effectLst>
+                      <a:outerShdw blurRad="63500" sx="102000" sy="102000" algn="ctr" rotWithShape="0">
+                        <a:prstClr val="black">
+                          <a:alpha val="40000"/>
+                        </a:prstClr>
+                      </a:outerShdw>
+                    </a:effectLst>
+                  </pic:spPr>
+                </pic:pic>
+              </a:graphicData>
+            </a:graphic>
+          </wp:inline>
+        </w:drawing>
+      </w:r>
+    </w:p>
+    <w:p>
+      <w:pPr>
+        <w:pStyle w:val="PargrafodaLista"/>
+        <w:numPr>
+          <w:ilvl w:val="0"/>
+          <w:numId w:val="43"/>
+        </w:numPr>
+        <w:spacing w:line="360" w:lineRule="auto"/>
+      </w:pPr>
+      <w:r>
         <w:t xml:space="preserve">Selecione </w:t>
       </w:r>
       <w:r>
@@ -11045,7 +12038,7 @@
                     </pic:cNvPicPr>
                   </pic:nvPicPr>
                   <pic:blipFill>
-                    <a:blip r:embed="rId64">
+                    <a:blip r:embed="rId66">
                       <a:extLst>
                         <a:ext uri="{28A0092B-C50C-407E-A947-70E740481C1C}">
                           <a14:useLocalDpi xmlns:a14="http://schemas.microsoft.com/office/drawing/2010/main" val="0"/>
@@ -11198,15 +12191,15 @@
       <w:pPr>
         <w:pStyle w:val="Ttulo2"/>
       </w:pPr>
-      <w:bookmarkStart w:id="39" w:name="_Toc482956741"/>
+      <w:bookmarkStart w:id="41" w:name="_Toc487451471"/>
       <w:r>
         <w:lastRenderedPageBreak/>
         <w:t xml:space="preserve">TABELA </w:t>
       </w:r>
-      <w:bookmarkEnd w:id="39"/>
       <w:r>
         <w:t>REQUERENTE</w:t>
       </w:r>
+      <w:bookmarkEnd w:id="41"/>
     </w:p>
     <w:p/>
     <w:p>
@@ -11228,14 +12221,14 @@
       <w:pPr>
         <w:pStyle w:val="Ttulo3"/>
       </w:pPr>
-      <w:bookmarkStart w:id="40" w:name="_Toc482956742"/>
+      <w:bookmarkStart w:id="42" w:name="_Toc487451472"/>
       <w:r>
         <w:t xml:space="preserve">CADASTRANDO </w:t>
       </w:r>
-      <w:bookmarkEnd w:id="40"/>
       <w:r>
         <w:t>REQUERENTE</w:t>
       </w:r>
+      <w:bookmarkEnd w:id="42"/>
     </w:p>
     <w:p>
       <w:pPr>
@@ -11301,7 +12294,7 @@
                     </pic:cNvPicPr>
                   </pic:nvPicPr>
                   <pic:blipFill>
-                    <a:blip r:embed="rId65">
+                    <a:blip r:embed="rId67">
                       <a:extLst>
                         <a:ext uri="{28A0092B-C50C-407E-A947-70E740481C1C}">
                           <a14:useLocalDpi xmlns:a14="http://schemas.microsoft.com/office/drawing/2010/main" val="0"/>
@@ -11399,14 +12392,14 @@
         <w:pStyle w:val="Ttulo3"/>
         <w:spacing w:line="360" w:lineRule="auto"/>
       </w:pPr>
-      <w:bookmarkStart w:id="41" w:name="_Toc482956743"/>
+      <w:bookmarkStart w:id="43" w:name="_Toc487451473"/>
       <w:r>
         <w:t xml:space="preserve">ALTERANDO </w:t>
       </w:r>
-      <w:bookmarkEnd w:id="41"/>
       <w:r>
         <w:t>REQUERENTE</w:t>
       </w:r>
+      <w:bookmarkEnd w:id="43"/>
     </w:p>
     <w:p>
       <w:pPr>
@@ -11474,7 +12467,7 @@
                     </pic:cNvPicPr>
                   </pic:nvPicPr>
                   <pic:blipFill>
-                    <a:blip r:embed="rId66">
+                    <a:blip r:embed="rId68">
                       <a:extLst>
                         <a:ext uri="{28A0092B-C50C-407E-A947-70E740481C1C}">
                           <a14:useLocalDpi xmlns:a14="http://schemas.microsoft.com/office/drawing/2010/main" val="0"/>
@@ -11579,7 +12572,7 @@
                     </pic:cNvPicPr>
                   </pic:nvPicPr>
                   <pic:blipFill>
-                    <a:blip r:embed="rId67">
+                    <a:blip r:embed="rId69">
                       <a:extLst>
                         <a:ext uri="{28A0092B-C50C-407E-A947-70E740481C1C}">
                           <a14:useLocalDpi xmlns:a14="http://schemas.microsoft.com/office/drawing/2010/main" val="0"/>
@@ -11697,14 +12690,14 @@
         <w:pStyle w:val="Ttulo3"/>
         <w:spacing w:line="360" w:lineRule="auto"/>
       </w:pPr>
-      <w:bookmarkStart w:id="42" w:name="_Toc482956744"/>
+      <w:bookmarkStart w:id="44" w:name="_Toc487451474"/>
       <w:r>
         <w:t xml:space="preserve">EXCLUÍNDO </w:t>
       </w:r>
-      <w:bookmarkEnd w:id="42"/>
       <w:r>
         <w:t>REQUERENTE</w:t>
       </w:r>
+      <w:bookmarkEnd w:id="44"/>
     </w:p>
     <w:p>
       <w:pPr>
@@ -11778,7 +12771,7 @@
                     </pic:cNvPicPr>
                   </pic:nvPicPr>
                   <pic:blipFill>
-                    <a:blip r:embed="rId68">
+                    <a:blip r:embed="rId70">
                       <a:extLst>
                         <a:ext uri="{28A0092B-C50C-407E-A947-70E740481C1C}">
                           <a14:useLocalDpi xmlns:a14="http://schemas.microsoft.com/office/drawing/2010/main" val="0"/>
@@ -11883,7 +12876,7 @@
                     </pic:cNvPicPr>
                   </pic:nvPicPr>
                   <pic:blipFill>
-                    <a:blip r:embed="rId69">
+                    <a:blip r:embed="rId71">
                       <a:extLst>
                         <a:ext uri="{28A0092B-C50C-407E-A947-70E740481C1C}">
                           <a14:useLocalDpi xmlns:a14="http://schemas.microsoft.com/office/drawing/2010/main" val="0"/>
@@ -11960,9 +12953,11 @@
       <w:pPr>
         <w:pStyle w:val="Ttulo2"/>
       </w:pPr>
+      <w:bookmarkStart w:id="45" w:name="_Toc487451475"/>
       <w:r>
         <w:t>TABELA TIPO PROCESSO</w:t>
       </w:r>
+      <w:bookmarkEnd w:id="45"/>
     </w:p>
     <w:p/>
     <w:p>
@@ -11984,9 +12979,11 @@
       <w:pPr>
         <w:pStyle w:val="Ttulo3"/>
       </w:pPr>
+      <w:bookmarkStart w:id="46" w:name="_Toc487451476"/>
       <w:r>
         <w:t>CADASTRANDO TIPO PROCESSO</w:t>
       </w:r>
+      <w:bookmarkEnd w:id="46"/>
     </w:p>
     <w:p>
       <w:pPr>
@@ -12052,7 +13049,7 @@
                     </pic:cNvPicPr>
                   </pic:nvPicPr>
                   <pic:blipFill>
-                    <a:blip r:embed="rId70">
+                    <a:blip r:embed="rId72">
                       <a:extLst>
                         <a:ext uri="{28A0092B-C50C-407E-A947-70E740481C1C}">
                           <a14:useLocalDpi xmlns:a14="http://schemas.microsoft.com/office/drawing/2010/main" val="0"/>
@@ -12138,9 +13135,11 @@
         <w:pStyle w:val="Ttulo3"/>
         <w:spacing w:line="360" w:lineRule="auto"/>
       </w:pPr>
+      <w:bookmarkStart w:id="47" w:name="_Toc487451477"/>
       <w:r>
         <w:t>ALTERANDO TIPO PROCESSO</w:t>
       </w:r>
+      <w:bookmarkEnd w:id="47"/>
     </w:p>
     <w:p>
       <w:pPr>
@@ -12207,7 +13206,7 @@
                     </pic:cNvPicPr>
                   </pic:nvPicPr>
                   <pic:blipFill>
-                    <a:blip r:embed="rId71">
+                    <a:blip r:embed="rId73">
                       <a:extLst>
                         <a:ext uri="{28A0092B-C50C-407E-A947-70E740481C1C}">
                           <a14:useLocalDpi xmlns:a14="http://schemas.microsoft.com/office/drawing/2010/main" val="0"/>
@@ -12313,7 +13312,7 @@
                     </pic:cNvPicPr>
                   </pic:nvPicPr>
                   <pic:blipFill>
-                    <a:blip r:embed="rId72">
+                    <a:blip r:embed="rId74">
                       <a:extLst>
                         <a:ext uri="{28A0092B-C50C-407E-A947-70E740481C1C}">
                           <a14:useLocalDpi xmlns:a14="http://schemas.microsoft.com/office/drawing/2010/main" val="0"/>
@@ -12395,9 +13394,11 @@
         <w:pStyle w:val="Ttulo3"/>
         <w:spacing w:line="360" w:lineRule="auto"/>
       </w:pPr>
+      <w:bookmarkStart w:id="48" w:name="_Toc487451478"/>
       <w:r>
         <w:t>EXCLUÍNDO TIPO PROCESSO</w:t>
       </w:r>
+      <w:bookmarkEnd w:id="48"/>
     </w:p>
     <w:p>
       <w:pPr>
@@ -12470,7 +13471,7 @@
                     </pic:cNvPicPr>
                   </pic:nvPicPr>
                   <pic:blipFill>
-                    <a:blip r:embed="rId73">
+                    <a:blip r:embed="rId75">
                       <a:extLst>
                         <a:ext uri="{28A0092B-C50C-407E-A947-70E740481C1C}">
                           <a14:useLocalDpi xmlns:a14="http://schemas.microsoft.com/office/drawing/2010/main" val="0"/>
@@ -12576,7 +13577,7 @@
                     </pic:cNvPicPr>
                   </pic:nvPicPr>
                   <pic:blipFill>
-                    <a:blip r:embed="rId74">
+                    <a:blip r:embed="rId76">
                       <a:extLst>
                         <a:ext uri="{28A0092B-C50C-407E-A947-70E740481C1C}">
                           <a14:useLocalDpi xmlns:a14="http://schemas.microsoft.com/office/drawing/2010/main" val="0"/>
@@ -12722,10 +13723,12 @@
       <w:pPr>
         <w:pStyle w:val="Ttulo1"/>
       </w:pPr>
+      <w:bookmarkStart w:id="49" w:name="_Toc487451479"/>
       <w:r>
         <w:lastRenderedPageBreak/>
         <w:t>EMITINDO RELATÓRIOS</w:t>
       </w:r>
+      <w:bookmarkEnd w:id="49"/>
     </w:p>
     <w:p/>
     <w:p>
@@ -12750,9 +13753,11 @@
       <w:pPr>
         <w:pStyle w:val="Ttulo2"/>
       </w:pPr>
+      <w:bookmarkStart w:id="50" w:name="_Toc487451480"/>
       <w:r>
         <w:t>RELATÓRIO PROCESSO NO SETOR</w:t>
       </w:r>
+      <w:bookmarkEnd w:id="50"/>
     </w:p>
     <w:p/>
     <w:p>
@@ -12813,7 +13818,7 @@
                     </pic:cNvPicPr>
                   </pic:nvPicPr>
                   <pic:blipFill>
-                    <a:blip r:embed="rId75">
+                    <a:blip r:embed="rId77">
                       <a:extLst>
                         <a:ext uri="{28A0092B-C50C-407E-A947-70E740481C1C}">
                           <a14:useLocalDpi xmlns:a14="http://schemas.microsoft.com/office/drawing/2010/main" val="0"/>
@@ -12888,7 +13893,7 @@
                     </pic:cNvPicPr>
                   </pic:nvPicPr>
                   <pic:blipFill>
-                    <a:blip r:embed="rId76" cstate="print">
+                    <a:blip r:embed="rId78" cstate="print">
                       <a:extLst>
                         <a:ext uri="{28A0092B-C50C-407E-A947-70E740481C1C}">
                           <a14:useLocalDpi xmlns:a14="http://schemas.microsoft.com/office/drawing/2010/main" val="0"/>
@@ -12932,10 +13937,12 @@
       <w:pPr>
         <w:pStyle w:val="Ttulo2"/>
       </w:pPr>
+      <w:bookmarkStart w:id="51" w:name="_Toc487451481"/>
       <w:r>
         <w:lastRenderedPageBreak/>
         <w:t>RELATÓRIO PROCESSO REMESSA</w:t>
       </w:r>
+      <w:bookmarkEnd w:id="51"/>
     </w:p>
     <w:p/>
     <w:p>
@@ -12959,13 +13966,7 @@
         <w:spacing w:line="360" w:lineRule="auto"/>
       </w:pPr>
       <w:r>
-        <w:t xml:space="preserve">Localizar no menu (Relatório -&gt; Processo </w:t>
-      </w:r>
-      <w:r>
-        <w:t>para Remessa</w:t>
-      </w:r>
-      <w:r>
-        <w:t>).</w:t>
+        <w:t>Localizar no menu (Relatório -&gt; Processo para Remessa).</w:t>
       </w:r>
     </w:p>
     <w:p>
@@ -13051,7 +14052,7 @@
                     </pic:cNvPicPr>
                   </pic:nvPicPr>
                   <pic:blipFill>
-                    <a:blip r:embed="rId77">
+                    <a:blip r:embed="rId79">
                       <a:extLst>
                         <a:ext uri="{28A0092B-C50C-407E-A947-70E740481C1C}">
                           <a14:useLocalDpi xmlns:a14="http://schemas.microsoft.com/office/drawing/2010/main" val="0"/>
@@ -13134,7 +14135,7 @@
                     </pic:cNvPicPr>
                   </pic:nvPicPr>
                   <pic:blipFill>
-                    <a:blip r:embed="rId78">
+                    <a:blip r:embed="rId80">
                       <a:extLst>
                         <a:ext uri="{28A0092B-C50C-407E-A947-70E740481C1C}">
                           <a14:useLocalDpi xmlns:a14="http://schemas.microsoft.com/office/drawing/2010/main" val="0"/>
@@ -13224,7 +14225,7 @@
                     </pic:cNvPicPr>
                   </pic:nvPicPr>
                   <pic:blipFill>
-                    <a:blip r:embed="rId79">
+                    <a:blip r:embed="rId81">
                       <a:extLst>
                         <a:ext uri="{28A0092B-C50C-407E-A947-70E740481C1C}">
                           <a14:useLocalDpi xmlns:a14="http://schemas.microsoft.com/office/drawing/2010/main" val="0"/>
@@ -13272,8 +14273,13 @@
       <w:pPr>
         <w:pStyle w:val="Ttulo2"/>
       </w:pPr>
-      <w:r>
-        <w:t xml:space="preserve">RELATÓRIO TRAMITAÇÃO </w:t>
+      <w:bookmarkStart w:id="52" w:name="_Toc487451482"/>
+      <w:r>
+        <w:t>RELATÓRIO TRAMITAÇÃO</w:t>
+      </w:r>
+      <w:bookmarkEnd w:id="52"/>
+      <w:r>
+        <w:t xml:space="preserve"> </w:t>
       </w:r>
     </w:p>
     <w:p/>
@@ -13292,19 +14298,13 @@
         <w:spacing w:line="360" w:lineRule="auto"/>
       </w:pPr>
       <w:r>
-        <w:t xml:space="preserve">Localizar no menu (Relatório -&gt; </w:t>
-      </w:r>
-      <w:r>
-        <w:t xml:space="preserve">Tramitação de </w:t>
+        <w:t xml:space="preserve">Localizar no menu (Relatório -&gt; Tramitação de </w:t>
       </w:r>
       <w:r>
         <w:t>P</w:t>
       </w:r>
       <w:r>
-        <w:t>rocesso no setor</w:t>
-      </w:r>
-      <w:r>
-        <w:t>).</w:t>
+        <w:t>rocesso no setor).</w:t>
       </w:r>
     </w:p>
     <w:p>
@@ -13387,7 +14387,7 @@
                     </pic:cNvPicPr>
                   </pic:nvPicPr>
                   <pic:blipFill>
-                    <a:blip r:embed="rId80">
+                    <a:blip r:embed="rId82">
                       <a:extLst>
                         <a:ext uri="{28A0092B-C50C-407E-A947-70E740481C1C}">
                           <a14:useLocalDpi xmlns:a14="http://schemas.microsoft.com/office/drawing/2010/main" val="0"/>
@@ -13463,7 +14463,7 @@
                     </pic:cNvPicPr>
                   </pic:nvPicPr>
                   <pic:blipFill>
-                    <a:blip r:embed="rId81">
+                    <a:blip r:embed="rId83">
                       <a:extLst>
                         <a:ext uri="{28A0092B-C50C-407E-A947-70E740481C1C}">
                           <a14:useLocalDpi xmlns:a14="http://schemas.microsoft.com/office/drawing/2010/main" val="0"/>
@@ -13525,36 +14525,17 @@
       <w:pPr>
         <w:pStyle w:val="Ttulo2"/>
       </w:pPr>
+      <w:bookmarkStart w:id="53" w:name="_Toc487451483"/>
       <w:r>
         <w:lastRenderedPageBreak/>
         <w:t>RELATÓRIO ANDAMENTO PROCESSO</w:t>
       </w:r>
+      <w:bookmarkEnd w:id="53"/>
     </w:p>
     <w:p/>
     <w:p>
       <w:r>
-        <w:t xml:space="preserve">O relatório de </w:t>
-      </w:r>
-      <w:r>
-        <w:t>andamento</w:t>
-      </w:r>
-      <w:r>
-        <w:t xml:space="preserve"> de </w:t>
-      </w:r>
-      <w:r>
-        <w:t>processos</w:t>
-      </w:r>
-      <w:r>
-        <w:t>,</w:t>
-      </w:r>
-      <w:r>
-        <w:t xml:space="preserve"> serve para demonstrar todas a</w:t>
-      </w:r>
-      <w:r>
-        <w:t xml:space="preserve">s </w:t>
-      </w:r>
-      <w:r>
-        <w:t>cargas que o processo já sofreu desde o momento de sua criação até o momento atual.</w:t>
+        <w:t>O relatório de andamento de processos, serve para demonstrar todas as cargas que o processo já sofreu desde o momento de sua criação até o momento atual.</w:t>
       </w:r>
     </w:p>
     <w:p>
@@ -13606,7 +14587,7 @@
                     </pic:cNvPicPr>
                   </pic:nvPicPr>
                   <pic:blipFill>
-                    <a:blip r:embed="rId82">
+                    <a:blip r:embed="rId84">
                       <a:extLst>
                         <a:ext uri="{28A0092B-C50C-407E-A947-70E740481C1C}">
                           <a14:useLocalDpi xmlns:a14="http://schemas.microsoft.com/office/drawing/2010/main" val="0"/>
@@ -13654,12 +14635,7 @@
         </w:numPr>
       </w:pPr>
       <w:r>
-        <w:t>Preencha o formulário acima, e pressione o botão Procurar. Após pressi</w:t>
-      </w:r>
-      <w:bookmarkStart w:id="43" w:name="_GoBack"/>
-      <w:bookmarkEnd w:id="43"/>
-      <w:r>
-        <w:t>onar o botão, o colaborador será redirecionado para uma nova aba, onde encontrará o relatório gerado, conforme figura abaixo.</w:t>
+        <w:t>Preencha o formulário acima, e pressione o botão Procurar. Após pressionar o botão, o colaborador será redirecionado para uma nova aba, onde encontrará o relatório gerado, conforme figura abaixo.</w:t>
       </w:r>
     </w:p>
     <w:p>
@@ -13686,7 +14662,7 @@
                     </pic:cNvPicPr>
                   </pic:nvPicPr>
                   <pic:blipFill>
-                    <a:blip r:embed="rId83">
+                    <a:blip r:embed="rId85">
                       <a:extLst>
                         <a:ext uri="{28A0092B-C50C-407E-A947-70E740481C1C}">
                           <a14:useLocalDpi xmlns:a14="http://schemas.microsoft.com/office/drawing/2010/main" val="0"/>
@@ -13726,8 +14702,8 @@
       </w:r>
     </w:p>
     <w:sectPr>
-      <w:headerReference w:type="default" r:id="rId84"/>
-      <w:footerReference w:type="default" r:id="rId85"/>
+      <w:headerReference w:type="default" r:id="rId86"/>
+      <w:footerReference w:type="default" r:id="rId87"/>
       <w:pgSz w:w="11906" w:h="16838"/>
       <w:pgMar w:top="1417" w:right="1701" w:bottom="1417" w:left="1701" w:header="708" w:footer="708" w:gutter="0"/>
       <w:pgNumType w:start="0"/>
@@ -13880,7 +14856,7 @@
               <w:b/>
               <w:noProof/>
             </w:rPr>
-            <w:t>25</w:t>
+            <w:t>1</w:t>
           </w:r>
           <w:r>
             <w:rPr>
@@ -20061,9 +21037,11 @@
   <w:rsids>
     <w:rsidRoot w:val="00821E89"/>
     <w:rsid w:val="0009031D"/>
+    <w:rsid w:val="00341D94"/>
     <w:rsid w:val="007A128E"/>
     <w:rsid w:val="00805830"/>
     <w:rsid w:val="00821E89"/>
+    <w:rsid w:val="009320C0"/>
     <w:rsid w:val="00A03090"/>
     <w:rsid w:val="00CB0842"/>
   </w:rsids>
@@ -20816,7 +21794,7 @@
 </file>
 
 <file path=customXml/itemProps2.xml><?xml version="1.0" encoding="utf-8"?>
-<ds:datastoreItem xmlns:ds="http://schemas.openxmlformats.org/officeDocument/2006/customXml" ds:itemID="{B206A797-FDCE-41A4-B6BF-252A4BD4518B}">
+<ds:datastoreItem xmlns:ds="http://schemas.openxmlformats.org/officeDocument/2006/customXml" ds:itemID="{A1D95196-2F6A-459C-92BA-47E27BDA418D}">
   <ds:schemaRefs>
     <ds:schemaRef ds:uri="http://schemas.openxmlformats.org/officeDocument/2006/bibliography"/>
   </ds:schemaRefs>

</xml_diff>

<commit_message>
1 - finalizado o módulo de apenso (Iincluir,Excluir) 2 - addicionado o botão de cad requerente no oficio e liberado as telas de cadastro (requerente, assunto, origem) 3 - aplicado filtro para so mostrar setores da codeni no sistema para os usuários
</commit_message>
<xml_diff>
--- a/manual/Manual_Sistema_Protocolo.docx
+++ b/manual/Manual_Sistema_Protocolo.docx
@@ -16,7 +16,6 @@
           <w:docPartUnique/>
         </w:docPartObj>
       </w:sdtPr>
-      <w:sdtEndPr/>
       <w:sdtContent>
         <w:p>
           <w:pPr>
@@ -99,7 +98,6 @@
             <w:dataBinding w:prefixMappings="xmlns:ns0='http://purl.org/dc/elements/1.1/' xmlns:ns1='http://schemas.openxmlformats.org/package/2006/metadata/core-properties' " w:xpath="/ns1:coreProperties[1]/ns0:title[1]" w:storeItemID="{6C3C8BC8-F283-45AE-878A-BAB7291924A1}"/>
             <w:text/>
           </w:sdtPr>
-          <w:sdtEndPr/>
           <w:sdtContent>
             <w:p>
               <w:pPr>
@@ -145,7 +143,6 @@
             <w:dataBinding w:prefixMappings="xmlns:ns0='http://purl.org/dc/elements/1.1/' xmlns:ns1='http://schemas.openxmlformats.org/package/2006/metadata/core-properties' " w:xpath="/ns1:coreProperties[1]/ns0:subject[1]" w:storeItemID="{6C3C8BC8-F283-45AE-878A-BAB7291924A1}"/>
             <w:text/>
           </w:sdtPr>
-          <w:sdtEndPr/>
           <w:sdtContent>
             <w:p>
               <w:pPr>
@@ -209,7 +206,6 @@
                           <w:calendar w:val="gregorian"/>
                         </w:date>
                       </w:sdtPr>
-                      <w:sdtEndPr/>
                       <w:sdtContent>
                         <w:p>
                           <w:pPr>
@@ -261,7 +257,6 @@
                           <w:dataBinding w:prefixMappings="xmlns:ns0='http://schemas.openxmlformats.org/officeDocument/2006/extended-properties' " w:xpath="/ns0:Properties[1]/ns0:Company[1]" w:storeItemID="{6668398D-A668-4E3E-A5EB-62B293D839F1}"/>
                           <w:text/>
                         </w:sdtPr>
-                        <w:sdtEndPr/>
                         <w:sdtContent>
                           <w:r>
                             <w:rPr>
@@ -439,7 +434,7 @@
             </w:rPr>
             <w:fldChar w:fldCharType="separate"/>
           </w:r>
-          <w:hyperlink w:anchor="_Toc487451431" w:history="1">
+          <w:hyperlink w:anchor="_Toc488747133" w:history="1">
             <w:r>
               <w:rPr>
                 <w:rStyle w:val="Hyperlink"/>
@@ -466,7 +461,7 @@
                 <w:noProof/>
                 <w:webHidden/>
               </w:rPr>
-              <w:instrText xml:space="preserve"> PAGEREF _Toc487451431 \h </w:instrText>
+              <w:instrText xml:space="preserve"> PAGEREF _Toc488747133 \h </w:instrText>
             </w:r>
             <w:r>
               <w:rPr>
@@ -510,7 +505,7 @@
               <w:lang w:eastAsia="pt-BR"/>
             </w:rPr>
           </w:pPr>
-          <w:hyperlink w:anchor="_Toc487451432" w:history="1">
+          <w:hyperlink w:anchor="_Toc488747134" w:history="1">
             <w:r>
               <w:rPr>
                 <w:rStyle w:val="Hyperlink"/>
@@ -537,7 +532,7 @@
                 <w:noProof/>
                 <w:webHidden/>
               </w:rPr>
-              <w:instrText xml:space="preserve"> PAGEREF _Toc487451432 \h </w:instrText>
+              <w:instrText xml:space="preserve"> PAGEREF _Toc488747134 \h </w:instrText>
             </w:r>
             <w:r>
               <w:rPr>
@@ -581,7 +576,7 @@
               <w:lang w:eastAsia="pt-BR"/>
             </w:rPr>
           </w:pPr>
-          <w:hyperlink w:anchor="_Toc487451433" w:history="1">
+          <w:hyperlink w:anchor="_Toc488747135" w:history="1">
             <w:r>
               <w:rPr>
                 <w:rStyle w:val="Hyperlink"/>
@@ -608,7 +603,7 @@
                 <w:noProof/>
                 <w:webHidden/>
               </w:rPr>
-              <w:instrText xml:space="preserve"> PAGEREF _Toc487451433 \h </w:instrText>
+              <w:instrText xml:space="preserve"> PAGEREF _Toc488747135 \h </w:instrText>
             </w:r>
             <w:r>
               <w:rPr>
@@ -652,7 +647,7 @@
               <w:lang w:eastAsia="pt-BR"/>
             </w:rPr>
           </w:pPr>
-          <w:hyperlink w:anchor="_Toc487451434" w:history="1">
+          <w:hyperlink w:anchor="_Toc488747136" w:history="1">
             <w:r>
               <w:rPr>
                 <w:rStyle w:val="Hyperlink"/>
@@ -679,7 +674,7 @@
                 <w:noProof/>
                 <w:webHidden/>
               </w:rPr>
-              <w:instrText xml:space="preserve"> PAGEREF _Toc487451434 \h </w:instrText>
+              <w:instrText xml:space="preserve"> PAGEREF _Toc488747136 \h </w:instrText>
             </w:r>
             <w:r>
               <w:rPr>
@@ -723,7 +718,7 @@
               <w:lang w:eastAsia="pt-BR"/>
             </w:rPr>
           </w:pPr>
-          <w:hyperlink w:anchor="_Toc487451435" w:history="1">
+          <w:hyperlink w:anchor="_Toc488747137" w:history="1">
             <w:r>
               <w:rPr>
                 <w:rStyle w:val="Hyperlink"/>
@@ -750,7 +745,7 @@
                 <w:noProof/>
                 <w:webHidden/>
               </w:rPr>
-              <w:instrText xml:space="preserve"> PAGEREF _Toc487451435 \h </w:instrText>
+              <w:instrText xml:space="preserve"> PAGEREF _Toc488747137 \h </w:instrText>
             </w:r>
             <w:r>
               <w:rPr>
@@ -794,7 +789,7 @@
               <w:lang w:eastAsia="pt-BR"/>
             </w:rPr>
           </w:pPr>
-          <w:hyperlink w:anchor="_Toc487451436" w:history="1">
+          <w:hyperlink w:anchor="_Toc488747138" w:history="1">
             <w:r>
               <w:rPr>
                 <w:rStyle w:val="Hyperlink"/>
@@ -821,7 +816,7 @@
                 <w:noProof/>
                 <w:webHidden/>
               </w:rPr>
-              <w:instrText xml:space="preserve"> PAGEREF _Toc487451436 \h </w:instrText>
+              <w:instrText xml:space="preserve"> PAGEREF _Toc488747138 \h </w:instrText>
             </w:r>
             <w:r>
               <w:rPr>
@@ -865,7 +860,7 @@
               <w:lang w:eastAsia="pt-BR"/>
             </w:rPr>
           </w:pPr>
-          <w:hyperlink w:anchor="_Toc487451437" w:history="1">
+          <w:hyperlink w:anchor="_Toc488747139" w:history="1">
             <w:r>
               <w:rPr>
                 <w:rStyle w:val="Hyperlink"/>
@@ -892,7 +887,7 @@
                 <w:noProof/>
                 <w:webHidden/>
               </w:rPr>
-              <w:instrText xml:space="preserve"> PAGEREF _Toc487451437 \h </w:instrText>
+              <w:instrText xml:space="preserve"> PAGEREF _Toc488747139 \h </w:instrText>
             </w:r>
             <w:r>
               <w:rPr>
@@ -936,7 +931,7 @@
               <w:lang w:eastAsia="pt-BR"/>
             </w:rPr>
           </w:pPr>
-          <w:hyperlink w:anchor="_Toc487451438" w:history="1">
+          <w:hyperlink w:anchor="_Toc488747140" w:history="1">
             <w:r>
               <w:rPr>
                 <w:rStyle w:val="Hyperlink"/>
@@ -963,7 +958,7 @@
                 <w:noProof/>
                 <w:webHidden/>
               </w:rPr>
-              <w:instrText xml:space="preserve"> PAGEREF _Toc487451438 \h </w:instrText>
+              <w:instrText xml:space="preserve"> PAGEREF _Toc488747140 \h </w:instrText>
             </w:r>
             <w:r>
               <w:rPr>
@@ -1007,7 +1002,7 @@
               <w:lang w:eastAsia="pt-BR"/>
             </w:rPr>
           </w:pPr>
-          <w:hyperlink w:anchor="_Toc487451439" w:history="1">
+          <w:hyperlink w:anchor="_Toc488747141" w:history="1">
             <w:r>
               <w:rPr>
                 <w:rStyle w:val="Hyperlink"/>
@@ -1034,7 +1029,7 @@
                 <w:noProof/>
                 <w:webHidden/>
               </w:rPr>
-              <w:instrText xml:space="preserve"> PAGEREF _Toc487451439 \h </w:instrText>
+              <w:instrText xml:space="preserve"> PAGEREF _Toc488747141 \h </w:instrText>
             </w:r>
             <w:r>
               <w:rPr>
@@ -1078,7 +1073,7 @@
               <w:lang w:eastAsia="pt-BR"/>
             </w:rPr>
           </w:pPr>
-          <w:hyperlink w:anchor="_Toc487451440" w:history="1">
+          <w:hyperlink w:anchor="_Toc488747142" w:history="1">
             <w:r>
               <w:rPr>
                 <w:rStyle w:val="Hyperlink"/>
@@ -1105,7 +1100,7 @@
                 <w:noProof/>
                 <w:webHidden/>
               </w:rPr>
-              <w:instrText xml:space="preserve"> PAGEREF _Toc487451440 \h </w:instrText>
+              <w:instrText xml:space="preserve"> PAGEREF _Toc488747142 \h </w:instrText>
             </w:r>
             <w:r>
               <w:rPr>
@@ -1149,7 +1144,7 @@
               <w:lang w:eastAsia="pt-BR"/>
             </w:rPr>
           </w:pPr>
-          <w:hyperlink w:anchor="_Toc487451441" w:history="1">
+          <w:hyperlink w:anchor="_Toc488747143" w:history="1">
             <w:r>
               <w:rPr>
                 <w:rStyle w:val="Hyperlink"/>
@@ -1176,7 +1171,7 @@
                 <w:noProof/>
                 <w:webHidden/>
               </w:rPr>
-              <w:instrText xml:space="preserve"> PAGEREF _Toc487451441 \h </w:instrText>
+              <w:instrText xml:space="preserve"> PAGEREF _Toc488747143 \h </w:instrText>
             </w:r>
             <w:r>
               <w:rPr>
@@ -1220,7 +1215,7 @@
               <w:lang w:eastAsia="pt-BR"/>
             </w:rPr>
           </w:pPr>
-          <w:hyperlink w:anchor="_Toc487451442" w:history="1">
+          <w:hyperlink w:anchor="_Toc488747144" w:history="1">
             <w:r>
               <w:rPr>
                 <w:rStyle w:val="Hyperlink"/>
@@ -1247,7 +1242,7 @@
                 <w:noProof/>
                 <w:webHidden/>
               </w:rPr>
-              <w:instrText xml:space="preserve"> PAGEREF _Toc487451442 \h </w:instrText>
+              <w:instrText xml:space="preserve"> PAGEREF _Toc488747144 \h </w:instrText>
             </w:r>
             <w:r>
               <w:rPr>
@@ -1291,7 +1286,7 @@
               <w:lang w:eastAsia="pt-BR"/>
             </w:rPr>
           </w:pPr>
-          <w:hyperlink w:anchor="_Toc487451443" w:history="1">
+          <w:hyperlink w:anchor="_Toc488747145" w:history="1">
             <w:r>
               <w:rPr>
                 <w:rStyle w:val="Hyperlink"/>
@@ -1318,7 +1313,7 @@
                 <w:noProof/>
                 <w:webHidden/>
               </w:rPr>
-              <w:instrText xml:space="preserve"> PAGEREF _Toc487451443 \h </w:instrText>
+              <w:instrText xml:space="preserve"> PAGEREF _Toc488747145 \h </w:instrText>
             </w:r>
             <w:r>
               <w:rPr>
@@ -1362,7 +1357,7 @@
               <w:lang w:eastAsia="pt-BR"/>
             </w:rPr>
           </w:pPr>
-          <w:hyperlink w:anchor="_Toc487451444" w:history="1">
+          <w:hyperlink w:anchor="_Toc488747146" w:history="1">
             <w:r>
               <w:rPr>
                 <w:rStyle w:val="Hyperlink"/>
@@ -1389,7 +1384,7 @@
                 <w:noProof/>
                 <w:webHidden/>
               </w:rPr>
-              <w:instrText xml:space="preserve"> PAGEREF _Toc487451444 \h </w:instrText>
+              <w:instrText xml:space="preserve"> PAGEREF _Toc488747146 \h </w:instrText>
             </w:r>
             <w:r>
               <w:rPr>
@@ -1433,7 +1428,7 @@
               <w:lang w:eastAsia="pt-BR"/>
             </w:rPr>
           </w:pPr>
-          <w:hyperlink w:anchor="_Toc487451445" w:history="1">
+          <w:hyperlink w:anchor="_Toc488747147" w:history="1">
             <w:r>
               <w:rPr>
                 <w:rStyle w:val="Hyperlink"/>
@@ -1460,7 +1455,7 @@
                 <w:noProof/>
                 <w:webHidden/>
               </w:rPr>
-              <w:instrText xml:space="preserve"> PAGEREF _Toc487451445 \h </w:instrText>
+              <w:instrText xml:space="preserve"> PAGEREF _Toc488747147 \h </w:instrText>
             </w:r>
             <w:r>
               <w:rPr>
@@ -1504,7 +1499,7 @@
               <w:lang w:eastAsia="pt-BR"/>
             </w:rPr>
           </w:pPr>
-          <w:hyperlink w:anchor="_Toc487451446" w:history="1">
+          <w:hyperlink w:anchor="_Toc488747148" w:history="1">
             <w:r>
               <w:rPr>
                 <w:rStyle w:val="Hyperlink"/>
@@ -1531,7 +1526,7 @@
                 <w:noProof/>
                 <w:webHidden/>
               </w:rPr>
-              <w:instrText xml:space="preserve"> PAGEREF _Toc487451446 \h </w:instrText>
+              <w:instrText xml:space="preserve"> PAGEREF _Toc488747148 \h </w:instrText>
             </w:r>
             <w:r>
               <w:rPr>
@@ -1575,7 +1570,7 @@
               <w:lang w:eastAsia="pt-BR"/>
             </w:rPr>
           </w:pPr>
-          <w:hyperlink w:anchor="_Toc487451447" w:history="1">
+          <w:hyperlink w:anchor="_Toc488747149" w:history="1">
             <w:r>
               <w:rPr>
                 <w:rStyle w:val="Hyperlink"/>
@@ -1602,7 +1597,7 @@
                 <w:noProof/>
                 <w:webHidden/>
               </w:rPr>
-              <w:instrText xml:space="preserve"> PAGEREF _Toc487451447 \h </w:instrText>
+              <w:instrText xml:space="preserve"> PAGEREF _Toc488747149 \h </w:instrText>
             </w:r>
             <w:r>
               <w:rPr>
@@ -1646,12 +1641,154 @@
               <w:lang w:eastAsia="pt-BR"/>
             </w:rPr>
           </w:pPr>
-          <w:hyperlink w:anchor="_Toc487451448" w:history="1">
+          <w:hyperlink w:anchor="_Toc488747150" w:history="1">
             <w:r>
               <w:rPr>
                 <w:rStyle w:val="Hyperlink"/>
                 <w:noProof/>
               </w:rPr>
+              <w:t>APENSANDO PROCESSO</w:t>
+            </w:r>
+            <w:r>
+              <w:rPr>
+                <w:noProof/>
+                <w:webHidden/>
+              </w:rPr>
+              <w:tab/>
+            </w:r>
+            <w:r>
+              <w:rPr>
+                <w:noProof/>
+                <w:webHidden/>
+              </w:rPr>
+              <w:fldChar w:fldCharType="begin"/>
+            </w:r>
+            <w:r>
+              <w:rPr>
+                <w:noProof/>
+                <w:webHidden/>
+              </w:rPr>
+              <w:instrText xml:space="preserve"> PAGEREF _Toc488747150 \h </w:instrText>
+            </w:r>
+            <w:r>
+              <w:rPr>
+                <w:noProof/>
+                <w:webHidden/>
+              </w:rPr>
+            </w:r>
+            <w:r>
+              <w:rPr>
+                <w:noProof/>
+                <w:webHidden/>
+              </w:rPr>
+              <w:fldChar w:fldCharType="separate"/>
+            </w:r>
+            <w:r>
+              <w:rPr>
+                <w:noProof/>
+                <w:webHidden/>
+              </w:rPr>
+              <w:t>20</w:t>
+            </w:r>
+            <w:r>
+              <w:rPr>
+                <w:noProof/>
+                <w:webHidden/>
+              </w:rPr>
+              <w:fldChar w:fldCharType="end"/>
+            </w:r>
+          </w:hyperlink>
+        </w:p>
+        <w:p>
+          <w:pPr>
+            <w:pStyle w:val="Sumrio2"/>
+            <w:tabs>
+              <w:tab w:val="right" w:leader="dot" w:pos="8494"/>
+            </w:tabs>
+            <w:rPr>
+              <w:rFonts w:asciiTheme="minorHAnsi" w:eastAsiaTheme="minorEastAsia" w:hAnsiTheme="minorHAnsi"/>
+              <w:noProof/>
+              <w:sz w:val="22"/>
+              <w:lang w:eastAsia="pt-BR"/>
+            </w:rPr>
+          </w:pPr>
+          <w:hyperlink w:anchor="_Toc488747151" w:history="1">
+            <w:r>
+              <w:rPr>
+                <w:rStyle w:val="Hyperlink"/>
+                <w:noProof/>
+              </w:rPr>
+              <w:t>DESAPENSANDO PROCESSO</w:t>
+            </w:r>
+            <w:r>
+              <w:rPr>
+                <w:noProof/>
+                <w:webHidden/>
+              </w:rPr>
+              <w:tab/>
+            </w:r>
+            <w:r>
+              <w:rPr>
+                <w:noProof/>
+                <w:webHidden/>
+              </w:rPr>
+              <w:fldChar w:fldCharType="begin"/>
+            </w:r>
+            <w:r>
+              <w:rPr>
+                <w:noProof/>
+                <w:webHidden/>
+              </w:rPr>
+              <w:instrText xml:space="preserve"> PAGEREF _Toc488747151 \h </w:instrText>
+            </w:r>
+            <w:r>
+              <w:rPr>
+                <w:noProof/>
+                <w:webHidden/>
+              </w:rPr>
+            </w:r>
+            <w:r>
+              <w:rPr>
+                <w:noProof/>
+                <w:webHidden/>
+              </w:rPr>
+              <w:fldChar w:fldCharType="separate"/>
+            </w:r>
+            <w:r>
+              <w:rPr>
+                <w:noProof/>
+                <w:webHidden/>
+              </w:rPr>
+              <w:t>23</w:t>
+            </w:r>
+            <w:r>
+              <w:rPr>
+                <w:noProof/>
+                <w:webHidden/>
+              </w:rPr>
+              <w:fldChar w:fldCharType="end"/>
+            </w:r>
+          </w:hyperlink>
+        </w:p>
+        <w:p>
+          <w:pPr>
+            <w:pStyle w:val="Sumrio2"/>
+            <w:tabs>
+              <w:tab w:val="right" w:leader="dot" w:pos="8494"/>
+            </w:tabs>
+            <w:rPr>
+              <w:rFonts w:asciiTheme="minorHAnsi" w:eastAsiaTheme="minorEastAsia" w:hAnsiTheme="minorHAnsi"/>
+              <w:noProof/>
+              <w:sz w:val="22"/>
+              <w:lang w:eastAsia="pt-BR"/>
+            </w:rPr>
+          </w:pPr>
+          <w:hyperlink w:anchor="_Toc488747152" w:history="1">
+            <w:r>
+              <w:rPr>
+                <w:rStyle w:val="Hyperlink"/>
+                <w:noProof/>
+              </w:rPr>
               <w:t>EMITINDO ETIQUETA DO PROCESSO</w:t>
             </w:r>
             <w:r>
@@ -1673,7 +1810,7 @@
                 <w:noProof/>
                 <w:webHidden/>
               </w:rPr>
-              <w:instrText xml:space="preserve"> PAGEREF _Toc487451448 \h </w:instrText>
+              <w:instrText xml:space="preserve"> PAGEREF _Toc488747152 \h </w:instrText>
             </w:r>
             <w:r>
               <w:rPr>
@@ -1693,7 +1830,7 @@
                 <w:noProof/>
                 <w:webHidden/>
               </w:rPr>
-              <w:t>20</w:t>
+              <w:t>25</w:t>
             </w:r>
             <w:r>
               <w:rPr>
@@ -1717,12 +1854,83 @@
               <w:lang w:eastAsia="pt-BR"/>
             </w:rPr>
           </w:pPr>
-          <w:hyperlink w:anchor="_Toc487451449" w:history="1">
+          <w:hyperlink w:anchor="_Toc488747153" w:history="1">
             <w:r>
               <w:rPr>
                 <w:rStyle w:val="Hyperlink"/>
                 <w:noProof/>
               </w:rPr>
+              <w:t>OFÍCIO</w:t>
+            </w:r>
+            <w:r>
+              <w:rPr>
+                <w:noProof/>
+                <w:webHidden/>
+              </w:rPr>
+              <w:tab/>
+            </w:r>
+            <w:r>
+              <w:rPr>
+                <w:noProof/>
+                <w:webHidden/>
+              </w:rPr>
+              <w:fldChar w:fldCharType="begin"/>
+            </w:r>
+            <w:r>
+              <w:rPr>
+                <w:noProof/>
+                <w:webHidden/>
+              </w:rPr>
+              <w:instrText xml:space="preserve"> PAGEREF _Toc488747153 \h </w:instrText>
+            </w:r>
+            <w:r>
+              <w:rPr>
+                <w:noProof/>
+                <w:webHidden/>
+              </w:rPr>
+            </w:r>
+            <w:r>
+              <w:rPr>
+                <w:noProof/>
+                <w:webHidden/>
+              </w:rPr>
+              <w:fldChar w:fldCharType="separate"/>
+            </w:r>
+            <w:r>
+              <w:rPr>
+                <w:noProof/>
+                <w:webHidden/>
+              </w:rPr>
+              <w:t>26</w:t>
+            </w:r>
+            <w:r>
+              <w:rPr>
+                <w:noProof/>
+                <w:webHidden/>
+              </w:rPr>
+              <w:fldChar w:fldCharType="end"/>
+            </w:r>
+          </w:hyperlink>
+        </w:p>
+        <w:p>
+          <w:pPr>
+            <w:pStyle w:val="Sumrio1"/>
+            <w:tabs>
+              <w:tab w:val="right" w:leader="dot" w:pos="8494"/>
+            </w:tabs>
+            <w:rPr>
+              <w:rFonts w:asciiTheme="minorHAnsi" w:eastAsiaTheme="minorEastAsia" w:hAnsiTheme="minorHAnsi"/>
+              <w:noProof/>
+              <w:sz w:val="22"/>
+              <w:lang w:eastAsia="pt-BR"/>
+            </w:rPr>
+          </w:pPr>
+          <w:hyperlink w:anchor="_Toc488747154" w:history="1">
+            <w:r>
+              <w:rPr>
+                <w:rStyle w:val="Hyperlink"/>
+                <w:noProof/>
+              </w:rPr>
               <w:t>CONSULTANDO PROCESSO</w:t>
             </w:r>
             <w:r>
@@ -1744,7 +1952,7 @@
                 <w:noProof/>
                 <w:webHidden/>
               </w:rPr>
-              <w:instrText xml:space="preserve"> PAGEREF _Toc487451449 \h </w:instrText>
+              <w:instrText xml:space="preserve"> PAGEREF _Toc488747154 \h </w:instrText>
             </w:r>
             <w:r>
               <w:rPr>
@@ -1764,7 +1972,7 @@
                 <w:noProof/>
                 <w:webHidden/>
               </w:rPr>
-              <w:t>21</w:t>
+              <w:t>27</w:t>
             </w:r>
             <w:r>
               <w:rPr>
@@ -1788,7 +1996,7 @@
               <w:lang w:eastAsia="pt-BR"/>
             </w:rPr>
           </w:pPr>
-          <w:hyperlink w:anchor="_Toc487451450" w:history="1">
+          <w:hyperlink w:anchor="_Toc488747155" w:history="1">
             <w:r>
               <w:rPr>
                 <w:rStyle w:val="Hyperlink"/>
@@ -1815,7 +2023,7 @@
                 <w:noProof/>
                 <w:webHidden/>
               </w:rPr>
-              <w:instrText xml:space="preserve"> PAGEREF _Toc487451450 \h </w:instrText>
+              <w:instrText xml:space="preserve"> PAGEREF _Toc488747155 \h </w:instrText>
             </w:r>
             <w:r>
               <w:rPr>
@@ -1835,7 +2043,7 @@
                 <w:noProof/>
                 <w:webHidden/>
               </w:rPr>
-              <w:t>21</w:t>
+              <w:t>27</w:t>
             </w:r>
             <w:r>
               <w:rPr>
@@ -1859,7 +2067,7 @@
               <w:lang w:eastAsia="pt-BR"/>
             </w:rPr>
           </w:pPr>
-          <w:hyperlink w:anchor="_Toc487451451" w:history="1">
+          <w:hyperlink w:anchor="_Toc488747156" w:history="1">
             <w:r>
               <w:rPr>
                 <w:rStyle w:val="Hyperlink"/>
@@ -1886,7 +2094,7 @@
                 <w:noProof/>
                 <w:webHidden/>
               </w:rPr>
-              <w:instrText xml:space="preserve"> PAGEREF _Toc487451451 \h </w:instrText>
+              <w:instrText xml:space="preserve"> PAGEREF _Toc488747156 \h </w:instrText>
             </w:r>
             <w:r>
               <w:rPr>
@@ -1906,7 +2114,7 @@
                 <w:noProof/>
                 <w:webHidden/>
               </w:rPr>
-              <w:t>22</w:t>
+              <w:t>28</w:t>
             </w:r>
             <w:r>
               <w:rPr>
@@ -1930,7 +2138,7 @@
               <w:lang w:eastAsia="pt-BR"/>
             </w:rPr>
           </w:pPr>
-          <w:hyperlink w:anchor="_Toc487451452" w:history="1">
+          <w:hyperlink w:anchor="_Toc488747157" w:history="1">
             <w:r>
               <w:rPr>
                 <w:rStyle w:val="Hyperlink"/>
@@ -1957,7 +2165,7 @@
                 <w:noProof/>
                 <w:webHidden/>
               </w:rPr>
-              <w:instrText xml:space="preserve"> PAGEREF _Toc487451452 \h </w:instrText>
+              <w:instrText xml:space="preserve"> PAGEREF _Toc488747157 \h </w:instrText>
             </w:r>
             <w:r>
               <w:rPr>
@@ -1977,7 +2185,7 @@
                 <w:noProof/>
                 <w:webHidden/>
               </w:rPr>
-              <w:t>23</w:t>
+              <w:t>29</w:t>
             </w:r>
             <w:r>
               <w:rPr>
@@ -2001,7 +2209,7 @@
               <w:lang w:eastAsia="pt-BR"/>
             </w:rPr>
           </w:pPr>
-          <w:hyperlink w:anchor="_Toc487451453" w:history="1">
+          <w:hyperlink w:anchor="_Toc488747158" w:history="1">
             <w:r>
               <w:rPr>
                 <w:rStyle w:val="Hyperlink"/>
@@ -2028,7 +2236,7 @@
                 <w:noProof/>
                 <w:webHidden/>
               </w:rPr>
-              <w:instrText xml:space="preserve"> PAGEREF _Toc487451453 \h </w:instrText>
+              <w:instrText xml:space="preserve"> PAGEREF _Toc488747158 \h </w:instrText>
             </w:r>
             <w:r>
               <w:rPr>
@@ -2048,7 +2256,7 @@
                 <w:noProof/>
                 <w:webHidden/>
               </w:rPr>
-              <w:t>24</w:t>
+              <w:t>30</w:t>
             </w:r>
             <w:r>
               <w:rPr>
@@ -2072,7 +2280,7 @@
               <w:lang w:eastAsia="pt-BR"/>
             </w:rPr>
           </w:pPr>
-          <w:hyperlink w:anchor="_Toc487451454" w:history="1">
+          <w:hyperlink w:anchor="_Toc488747159" w:history="1">
             <w:r>
               <w:rPr>
                 <w:rStyle w:val="Hyperlink"/>
@@ -2099,7 +2307,7 @@
                 <w:noProof/>
                 <w:webHidden/>
               </w:rPr>
-              <w:instrText xml:space="preserve"> PAGEREF _Toc487451454 \h </w:instrText>
+              <w:instrText xml:space="preserve"> PAGEREF _Toc488747159 \h </w:instrText>
             </w:r>
             <w:r>
               <w:rPr>
@@ -2119,7 +2327,7 @@
                 <w:noProof/>
                 <w:webHidden/>
               </w:rPr>
-              <w:t>26</w:t>
+              <w:t>31</w:t>
             </w:r>
             <w:r>
               <w:rPr>
@@ -2143,7 +2351,7 @@
               <w:lang w:eastAsia="pt-BR"/>
             </w:rPr>
           </w:pPr>
-          <w:hyperlink w:anchor="_Toc487451455" w:history="1">
+          <w:hyperlink w:anchor="_Toc488747160" w:history="1">
             <w:r>
               <w:rPr>
                 <w:rStyle w:val="Hyperlink"/>
@@ -2170,7 +2378,7 @@
                 <w:noProof/>
                 <w:webHidden/>
               </w:rPr>
-              <w:instrText xml:space="preserve"> PAGEREF _Toc487451455 \h </w:instrText>
+              <w:instrText xml:space="preserve"> PAGEREF _Toc488747160 \h </w:instrText>
             </w:r>
             <w:r>
               <w:rPr>
@@ -2190,7 +2398,7 @@
                 <w:noProof/>
                 <w:webHidden/>
               </w:rPr>
-              <w:t>27</w:t>
+              <w:t>32</w:t>
             </w:r>
             <w:r>
               <w:rPr>
@@ -2214,7 +2422,7 @@
               <w:lang w:eastAsia="pt-BR"/>
             </w:rPr>
           </w:pPr>
-          <w:hyperlink w:anchor="_Toc487451456" w:history="1">
+          <w:hyperlink w:anchor="_Toc488747161" w:history="1">
             <w:r>
               <w:rPr>
                 <w:rStyle w:val="Hyperlink"/>
@@ -2241,7 +2449,7 @@
                 <w:noProof/>
                 <w:webHidden/>
               </w:rPr>
-              <w:instrText xml:space="preserve"> PAGEREF _Toc487451456 \h </w:instrText>
+              <w:instrText xml:space="preserve"> PAGEREF _Toc488747161 \h </w:instrText>
             </w:r>
             <w:r>
               <w:rPr>
@@ -2261,7 +2469,7 @@
                 <w:noProof/>
                 <w:webHidden/>
               </w:rPr>
-              <w:t>28</w:t>
+              <w:t>33</w:t>
             </w:r>
             <w:r>
               <w:rPr>
@@ -2285,7 +2493,7 @@
               <w:lang w:eastAsia="pt-BR"/>
             </w:rPr>
           </w:pPr>
-          <w:hyperlink w:anchor="_Toc487451457" w:history="1">
+          <w:hyperlink w:anchor="_Toc488747162" w:history="1">
             <w:r>
               <w:rPr>
                 <w:rStyle w:val="Hyperlink"/>
@@ -2312,7 +2520,7 @@
                 <w:noProof/>
                 <w:webHidden/>
               </w:rPr>
-              <w:instrText xml:space="preserve"> PAGEREF _Toc487451457 \h </w:instrText>
+              <w:instrText xml:space="preserve"> PAGEREF _Toc488747162 \h </w:instrText>
             </w:r>
             <w:r>
               <w:rPr>
@@ -2332,7 +2540,7 @@
                 <w:noProof/>
                 <w:webHidden/>
               </w:rPr>
-              <w:t>29</w:t>
+              <w:t>34</w:t>
             </w:r>
             <w:r>
               <w:rPr>
@@ -2356,7 +2564,7 @@
               <w:lang w:eastAsia="pt-BR"/>
             </w:rPr>
           </w:pPr>
-          <w:hyperlink w:anchor="_Toc487451458" w:history="1">
+          <w:hyperlink w:anchor="_Toc488747163" w:history="1">
             <w:r>
               <w:rPr>
                 <w:rStyle w:val="Hyperlink"/>
@@ -2383,7 +2591,7 @@
                 <w:noProof/>
                 <w:webHidden/>
               </w:rPr>
-              <w:instrText xml:space="preserve"> PAGEREF _Toc487451458 \h </w:instrText>
+              <w:instrText xml:space="preserve"> PAGEREF _Toc488747163 \h </w:instrText>
             </w:r>
             <w:r>
               <w:rPr>
@@ -2403,7 +2611,7 @@
                 <w:noProof/>
                 <w:webHidden/>
               </w:rPr>
-              <w:t>31</w:t>
+              <w:t>35</w:t>
             </w:r>
             <w:r>
               <w:rPr>
@@ -2427,7 +2635,7 @@
               <w:lang w:eastAsia="pt-BR"/>
             </w:rPr>
           </w:pPr>
-          <w:hyperlink w:anchor="_Toc487451459" w:history="1">
+          <w:hyperlink w:anchor="_Toc488747164" w:history="1">
             <w:r>
               <w:rPr>
                 <w:rStyle w:val="Hyperlink"/>
@@ -2454,7 +2662,7 @@
                 <w:noProof/>
                 <w:webHidden/>
               </w:rPr>
-              <w:instrText xml:space="preserve"> PAGEREF _Toc487451459 \h </w:instrText>
+              <w:instrText xml:space="preserve"> PAGEREF _Toc488747164 \h </w:instrText>
             </w:r>
             <w:r>
               <w:rPr>
@@ -2474,7 +2682,7 @@
                 <w:noProof/>
                 <w:webHidden/>
               </w:rPr>
-              <w:t>31</w:t>
+              <w:t>35</w:t>
             </w:r>
             <w:r>
               <w:rPr>
@@ -2498,7 +2706,7 @@
               <w:lang w:eastAsia="pt-BR"/>
             </w:rPr>
           </w:pPr>
-          <w:hyperlink w:anchor="_Toc487451460" w:history="1">
+          <w:hyperlink w:anchor="_Toc488747165" w:history="1">
             <w:r>
               <w:rPr>
                 <w:rStyle w:val="Hyperlink"/>
@@ -2525,7 +2733,7 @@
                 <w:noProof/>
                 <w:webHidden/>
               </w:rPr>
-              <w:instrText xml:space="preserve"> PAGEREF _Toc487451460 \h </w:instrText>
+              <w:instrText xml:space="preserve"> PAGEREF _Toc488747165 \h </w:instrText>
             </w:r>
             <w:r>
               <w:rPr>
@@ -2545,7 +2753,7 @@
                 <w:noProof/>
                 <w:webHidden/>
               </w:rPr>
-              <w:t>31</w:t>
+              <w:t>35</w:t>
             </w:r>
             <w:r>
               <w:rPr>
@@ -2569,7 +2777,7 @@
               <w:lang w:eastAsia="pt-BR"/>
             </w:rPr>
           </w:pPr>
-          <w:hyperlink w:anchor="_Toc487451461" w:history="1">
+          <w:hyperlink w:anchor="_Toc488747166" w:history="1">
             <w:r>
               <w:rPr>
                 <w:rStyle w:val="Hyperlink"/>
@@ -2596,7 +2804,7 @@
                 <w:noProof/>
                 <w:webHidden/>
               </w:rPr>
-              <w:instrText xml:space="preserve"> PAGEREF _Toc487451461 \h </w:instrText>
+              <w:instrText xml:space="preserve"> PAGEREF _Toc488747166 \h </w:instrText>
             </w:r>
             <w:r>
               <w:rPr>
@@ -2616,7 +2824,7 @@
                 <w:noProof/>
                 <w:webHidden/>
               </w:rPr>
-              <w:t>31</w:t>
+              <w:t>35</w:t>
             </w:r>
             <w:r>
               <w:rPr>
@@ -2640,7 +2848,7 @@
               <w:lang w:eastAsia="pt-BR"/>
             </w:rPr>
           </w:pPr>
-          <w:hyperlink w:anchor="_Toc487451462" w:history="1">
+          <w:hyperlink w:anchor="_Toc488747167" w:history="1">
             <w:r>
               <w:rPr>
                 <w:rStyle w:val="Hyperlink"/>
@@ -2667,7 +2875,7 @@
                 <w:noProof/>
                 <w:webHidden/>
               </w:rPr>
-              <w:instrText xml:space="preserve"> PAGEREF _Toc487451462 \h </w:instrText>
+              <w:instrText xml:space="preserve"> PAGEREF _Toc488747167 \h </w:instrText>
             </w:r>
             <w:r>
               <w:rPr>
@@ -2687,7 +2895,7 @@
                 <w:noProof/>
                 <w:webHidden/>
               </w:rPr>
-              <w:t>32</w:t>
+              <w:t>36</w:t>
             </w:r>
             <w:r>
               <w:rPr>
@@ -2711,7 +2919,7 @@
               <w:lang w:eastAsia="pt-BR"/>
             </w:rPr>
           </w:pPr>
-          <w:hyperlink w:anchor="_Toc487451463" w:history="1">
+          <w:hyperlink w:anchor="_Toc488747168" w:history="1">
             <w:r>
               <w:rPr>
                 <w:rStyle w:val="Hyperlink"/>
@@ -2738,7 +2946,7 @@
                 <w:noProof/>
                 <w:webHidden/>
               </w:rPr>
-              <w:instrText xml:space="preserve"> PAGEREF _Toc487451463 \h </w:instrText>
+              <w:instrText xml:space="preserve"> PAGEREF _Toc488747168 \h </w:instrText>
             </w:r>
             <w:r>
               <w:rPr>
@@ -2758,7 +2966,7 @@
                 <w:noProof/>
                 <w:webHidden/>
               </w:rPr>
-              <w:t>33</w:t>
+              <w:t>37</w:t>
             </w:r>
             <w:r>
               <w:rPr>
@@ -2782,7 +2990,7 @@
               <w:lang w:eastAsia="pt-BR"/>
             </w:rPr>
           </w:pPr>
-          <w:hyperlink w:anchor="_Toc487451464" w:history="1">
+          <w:hyperlink w:anchor="_Toc488747169" w:history="1">
             <w:r>
               <w:rPr>
                 <w:rStyle w:val="Hyperlink"/>
@@ -2809,7 +3017,7 @@
                 <w:noProof/>
                 <w:webHidden/>
               </w:rPr>
-              <w:instrText xml:space="preserve"> PAGEREF _Toc487451464 \h </w:instrText>
+              <w:instrText xml:space="preserve"> PAGEREF _Toc488747169 \h </w:instrText>
             </w:r>
             <w:r>
               <w:rPr>
@@ -2829,7 +3037,7 @@
                 <w:noProof/>
                 <w:webHidden/>
               </w:rPr>
-              <w:t>33</w:t>
+              <w:t>37</w:t>
             </w:r>
             <w:r>
               <w:rPr>
@@ -2853,7 +3061,7 @@
               <w:lang w:eastAsia="pt-BR"/>
             </w:rPr>
           </w:pPr>
-          <w:hyperlink w:anchor="_Toc487451465" w:history="1">
+          <w:hyperlink w:anchor="_Toc488747170" w:history="1">
             <w:r>
               <w:rPr>
                 <w:rStyle w:val="Hyperlink"/>
@@ -2880,7 +3088,7 @@
                 <w:noProof/>
                 <w:webHidden/>
               </w:rPr>
-              <w:instrText xml:space="preserve"> PAGEREF _Toc487451465 \h </w:instrText>
+              <w:instrText xml:space="preserve"> PAGEREF _Toc488747170 \h </w:instrText>
             </w:r>
             <w:r>
               <w:rPr>
@@ -2900,7 +3108,7 @@
                 <w:noProof/>
                 <w:webHidden/>
               </w:rPr>
-              <w:t>34</w:t>
+              <w:t>38</w:t>
             </w:r>
             <w:r>
               <w:rPr>
@@ -2924,7 +3132,7 @@
               <w:lang w:eastAsia="pt-BR"/>
             </w:rPr>
           </w:pPr>
-          <w:hyperlink w:anchor="_Toc487451466" w:history="1">
+          <w:hyperlink w:anchor="_Toc488747171" w:history="1">
             <w:r>
               <w:rPr>
                 <w:rStyle w:val="Hyperlink"/>
@@ -2951,7 +3159,7 @@
                 <w:noProof/>
                 <w:webHidden/>
               </w:rPr>
-              <w:instrText xml:space="preserve"> PAGEREF _Toc487451466 \h </w:instrText>
+              <w:instrText xml:space="preserve"> PAGEREF _Toc488747171 \h </w:instrText>
             </w:r>
             <w:r>
               <w:rPr>
@@ -2971,7 +3179,7 @@
                 <w:noProof/>
                 <w:webHidden/>
               </w:rPr>
-              <w:t>34</w:t>
+              <w:t>38</w:t>
             </w:r>
             <w:r>
               <w:rPr>
@@ -2995,7 +3203,7 @@
               <w:lang w:eastAsia="pt-BR"/>
             </w:rPr>
           </w:pPr>
-          <w:hyperlink w:anchor="_Toc487451467" w:history="1">
+          <w:hyperlink w:anchor="_Toc488747172" w:history="1">
             <w:r>
               <w:rPr>
                 <w:rStyle w:val="Hyperlink"/>
@@ -3022,7 +3230,7 @@
                 <w:noProof/>
                 <w:webHidden/>
               </w:rPr>
-              <w:instrText xml:space="preserve"> PAGEREF _Toc487451467 \h </w:instrText>
+              <w:instrText xml:space="preserve"> PAGEREF _Toc488747172 \h </w:instrText>
             </w:r>
             <w:r>
               <w:rPr>
@@ -3042,7 +3250,7 @@
                 <w:noProof/>
                 <w:webHidden/>
               </w:rPr>
-              <w:t>36</w:t>
+              <w:t>40</w:t>
             </w:r>
             <w:r>
               <w:rPr>
@@ -3066,7 +3274,7 @@
               <w:lang w:eastAsia="pt-BR"/>
             </w:rPr>
           </w:pPr>
-          <w:hyperlink w:anchor="_Toc487451468" w:history="1">
+          <w:hyperlink w:anchor="_Toc488747173" w:history="1">
             <w:r>
               <w:rPr>
                 <w:rStyle w:val="Hyperlink"/>
@@ -3093,7 +3301,7 @@
                 <w:noProof/>
                 <w:webHidden/>
               </w:rPr>
-              <w:instrText xml:space="preserve"> PAGEREF _Toc487451468 \h </w:instrText>
+              <w:instrText xml:space="preserve"> PAGEREF _Toc488747173 \h </w:instrText>
             </w:r>
             <w:r>
               <w:rPr>
@@ -3113,7 +3321,7 @@
                 <w:noProof/>
                 <w:webHidden/>
               </w:rPr>
-              <w:t>36</w:t>
+              <w:t>40</w:t>
             </w:r>
             <w:r>
               <w:rPr>
@@ -3137,7 +3345,7 @@
               <w:lang w:eastAsia="pt-BR"/>
             </w:rPr>
           </w:pPr>
-          <w:hyperlink w:anchor="_Toc487451469" w:history="1">
+          <w:hyperlink w:anchor="_Toc488747174" w:history="1">
             <w:r>
               <w:rPr>
                 <w:rStyle w:val="Hyperlink"/>
@@ -3164,7 +3372,7 @@
                 <w:noProof/>
                 <w:webHidden/>
               </w:rPr>
-              <w:instrText xml:space="preserve"> PAGEREF _Toc487451469 \h </w:instrText>
+              <w:instrText xml:space="preserve"> PAGEREF _Toc488747174 \h </w:instrText>
             </w:r>
             <w:r>
               <w:rPr>
@@ -3184,7 +3392,7 @@
                 <w:noProof/>
                 <w:webHidden/>
               </w:rPr>
-              <w:t>36</w:t>
+              <w:t>40</w:t>
             </w:r>
             <w:r>
               <w:rPr>
@@ -3208,7 +3416,7 @@
               <w:lang w:eastAsia="pt-BR"/>
             </w:rPr>
           </w:pPr>
-          <w:hyperlink w:anchor="_Toc487451470" w:history="1">
+          <w:hyperlink w:anchor="_Toc488747175" w:history="1">
             <w:r>
               <w:rPr>
                 <w:rStyle w:val="Hyperlink"/>
@@ -3235,7 +3443,7 @@
                 <w:noProof/>
                 <w:webHidden/>
               </w:rPr>
-              <w:instrText xml:space="preserve"> PAGEREF _Toc487451470 \h </w:instrText>
+              <w:instrText xml:space="preserve"> PAGEREF _Toc488747175 \h </w:instrText>
             </w:r>
             <w:r>
               <w:rPr>
@@ -3255,7 +3463,7 @@
                 <w:noProof/>
                 <w:webHidden/>
               </w:rPr>
-              <w:t>37</w:t>
+              <w:t>41</w:t>
             </w:r>
             <w:r>
               <w:rPr>
@@ -3279,7 +3487,7 @@
               <w:lang w:eastAsia="pt-BR"/>
             </w:rPr>
           </w:pPr>
-          <w:hyperlink w:anchor="_Toc487451471" w:history="1">
+          <w:hyperlink w:anchor="_Toc488747176" w:history="1">
             <w:r>
               <w:rPr>
                 <w:rStyle w:val="Hyperlink"/>
@@ -3306,7 +3514,7 @@
                 <w:noProof/>
                 <w:webHidden/>
               </w:rPr>
-              <w:instrText xml:space="preserve"> PAGEREF _Toc487451471 \h </w:instrText>
+              <w:instrText xml:space="preserve"> PAGEREF _Toc488747176 \h </w:instrText>
             </w:r>
             <w:r>
               <w:rPr>
@@ -3326,7 +3534,7 @@
                 <w:noProof/>
                 <w:webHidden/>
               </w:rPr>
-              <w:t>39</w:t>
+              <w:t>43</w:t>
             </w:r>
             <w:r>
               <w:rPr>
@@ -3350,7 +3558,7 @@
               <w:lang w:eastAsia="pt-BR"/>
             </w:rPr>
           </w:pPr>
-          <w:hyperlink w:anchor="_Toc487451472" w:history="1">
+          <w:hyperlink w:anchor="_Toc488747177" w:history="1">
             <w:r>
               <w:rPr>
                 <w:rStyle w:val="Hyperlink"/>
@@ -3377,7 +3585,7 @@
                 <w:noProof/>
                 <w:webHidden/>
               </w:rPr>
-              <w:instrText xml:space="preserve"> PAGEREF _Toc487451472 \h </w:instrText>
+              <w:instrText xml:space="preserve"> PAGEREF _Toc488747177 \h </w:instrText>
             </w:r>
             <w:r>
               <w:rPr>
@@ -3397,7 +3605,7 @@
                 <w:noProof/>
                 <w:webHidden/>
               </w:rPr>
-              <w:t>39</w:t>
+              <w:t>43</w:t>
             </w:r>
             <w:r>
               <w:rPr>
@@ -3421,7 +3629,7 @@
               <w:lang w:eastAsia="pt-BR"/>
             </w:rPr>
           </w:pPr>
-          <w:hyperlink w:anchor="_Toc487451473" w:history="1">
+          <w:hyperlink w:anchor="_Toc488747178" w:history="1">
             <w:r>
               <w:rPr>
                 <w:rStyle w:val="Hyperlink"/>
@@ -3448,7 +3656,7 @@
                 <w:noProof/>
                 <w:webHidden/>
               </w:rPr>
-              <w:instrText xml:space="preserve"> PAGEREF _Toc487451473 \h </w:instrText>
+              <w:instrText xml:space="preserve"> PAGEREF _Toc488747178 \h </w:instrText>
             </w:r>
             <w:r>
               <w:rPr>
@@ -3468,7 +3676,7 @@
                 <w:noProof/>
                 <w:webHidden/>
               </w:rPr>
-              <w:t>39</w:t>
+              <w:t>43</w:t>
             </w:r>
             <w:r>
               <w:rPr>
@@ -3492,7 +3700,7 @@
               <w:lang w:eastAsia="pt-BR"/>
             </w:rPr>
           </w:pPr>
-          <w:hyperlink w:anchor="_Toc487451474" w:history="1">
+          <w:hyperlink w:anchor="_Toc488747179" w:history="1">
             <w:r>
               <w:rPr>
                 <w:rStyle w:val="Hyperlink"/>
@@ -3519,7 +3727,7 @@
                 <w:noProof/>
                 <w:webHidden/>
               </w:rPr>
-              <w:instrText xml:space="preserve"> PAGEREF _Toc487451474 \h </w:instrText>
+              <w:instrText xml:space="preserve"> PAGEREF _Toc488747179 \h </w:instrText>
             </w:r>
             <w:r>
               <w:rPr>
@@ -3539,7 +3747,7 @@
                 <w:noProof/>
                 <w:webHidden/>
               </w:rPr>
-              <w:t>40</w:t>
+              <w:t>44</w:t>
             </w:r>
             <w:r>
               <w:rPr>
@@ -3563,7 +3771,7 @@
               <w:lang w:eastAsia="pt-BR"/>
             </w:rPr>
           </w:pPr>
-          <w:hyperlink w:anchor="_Toc487451475" w:history="1">
+          <w:hyperlink w:anchor="_Toc488747180" w:history="1">
             <w:r>
               <w:rPr>
                 <w:rStyle w:val="Hyperlink"/>
@@ -3590,7 +3798,7 @@
                 <w:noProof/>
                 <w:webHidden/>
               </w:rPr>
-              <w:instrText xml:space="preserve"> PAGEREF _Toc487451475 \h </w:instrText>
+              <w:instrText xml:space="preserve"> PAGEREF _Toc488747180 \h </w:instrText>
             </w:r>
             <w:r>
               <w:rPr>
@@ -3610,7 +3818,7 @@
                 <w:noProof/>
                 <w:webHidden/>
               </w:rPr>
-              <w:t>42</w:t>
+              <w:t>46</w:t>
             </w:r>
             <w:r>
               <w:rPr>
@@ -3634,7 +3842,7 @@
               <w:lang w:eastAsia="pt-BR"/>
             </w:rPr>
           </w:pPr>
-          <w:hyperlink w:anchor="_Toc487451476" w:history="1">
+          <w:hyperlink w:anchor="_Toc488747181" w:history="1">
             <w:r>
               <w:rPr>
                 <w:rStyle w:val="Hyperlink"/>
@@ -3661,7 +3869,7 @@
                 <w:noProof/>
                 <w:webHidden/>
               </w:rPr>
-              <w:instrText xml:space="preserve"> PAGEREF _Toc487451476 \h </w:instrText>
+              <w:instrText xml:space="preserve"> PAGEREF _Toc488747181 \h </w:instrText>
             </w:r>
             <w:r>
               <w:rPr>
@@ -3681,7 +3889,7 @@
                 <w:noProof/>
                 <w:webHidden/>
               </w:rPr>
-              <w:t>42</w:t>
+              <w:t>46</w:t>
             </w:r>
             <w:r>
               <w:rPr>
@@ -3705,7 +3913,7 @@
               <w:lang w:eastAsia="pt-BR"/>
             </w:rPr>
           </w:pPr>
-          <w:hyperlink w:anchor="_Toc487451477" w:history="1">
+          <w:hyperlink w:anchor="_Toc488747182" w:history="1">
             <w:r>
               <w:rPr>
                 <w:rStyle w:val="Hyperlink"/>
@@ -3732,7 +3940,7 @@
                 <w:noProof/>
                 <w:webHidden/>
               </w:rPr>
-              <w:instrText xml:space="preserve"> PAGEREF _Toc487451477 \h </w:instrText>
+              <w:instrText xml:space="preserve"> PAGEREF _Toc488747182 \h </w:instrText>
             </w:r>
             <w:r>
               <w:rPr>
@@ -3752,7 +3960,7 @@
                 <w:noProof/>
                 <w:webHidden/>
               </w:rPr>
-              <w:t>42</w:t>
+              <w:t>46</w:t>
             </w:r>
             <w:r>
               <w:rPr>
@@ -3776,7 +3984,7 @@
               <w:lang w:eastAsia="pt-BR"/>
             </w:rPr>
           </w:pPr>
-          <w:hyperlink w:anchor="_Toc487451478" w:history="1">
+          <w:hyperlink w:anchor="_Toc488747183" w:history="1">
             <w:r>
               <w:rPr>
                 <w:rStyle w:val="Hyperlink"/>
@@ -3803,7 +4011,7 @@
                 <w:noProof/>
                 <w:webHidden/>
               </w:rPr>
-              <w:instrText xml:space="preserve"> PAGEREF _Toc487451478 \h </w:instrText>
+              <w:instrText xml:space="preserve"> PAGEREF _Toc488747183 \h </w:instrText>
             </w:r>
             <w:r>
               <w:rPr>
@@ -3823,7 +4031,7 @@
                 <w:noProof/>
                 <w:webHidden/>
               </w:rPr>
-              <w:t>43</w:t>
+              <w:t>47</w:t>
             </w:r>
             <w:r>
               <w:rPr>
@@ -3847,7 +4055,7 @@
               <w:lang w:eastAsia="pt-BR"/>
             </w:rPr>
           </w:pPr>
-          <w:hyperlink w:anchor="_Toc487451479" w:history="1">
+          <w:hyperlink w:anchor="_Toc488747184" w:history="1">
             <w:r>
               <w:rPr>
                 <w:rStyle w:val="Hyperlink"/>
@@ -3874,7 +4082,7 @@
                 <w:noProof/>
                 <w:webHidden/>
               </w:rPr>
-              <w:instrText xml:space="preserve"> PAGEREF _Toc487451479 \h </w:instrText>
+              <w:instrText xml:space="preserve"> PAGEREF _Toc488747184 \h </w:instrText>
             </w:r>
             <w:r>
               <w:rPr>
@@ -3894,7 +4102,7 @@
                 <w:noProof/>
                 <w:webHidden/>
               </w:rPr>
-              <w:t>45</w:t>
+              <w:t>49</w:t>
             </w:r>
             <w:r>
               <w:rPr>
@@ -3918,7 +4126,7 @@
               <w:lang w:eastAsia="pt-BR"/>
             </w:rPr>
           </w:pPr>
-          <w:hyperlink w:anchor="_Toc487451480" w:history="1">
+          <w:hyperlink w:anchor="_Toc488747185" w:history="1">
             <w:r>
               <w:rPr>
                 <w:rStyle w:val="Hyperlink"/>
@@ -3945,7 +4153,7 @@
                 <w:noProof/>
                 <w:webHidden/>
               </w:rPr>
-              <w:instrText xml:space="preserve"> PAGEREF _Toc487451480 \h </w:instrText>
+              <w:instrText xml:space="preserve"> PAGEREF _Toc488747185 \h </w:instrText>
             </w:r>
             <w:r>
               <w:rPr>
@@ -3965,7 +4173,7 @@
                 <w:noProof/>
                 <w:webHidden/>
               </w:rPr>
-              <w:t>45</w:t>
+              <w:t>49</w:t>
             </w:r>
             <w:r>
               <w:rPr>
@@ -3989,7 +4197,7 @@
               <w:lang w:eastAsia="pt-BR"/>
             </w:rPr>
           </w:pPr>
-          <w:hyperlink w:anchor="_Toc487451481" w:history="1">
+          <w:hyperlink w:anchor="_Toc488747186" w:history="1">
             <w:r>
               <w:rPr>
                 <w:rStyle w:val="Hyperlink"/>
@@ -4016,7 +4224,7 @@
                 <w:noProof/>
                 <w:webHidden/>
               </w:rPr>
-              <w:instrText xml:space="preserve"> PAGEREF _Toc487451481 \h </w:instrText>
+              <w:instrText xml:space="preserve"> PAGEREF _Toc488747186 \h </w:instrText>
             </w:r>
             <w:r>
               <w:rPr>
@@ -4036,7 +4244,7 @@
                 <w:noProof/>
                 <w:webHidden/>
               </w:rPr>
-              <w:t>46</w:t>
+              <w:t>50</w:t>
             </w:r>
             <w:r>
               <w:rPr>
@@ -4060,7 +4268,7 @@
               <w:lang w:eastAsia="pt-BR"/>
             </w:rPr>
           </w:pPr>
-          <w:hyperlink w:anchor="_Toc487451482" w:history="1">
+          <w:hyperlink w:anchor="_Toc488747187" w:history="1">
             <w:r>
               <w:rPr>
                 <w:rStyle w:val="Hyperlink"/>
@@ -4087,7 +4295,7 @@
                 <w:noProof/>
                 <w:webHidden/>
               </w:rPr>
-              <w:instrText xml:space="preserve"> PAGEREF _Toc487451482 \h </w:instrText>
+              <w:instrText xml:space="preserve"> PAGEREF _Toc488747187 \h </w:instrText>
             </w:r>
             <w:r>
               <w:rPr>
@@ -4107,7 +4315,7 @@
                 <w:noProof/>
                 <w:webHidden/>
               </w:rPr>
-              <w:t>47</w:t>
+              <w:t>51</w:t>
             </w:r>
             <w:r>
               <w:rPr>
@@ -4131,7 +4339,7 @@
               <w:lang w:eastAsia="pt-BR"/>
             </w:rPr>
           </w:pPr>
-          <w:hyperlink w:anchor="_Toc487451483" w:history="1">
+          <w:hyperlink w:anchor="_Toc488747188" w:history="1">
             <w:r>
               <w:rPr>
                 <w:rStyle w:val="Hyperlink"/>
@@ -4158,7 +4366,7 @@
                 <w:noProof/>
                 <w:webHidden/>
               </w:rPr>
-              <w:instrText xml:space="preserve"> PAGEREF _Toc487451483 \h </w:instrText>
+              <w:instrText xml:space="preserve"> PAGEREF _Toc488747188 \h </w:instrText>
             </w:r>
             <w:r>
               <w:rPr>
@@ -4178,7 +4386,78 @@
                 <w:noProof/>
                 <w:webHidden/>
               </w:rPr>
-              <w:t>49</w:t>
+              <w:t>53</w:t>
+            </w:r>
+            <w:r>
+              <w:rPr>
+                <w:noProof/>
+                <w:webHidden/>
+              </w:rPr>
+              <w:fldChar w:fldCharType="end"/>
+            </w:r>
+          </w:hyperlink>
+        </w:p>
+        <w:p>
+          <w:pPr>
+            <w:pStyle w:val="Sumrio2"/>
+            <w:tabs>
+              <w:tab w:val="right" w:leader="dot" w:pos="8494"/>
+            </w:tabs>
+            <w:rPr>
+              <w:rFonts w:asciiTheme="minorHAnsi" w:eastAsiaTheme="minorEastAsia" w:hAnsiTheme="minorHAnsi"/>
+              <w:noProof/>
+              <w:sz w:val="22"/>
+              <w:lang w:eastAsia="pt-BR"/>
+            </w:rPr>
+          </w:pPr>
+          <w:hyperlink w:anchor="_Toc488747189" w:history="1">
+            <w:r>
+              <w:rPr>
+                <w:rStyle w:val="Hyperlink"/>
+                <w:noProof/>
+              </w:rPr>
+              <w:t>RELATÓRIO DE PROCESSOS CRIADOS</w:t>
+            </w:r>
+            <w:r>
+              <w:rPr>
+                <w:noProof/>
+                <w:webHidden/>
+              </w:rPr>
+              <w:tab/>
+            </w:r>
+            <w:r>
+              <w:rPr>
+                <w:noProof/>
+                <w:webHidden/>
+              </w:rPr>
+              <w:fldChar w:fldCharType="begin"/>
+            </w:r>
+            <w:r>
+              <w:rPr>
+                <w:noProof/>
+                <w:webHidden/>
+              </w:rPr>
+              <w:instrText xml:space="preserve"> PAGEREF _Toc488747189 \h </w:instrText>
+            </w:r>
+            <w:r>
+              <w:rPr>
+                <w:noProof/>
+                <w:webHidden/>
+              </w:rPr>
+            </w:r>
+            <w:r>
+              <w:rPr>
+                <w:noProof/>
+                <w:webHidden/>
+              </w:rPr>
+              <w:fldChar w:fldCharType="separate"/>
+            </w:r>
+            <w:r>
+              <w:rPr>
+                <w:noProof/>
+                <w:webHidden/>
+              </w:rPr>
+              <w:t>54</w:t>
             </w:r>
             <w:r>
               <w:rPr>
@@ -4343,98 +4622,10 @@
     </w:p>
     <w:p>
       <w:pPr>
-        <w:spacing w:line="360" w:lineRule="auto"/>
-        <w:rPr>
-          <w:rFonts w:cs="Arial"/>
-          <w:b/>
-          <w:bCs/>
-          <w:sz w:val="22"/>
-        </w:rPr>
-      </w:pPr>
-    </w:p>
-    <w:p>
-      <w:pPr>
-        <w:spacing w:line="360" w:lineRule="auto"/>
-        <w:rPr>
-          <w:rFonts w:cs="Arial"/>
-          <w:b/>
-          <w:bCs/>
-          <w:sz w:val="22"/>
-        </w:rPr>
-      </w:pPr>
-    </w:p>
-    <w:p>
-      <w:pPr>
-        <w:spacing w:line="360" w:lineRule="auto"/>
-        <w:rPr>
-          <w:rFonts w:cs="Arial"/>
-          <w:b/>
-          <w:bCs/>
-          <w:sz w:val="22"/>
-        </w:rPr>
-      </w:pPr>
-    </w:p>
-    <w:p>
-      <w:pPr>
-        <w:spacing w:line="360" w:lineRule="auto"/>
-        <w:rPr>
-          <w:rFonts w:cs="Arial"/>
-          <w:b/>
-          <w:bCs/>
-          <w:sz w:val="22"/>
-        </w:rPr>
-      </w:pPr>
-    </w:p>
-    <w:p>
-      <w:pPr>
-        <w:spacing w:line="360" w:lineRule="auto"/>
-        <w:rPr>
-          <w:rFonts w:cs="Arial"/>
-          <w:b/>
-          <w:bCs/>
-          <w:sz w:val="22"/>
-        </w:rPr>
-      </w:pPr>
-    </w:p>
-    <w:p>
-      <w:pPr>
-        <w:spacing w:line="360" w:lineRule="auto"/>
-        <w:rPr>
-          <w:rFonts w:cs="Arial"/>
-          <w:b/>
-          <w:bCs/>
-          <w:sz w:val="22"/>
-        </w:rPr>
-      </w:pPr>
-    </w:p>
-    <w:p>
-      <w:pPr>
-        <w:spacing w:line="360" w:lineRule="auto"/>
-        <w:rPr>
-          <w:rFonts w:cs="Arial"/>
-          <w:b/>
-          <w:bCs/>
-          <w:sz w:val="22"/>
-        </w:rPr>
-      </w:pPr>
-    </w:p>
-    <w:p>
-      <w:pPr>
-        <w:spacing w:line="360" w:lineRule="auto"/>
-        <w:rPr>
-          <w:rFonts w:cs="Arial"/>
-          <w:b/>
-          <w:bCs/>
-          <w:sz w:val="22"/>
-        </w:rPr>
-      </w:pPr>
-    </w:p>
-    <w:p>
-      <w:pPr>
         <w:pStyle w:val="Ttulo1"/>
         <w:spacing w:line="360" w:lineRule="auto"/>
       </w:pPr>
-      <w:bookmarkStart w:id="1" w:name="_Toc487451431"/>
+      <w:bookmarkStart w:id="1" w:name="_Toc488747133"/>
       <w:r>
         <w:t xml:space="preserve">ACESSANDO </w:t>
       </w:r>
@@ -4454,7 +4645,7 @@
         <w:spacing w:line="360" w:lineRule="auto"/>
         <w:ind w:left="360"/>
       </w:pPr>
-      <w:bookmarkStart w:id="2" w:name="_Toc487451432"/>
+      <w:bookmarkStart w:id="2" w:name="_Toc488747134"/>
       <w:r>
         <w:t>REALIZANDO LOGIN</w:t>
       </w:r>
@@ -4632,7 +4823,7 @@
         <w:pStyle w:val="Ttulo2"/>
         <w:spacing w:line="360" w:lineRule="auto"/>
       </w:pPr>
-      <w:bookmarkStart w:id="3" w:name="_Toc487451433"/>
+      <w:bookmarkStart w:id="3" w:name="_Toc488747135"/>
       <w:r>
         <w:t>TELA INICIAL SISTEMA</w:t>
       </w:r>
@@ -4845,7 +5036,7 @@
         <w:pStyle w:val="Ttulo1"/>
         <w:spacing w:line="360" w:lineRule="auto"/>
       </w:pPr>
-      <w:bookmarkStart w:id="4" w:name="_Toc487451434"/>
+      <w:bookmarkStart w:id="4" w:name="_Toc488747136"/>
       <w:r>
         <w:t xml:space="preserve">USUÁRIOS </w:t>
       </w:r>
@@ -4875,7 +5066,7 @@
         <w:pStyle w:val="Ttulo2"/>
         <w:spacing w:line="360" w:lineRule="auto"/>
       </w:pPr>
-      <w:bookmarkStart w:id="5" w:name="_Toc487451435"/>
+      <w:bookmarkStart w:id="5" w:name="_Toc488747137"/>
       <w:r>
         <w:t>CADASTRANDO USU</w:t>
       </w:r>
@@ -5090,7 +5281,7 @@
         <w:pStyle w:val="Ttulo2"/>
         <w:spacing w:line="360" w:lineRule="auto"/>
       </w:pPr>
-      <w:bookmarkStart w:id="6" w:name="_Toc487451436"/>
+      <w:bookmarkStart w:id="6" w:name="_Toc488747138"/>
       <w:r>
         <w:t>ALTERANDO SENHA USUÁRIO / COLABORADOR</w:t>
       </w:r>
@@ -5275,7 +5466,7 @@
         <w:pStyle w:val="Ttulo2"/>
         <w:spacing w:line="360" w:lineRule="auto"/>
       </w:pPr>
-      <w:bookmarkStart w:id="7" w:name="_Toc487451437"/>
+      <w:bookmarkStart w:id="7" w:name="_Toc488747139"/>
       <w:r>
         <w:t>ALTERANDO USUÁRIO / COLABORADOR</w:t>
       </w:r>
@@ -5560,7 +5751,7 @@
         <w:pStyle w:val="Ttulo2"/>
         <w:spacing w:line="360" w:lineRule="auto"/>
       </w:pPr>
-      <w:bookmarkStart w:id="8" w:name="_Toc487451438"/>
+      <w:bookmarkStart w:id="8" w:name="_Toc488747140"/>
       <w:r>
         <w:t>BLOQUEANDO USUÁRIO/COLABORADOR</w:t>
       </w:r>
@@ -5805,7 +5996,7 @@
           <w:szCs w:val="24"/>
         </w:rPr>
       </w:pPr>
-      <w:bookmarkStart w:id="9" w:name="_Toc487451439"/>
+      <w:bookmarkStart w:id="9" w:name="_Toc488747141"/>
       <w:r>
         <w:rPr>
           <w:rFonts w:eastAsiaTheme="minorHAnsi" w:cstheme="minorBidi"/>
@@ -6021,7 +6212,7 @@
         <w:pStyle w:val="Ttulo1"/>
         <w:spacing w:line="360" w:lineRule="auto"/>
       </w:pPr>
-      <w:bookmarkStart w:id="10" w:name="_Toc487451440"/>
+      <w:bookmarkStart w:id="10" w:name="_Toc488747142"/>
       <w:r>
         <w:t>P</w:t>
       </w:r>
@@ -6043,7 +6234,7 @@
         <w:pStyle w:val="Ttulo2"/>
         <w:spacing w:line="360" w:lineRule="auto"/>
       </w:pPr>
-      <w:bookmarkStart w:id="11" w:name="_Toc487451441"/>
+      <w:bookmarkStart w:id="11" w:name="_Toc488747143"/>
       <w:r>
         <w:lastRenderedPageBreak/>
         <w:t>CADASTRO DE PROCESSO</w:t>
@@ -6601,7 +6792,7 @@
         <w:pStyle w:val="Ttulo2"/>
         <w:spacing w:line="360" w:lineRule="auto"/>
       </w:pPr>
-      <w:bookmarkStart w:id="12" w:name="_Toc487451442"/>
+      <w:bookmarkStart w:id="12" w:name="_Toc488747144"/>
       <w:r>
         <w:t>ALTERAÇÃO DE PROCESSO</w:t>
       </w:r>
@@ -6691,7 +6882,7 @@
         <w:pStyle w:val="Ttulo2"/>
         <w:spacing w:line="360" w:lineRule="auto"/>
       </w:pPr>
-      <w:bookmarkStart w:id="13" w:name="_Toc487451443"/>
+      <w:bookmarkStart w:id="13" w:name="_Toc488747145"/>
       <w:r>
         <w:lastRenderedPageBreak/>
         <w:t>EXCLUSÃO DE PROCESSO</w:t>
@@ -6849,41 +7040,12 @@
     </w:p>
     <w:p>
       <w:pPr>
-        <w:spacing w:line="360" w:lineRule="auto"/>
-      </w:pPr>
-    </w:p>
-    <w:p>
-      <w:pPr>
-        <w:spacing w:line="360" w:lineRule="auto"/>
-      </w:pPr>
-    </w:p>
-    <w:p>
-      <w:pPr>
-        <w:spacing w:line="360" w:lineRule="auto"/>
-      </w:pPr>
-    </w:p>
-    <w:p>
-      <w:pPr>
-        <w:spacing w:line="360" w:lineRule="auto"/>
-      </w:pPr>
-    </w:p>
-    <w:p>
-      <w:pPr>
-        <w:spacing w:line="360" w:lineRule="auto"/>
-      </w:pPr>
-    </w:p>
-    <w:p>
-      <w:pPr>
-        <w:spacing w:line="360" w:lineRule="auto"/>
-      </w:pPr>
-    </w:p>
-    <w:p>
-      <w:pPr>
         <w:pStyle w:val="Ttulo2"/>
         <w:spacing w:line="360" w:lineRule="auto"/>
       </w:pPr>
-      <w:bookmarkStart w:id="14" w:name="_Toc487451444"/>
-      <w:r>
+      <w:bookmarkStart w:id="14" w:name="_Toc488747146"/>
+      <w:r>
+        <w:lastRenderedPageBreak/>
         <w:t>CADASTRANDO CARGA NO PROCESSO</w:t>
       </w:r>
       <w:bookmarkEnd w:id="14"/>
@@ -7016,7 +7178,6 @@
           <w:noProof/>
           <w:lang w:eastAsia="pt-BR"/>
         </w:rPr>
-        <w:lastRenderedPageBreak/>
         <w:drawing>
           <wp:inline distT="0" distB="0" distL="0" distR="0">
             <wp:extent cx="5391150" cy="3705225"/>
@@ -7080,6 +7241,7 @@
         <w:ind w:firstLine="708"/>
       </w:pPr>
       <w:r>
+        <w:lastRenderedPageBreak/>
         <w:t>Para efetivar a carga no processo o colaborador deverá selecionar o setor do processo. Pressionando a lupa uma janela contendo os setores irá se apresentar e o colaborador deverá escolher uma das opções listadas. Ao fim da seleção pressionar o botão de enviar.</w:t>
       </w:r>
     </w:p>
@@ -7094,7 +7256,7 @@
         <w:pStyle w:val="Ttulo2"/>
         <w:spacing w:line="360" w:lineRule="auto"/>
       </w:pPr>
-      <w:bookmarkStart w:id="15" w:name="_Toc487451445"/>
+      <w:bookmarkStart w:id="15" w:name="_Toc488747147"/>
       <w:r>
         <w:t>EXLUSÃO DE CARGA NO PROCESSO</w:t>
       </w:r>
@@ -7202,7 +7364,6 @@
         <w:spacing w:line="360" w:lineRule="auto"/>
       </w:pPr>
       <w:r>
-        <w:lastRenderedPageBreak/>
         <w:t xml:space="preserve">Para realizar exclusão de alguma carga no processo o colaborador deverá preencher os campos acima, selecionando o tipo do processo e inserindo o número e ano do mesmo. Após preenchimento dos dados pressionar o botão consultar. Caso o processo esteja apto </w:t>
       </w:r>
       <w:r>
@@ -7225,6 +7386,7 @@
           <w:noProof/>
           <w:lang w:eastAsia="pt-BR"/>
         </w:rPr>
+        <w:lastRenderedPageBreak/>
         <w:drawing>
           <wp:inline distT="0" distB="0" distL="0" distR="0">
             <wp:extent cx="5400675" cy="3600450"/>
@@ -7304,7 +7466,7 @@
         <w:pStyle w:val="Ttulo2"/>
         <w:spacing w:line="360" w:lineRule="auto"/>
       </w:pPr>
-      <w:bookmarkStart w:id="16" w:name="_Toc487451446"/>
+      <w:bookmarkStart w:id="16" w:name="_Toc488747148"/>
       <w:r>
         <w:t>RECEBIMENTO DE PROCESSO</w:t>
       </w:r>
@@ -7366,7 +7528,6 @@
           <w:noProof/>
           <w:lang w:eastAsia="pt-BR"/>
         </w:rPr>
-        <w:lastRenderedPageBreak/>
         <w:drawing>
           <wp:inline distT="0" distB="0" distL="0" distR="0">
             <wp:extent cx="5391150" cy="1533525"/>
@@ -7429,6 +7590,7 @@
         <w:spacing w:line="360" w:lineRule="auto"/>
       </w:pPr>
       <w:r>
+        <w:lastRenderedPageBreak/>
         <w:t>Para realizar recebimento do processo o colaborador deverá preencher os campos acima, selecionando o tipo do processo e inserindo o número e ano do mesmo. Após preenchimento dos dados pressionar o botão consultar. Caso o processo tenha sido encaminhado para o setor uma janela parecida com a ilustrada abaixo irá aparecer.</w:t>
       </w:r>
     </w:p>
@@ -7544,10 +7706,36 @@
     </w:p>
     <w:p>
       <w:pPr>
+        <w:spacing w:line="360" w:lineRule="auto"/>
+      </w:pPr>
+    </w:p>
+    <w:p>
+      <w:pPr>
+        <w:spacing w:line="360" w:lineRule="auto"/>
+      </w:pPr>
+    </w:p>
+    <w:p>
+      <w:pPr>
+        <w:spacing w:line="360" w:lineRule="auto"/>
+      </w:pPr>
+    </w:p>
+    <w:p>
+      <w:pPr>
+        <w:spacing w:line="360" w:lineRule="auto"/>
+      </w:pPr>
+    </w:p>
+    <w:p>
+      <w:pPr>
+        <w:spacing w:line="360" w:lineRule="auto"/>
+      </w:pPr>
+    </w:p>
+    <w:p>
+      <w:pPr>
         <w:pStyle w:val="Ttulo2"/>
       </w:pPr>
-      <w:bookmarkStart w:id="17" w:name="_Toc487451447"/>
-      <w:r>
+      <w:bookmarkStart w:id="17" w:name="_Toc488747149"/>
+      <w:r>
+        <w:lastRenderedPageBreak/>
         <w:t>RECEBIMENTO PROCESSO COLETIVO</w:t>
       </w:r>
       <w:bookmarkEnd w:id="17"/>
@@ -7563,7 +7751,13 @@
         <w:spacing w:line="360" w:lineRule="auto"/>
       </w:pPr>
       <w:r>
-        <w:t>Localizar no menu (Processo -&gt; Recebimento-&gt; Individual).</w:t>
+        <w:t xml:space="preserve">Localizar no menu (Processo -&gt; Recebimento-&gt; </w:t>
+      </w:r>
+      <w:r>
+        <w:t>Coletivo</w:t>
+      </w:r>
+      <w:r>
+        <w:t>).</w:t>
       </w:r>
     </w:p>
     <w:p>
@@ -7755,17 +7949,729 @@
     <w:p/>
     <w:p/>
     <w:p/>
+    <w:p/>
     <w:p>
       <w:pPr>
         <w:pStyle w:val="Ttulo2"/>
-        <w:spacing w:line="360" w:lineRule="auto"/>
-      </w:pPr>
-      <w:bookmarkStart w:id="18" w:name="_Toc487451448"/>
+        <w:rPr>
+          <w:rFonts w:eastAsiaTheme="minorHAnsi" w:cstheme="minorBidi"/>
+          <w:szCs w:val="24"/>
+        </w:rPr>
+      </w:pPr>
+      <w:bookmarkStart w:id="18" w:name="_Toc488747150"/>
+      <w:r>
+        <w:rPr>
+          <w:rFonts w:eastAsiaTheme="minorHAnsi" w:cstheme="minorBidi"/>
+          <w:szCs w:val="24"/>
+        </w:rPr>
+        <w:lastRenderedPageBreak/>
+        <w:t>APENSANDO PROCESSO</w:t>
+      </w:r>
+      <w:bookmarkEnd w:id="18"/>
+    </w:p>
+    <w:p/>
+    <w:p>
+      <w:pPr>
+        <w:pStyle w:val="PargrafodaLista"/>
+        <w:numPr>
+          <w:ilvl w:val="0"/>
+          <w:numId w:val="37"/>
+        </w:numPr>
+        <w:spacing w:line="360" w:lineRule="auto"/>
+      </w:pPr>
+      <w:r>
+        <w:t>Localizar no menu (Processo -&gt; Apenso -&gt;</w:t>
+      </w:r>
+      <w:r>
+        <w:t>Incluir</w:t>
+      </w:r>
+      <w:r>
+        <w:t>).</w:t>
+      </w:r>
+    </w:p>
+    <w:p>
+      <w:pPr>
+        <w:pStyle w:val="PargrafodaLista"/>
+        <w:numPr>
+          <w:ilvl w:val="0"/>
+          <w:numId w:val="43"/>
+        </w:numPr>
+        <w:spacing w:line="360" w:lineRule="auto"/>
+      </w:pPr>
+      <w:r>
+        <w:t>A página com o formulário abaixo irá aparecer.</w:t>
+      </w:r>
+    </w:p>
+    <w:p>
+      <w:r>
+        <w:rPr>
+          <w:noProof/>
+          <w:lang w:eastAsia="pt-BR"/>
+        </w:rPr>
+        <w:drawing>
+          <wp:inline distT="0" distB="0" distL="0" distR="0">
+            <wp:extent cx="5400675" cy="1533525"/>
+            <wp:effectExtent l="114300" t="95250" r="104775" b="85725"/>
+            <wp:docPr id="33" name="Imagem 33"/>
+            <wp:cNvGraphicFramePr>
+              <a:graphicFrameLocks xmlns:a="http://schemas.openxmlformats.org/drawingml/2006/main" noChangeAspect="1"/>
+            </wp:cNvGraphicFramePr>
+            <a:graphic xmlns:a="http://schemas.openxmlformats.org/drawingml/2006/main">
+              <a:graphicData uri="http://schemas.openxmlformats.org/drawingml/2006/picture">
+                <pic:pic xmlns:pic="http://schemas.openxmlformats.org/drawingml/2006/picture">
+                  <pic:nvPicPr>
+                    <pic:cNvPr id="0" name="Picture 1"/>
+                    <pic:cNvPicPr>
+                      <a:picLocks noChangeAspect="1" noChangeArrowheads="1"/>
+                    </pic:cNvPicPr>
+                  </pic:nvPicPr>
+                  <pic:blipFill>
+                    <a:blip r:embed="rId34">
+                      <a:extLst>
+                        <a:ext uri="{28A0092B-C50C-407E-A947-70E740481C1C}">
+                          <a14:useLocalDpi xmlns:a14="http://schemas.microsoft.com/office/drawing/2010/main" val="0"/>
+                        </a:ext>
+                      </a:extLst>
+                    </a:blip>
+                    <a:srcRect/>
+                    <a:stretch>
+                      <a:fillRect/>
+                    </a:stretch>
+                  </pic:blipFill>
+                  <pic:spPr bwMode="auto">
+                    <a:xfrm>
+                      <a:off x="0" y="0"/>
+                      <a:ext cx="5400675" cy="1533525"/>
+                    </a:xfrm>
+                    <a:prstGeom prst="rect">
+                      <a:avLst/>
+                    </a:prstGeom>
+                    <a:noFill/>
+                    <a:ln>
+                      <a:noFill/>
+                    </a:ln>
+                    <a:effectLst>
+                      <a:outerShdw blurRad="63500" sx="102000" sy="102000" algn="ctr" rotWithShape="0">
+                        <a:prstClr val="black">
+                          <a:alpha val="40000"/>
+                        </a:prstClr>
+                      </a:outerShdw>
+                    </a:effectLst>
+                  </pic:spPr>
+                </pic:pic>
+              </a:graphicData>
+            </a:graphic>
+          </wp:inline>
+        </w:drawing>
+      </w:r>
+    </w:p>
+    <w:p/>
+    <w:p>
+      <w:pPr>
+        <w:spacing w:line="360" w:lineRule="auto"/>
+      </w:pPr>
+      <w:r>
+        <w:t xml:space="preserve">Para realizar apenso de processos o colaborador deverá preencher os campos acima, selecionando o tipo do processo e inserindo o número e ano do mesmo. Após preenchimento dos dados pressionar o botão consultar. Caso o processo exista, e esteja no setor de Protocolo, um formulário de confirmação de dados irá aparecer. </w:t>
+      </w:r>
+    </w:p>
+    <w:p>
+      <w:pPr>
+        <w:jc w:val="center"/>
+      </w:pPr>
+      <w:r>
+        <w:rPr>
+          <w:noProof/>
+          <w:lang w:eastAsia="pt-BR"/>
+        </w:rPr>
+        <w:drawing>
+          <wp:inline distT="0" distB="0" distL="0" distR="0">
+            <wp:extent cx="5381625" cy="2743200"/>
+            <wp:effectExtent l="133350" t="95250" r="123825" b="76200"/>
+            <wp:docPr id="35" name="Imagem 35"/>
+            <wp:cNvGraphicFramePr>
+              <a:graphicFrameLocks xmlns:a="http://schemas.openxmlformats.org/drawingml/2006/main" noChangeAspect="1"/>
+            </wp:cNvGraphicFramePr>
+            <a:graphic xmlns:a="http://schemas.openxmlformats.org/drawingml/2006/main">
+              <a:graphicData uri="http://schemas.openxmlformats.org/drawingml/2006/picture">
+                <pic:pic xmlns:pic="http://schemas.openxmlformats.org/drawingml/2006/picture">
+                  <pic:nvPicPr>
+                    <pic:cNvPr id="0" name="Picture 2"/>
+                    <pic:cNvPicPr>
+                      <a:picLocks noChangeAspect="1" noChangeArrowheads="1"/>
+                    </pic:cNvPicPr>
+                  </pic:nvPicPr>
+                  <pic:blipFill>
+                    <a:blip r:embed="rId35">
+                      <a:extLst>
+                        <a:ext uri="{28A0092B-C50C-407E-A947-70E740481C1C}">
+                          <a14:useLocalDpi xmlns:a14="http://schemas.microsoft.com/office/drawing/2010/main" val="0"/>
+                        </a:ext>
+                      </a:extLst>
+                    </a:blip>
+                    <a:srcRect/>
+                    <a:stretch>
+                      <a:fillRect/>
+                    </a:stretch>
+                  </pic:blipFill>
+                  <pic:spPr bwMode="auto">
+                    <a:xfrm>
+                      <a:off x="0" y="0"/>
+                      <a:ext cx="5381625" cy="2743200"/>
+                    </a:xfrm>
+                    <a:prstGeom prst="rect">
+                      <a:avLst/>
+                    </a:prstGeom>
+                    <a:noFill/>
+                    <a:ln>
+                      <a:noFill/>
+                    </a:ln>
+                    <a:effectLst>
+                      <a:outerShdw blurRad="63500" sx="102000" sy="102000" algn="ctr" rotWithShape="0">
+                        <a:prstClr val="black">
+                          <a:alpha val="40000"/>
+                        </a:prstClr>
+                      </a:outerShdw>
+                    </a:effectLst>
+                  </pic:spPr>
+                </pic:pic>
+              </a:graphicData>
+            </a:graphic>
+          </wp:inline>
+        </w:drawing>
+      </w:r>
+    </w:p>
+    <w:p>
+      <w:r>
+        <w:t>Após realizar a confirmação dos dados o colaborador deverá pressionar o botão prosseguir e em seguida aparecerá outro formulário para cadastramento dos processos que serão apensados.</w:t>
+      </w:r>
+    </w:p>
+    <w:p/>
+    <w:p>
+      <w:r>
+        <w:rPr>
+          <w:noProof/>
+          <w:lang w:eastAsia="pt-BR"/>
+        </w:rPr>
+        <w:lastRenderedPageBreak/>
+        <w:drawing>
+          <wp:inline distT="0" distB="0" distL="0" distR="0">
+            <wp:extent cx="5394960" cy="2011680"/>
+            <wp:effectExtent l="133350" t="95250" r="110490" b="83820"/>
+            <wp:docPr id="50" name="Imagem 50"/>
+            <wp:cNvGraphicFramePr>
+              <a:graphicFrameLocks xmlns:a="http://schemas.openxmlformats.org/drawingml/2006/main" noChangeAspect="1"/>
+            </wp:cNvGraphicFramePr>
+            <a:graphic xmlns:a="http://schemas.openxmlformats.org/drawingml/2006/main">
+              <a:graphicData uri="http://schemas.openxmlformats.org/drawingml/2006/picture">
+                <pic:pic xmlns:pic="http://schemas.openxmlformats.org/drawingml/2006/picture">
+                  <pic:nvPicPr>
+                    <pic:cNvPr id="0" name="Picture 5"/>
+                    <pic:cNvPicPr>
+                      <a:picLocks noChangeAspect="1" noChangeArrowheads="1"/>
+                    </pic:cNvPicPr>
+                  </pic:nvPicPr>
+                  <pic:blipFill>
+                    <a:blip r:embed="rId36">
+                      <a:extLst>
+                        <a:ext uri="{28A0092B-C50C-407E-A947-70E740481C1C}">
+                          <a14:useLocalDpi xmlns:a14="http://schemas.microsoft.com/office/drawing/2010/main" val="0"/>
+                        </a:ext>
+                      </a:extLst>
+                    </a:blip>
+                    <a:srcRect/>
+                    <a:stretch>
+                      <a:fillRect/>
+                    </a:stretch>
+                  </pic:blipFill>
+                  <pic:spPr bwMode="auto">
+                    <a:xfrm>
+                      <a:off x="0" y="0"/>
+                      <a:ext cx="5394960" cy="2011680"/>
+                    </a:xfrm>
+                    <a:prstGeom prst="rect">
+                      <a:avLst/>
+                    </a:prstGeom>
+                    <a:noFill/>
+                    <a:ln>
+                      <a:noFill/>
+                    </a:ln>
+                    <a:effectLst>
+                      <a:outerShdw blurRad="63500" sx="102000" sy="102000" algn="ctr" rotWithShape="0">
+                        <a:prstClr val="black">
+                          <a:alpha val="40000"/>
+                        </a:prstClr>
+                      </a:outerShdw>
+                    </a:effectLst>
+                  </pic:spPr>
+                </pic:pic>
+              </a:graphicData>
+            </a:graphic>
+          </wp:inline>
+        </w:drawing>
+      </w:r>
+    </w:p>
+    <w:p>
+      <w:r>
+        <w:t>Neste Formulário encontra-se dados do processo que receberá os apensos assim como um formulário para cadastrar os apensos. Para realizar o apenso de um processo o colaborador deverá preencher os campos acima e em seguida pressionar o botão procurar. Caso o processo exista e encontre-se no setor de protocolo o apenso poderá ocorrer. Lembre-se só é possível apensar processo se o mesmo estiver no setor do protocolo. Abaixo janela de confirmação do apenso.</w:t>
+      </w:r>
+    </w:p>
+    <w:p>
+      <w:pPr>
+        <w:jc w:val="center"/>
+      </w:pPr>
+      <w:r>
+        <w:rPr>
+          <w:noProof/>
+          <w:lang w:eastAsia="pt-BR"/>
+        </w:rPr>
+        <w:drawing>
+          <wp:inline distT="0" distB="0" distL="0" distR="0">
+            <wp:extent cx="5400675" cy="2409825"/>
+            <wp:effectExtent l="133350" t="95250" r="123825" b="85725"/>
+            <wp:docPr id="39" name="Imagem 39"/>
+            <wp:cNvGraphicFramePr>
+              <a:graphicFrameLocks xmlns:a="http://schemas.openxmlformats.org/drawingml/2006/main" noChangeAspect="1"/>
+            </wp:cNvGraphicFramePr>
+            <a:graphic xmlns:a="http://schemas.openxmlformats.org/drawingml/2006/main">
+              <a:graphicData uri="http://schemas.openxmlformats.org/drawingml/2006/picture">
+                <pic:pic xmlns:pic="http://schemas.openxmlformats.org/drawingml/2006/picture">
+                  <pic:nvPicPr>
+                    <pic:cNvPr id="0" name="Picture 4"/>
+                    <pic:cNvPicPr>
+                      <a:picLocks noChangeAspect="1" noChangeArrowheads="1"/>
+                    </pic:cNvPicPr>
+                  </pic:nvPicPr>
+                  <pic:blipFill>
+                    <a:blip r:embed="rId37">
+                      <a:extLst>
+                        <a:ext uri="{28A0092B-C50C-407E-A947-70E740481C1C}">
+                          <a14:useLocalDpi xmlns:a14="http://schemas.microsoft.com/office/drawing/2010/main" val="0"/>
+                        </a:ext>
+                      </a:extLst>
+                    </a:blip>
+                    <a:srcRect/>
+                    <a:stretch>
+                      <a:fillRect/>
+                    </a:stretch>
+                  </pic:blipFill>
+                  <pic:spPr bwMode="auto">
+                    <a:xfrm>
+                      <a:off x="0" y="0"/>
+                      <a:ext cx="5400675" cy="2409825"/>
+                    </a:xfrm>
+                    <a:prstGeom prst="rect">
+                      <a:avLst/>
+                    </a:prstGeom>
+                    <a:noFill/>
+                    <a:ln>
+                      <a:noFill/>
+                    </a:ln>
+                    <a:effectLst>
+                      <a:outerShdw blurRad="63500" sx="102000" sy="102000" algn="ctr" rotWithShape="0">
+                        <a:prstClr val="black">
+                          <a:alpha val="40000"/>
+                        </a:prstClr>
+                      </a:outerShdw>
+                    </a:effectLst>
+                  </pic:spPr>
+                </pic:pic>
+              </a:graphicData>
+            </a:graphic>
+          </wp:inline>
+        </w:drawing>
+      </w:r>
+    </w:p>
+    <w:p>
+      <w:r>
+        <w:t xml:space="preserve">Após confirmar os dados do processo que será apensado pressione o botão apensar. </w:t>
+      </w:r>
+      <w:r>
+        <w:t>Após pressionar o botão o processo será listado abaixo. Caso exista mais de um processo deve-se preencher o formulário e pressionar o botão consultar e após confirma pressionar o botão apensar.</w:t>
+      </w:r>
+    </w:p>
+    <w:p>
+      <w:r>
+        <w:rPr>
+          <w:noProof/>
+          <w:lang w:eastAsia="pt-BR"/>
+        </w:rPr>
+        <w:lastRenderedPageBreak/>
+        <w:drawing>
+          <wp:inline distT="0" distB="0" distL="0" distR="0">
+            <wp:extent cx="5391150" cy="2286000"/>
+            <wp:effectExtent l="0" t="0" r="0" b="0"/>
+            <wp:docPr id="51" name="Imagem 51"/>
+            <wp:cNvGraphicFramePr>
+              <a:graphicFrameLocks xmlns:a="http://schemas.openxmlformats.org/drawingml/2006/main" noChangeAspect="1"/>
+            </wp:cNvGraphicFramePr>
+            <a:graphic xmlns:a="http://schemas.openxmlformats.org/drawingml/2006/main">
+              <a:graphicData uri="http://schemas.openxmlformats.org/drawingml/2006/picture">
+                <pic:pic xmlns:pic="http://schemas.openxmlformats.org/drawingml/2006/picture">
+                  <pic:nvPicPr>
+                    <pic:cNvPr id="0" name="Picture 6"/>
+                    <pic:cNvPicPr>
+                      <a:picLocks noChangeAspect="1" noChangeArrowheads="1"/>
+                    </pic:cNvPicPr>
+                  </pic:nvPicPr>
+                  <pic:blipFill>
+                    <a:blip r:embed="rId38">
+                      <a:extLst>
+                        <a:ext uri="{28A0092B-C50C-407E-A947-70E740481C1C}">
+                          <a14:useLocalDpi xmlns:a14="http://schemas.microsoft.com/office/drawing/2010/main" val="0"/>
+                        </a:ext>
+                      </a:extLst>
+                    </a:blip>
+                    <a:srcRect/>
+                    <a:stretch>
+                      <a:fillRect/>
+                    </a:stretch>
+                  </pic:blipFill>
+                  <pic:spPr bwMode="auto">
+                    <a:xfrm>
+                      <a:off x="0" y="0"/>
+                      <a:ext cx="5391150" cy="2286000"/>
+                    </a:xfrm>
+                    <a:prstGeom prst="rect">
+                      <a:avLst/>
+                    </a:prstGeom>
+                    <a:noFill/>
+                    <a:ln>
+                      <a:noFill/>
+                    </a:ln>
+                  </pic:spPr>
+                </pic:pic>
+              </a:graphicData>
+            </a:graphic>
+          </wp:inline>
+        </w:drawing>
+      </w:r>
+    </w:p>
+    <w:p>
+      <w:r>
+        <w:t>A figura acima mostra o processo pronto para ser apensado. Caso o apenso esteja errado pressione o botão remover e cadastre o correto. No fim pressione o botão apensar processos e os processos listados estarão apensados ao processo Principal.</w:t>
+      </w:r>
+    </w:p>
+    <w:p>
+      <w:pPr>
+        <w:jc w:val="center"/>
+      </w:pPr>
+    </w:p>
+    <w:p/>
+    <w:p/>
+    <w:p/>
+    <w:p/>
+    <w:p/>
+    <w:p/>
+    <w:p/>
+    <w:p/>
+    <w:p/>
+    <w:p/>
+    <w:p/>
+    <w:p/>
+    <w:p/>
+    <w:p/>
+    <w:p/>
+    <w:p/>
+    <w:p/>
+    <w:p/>
+    <w:p/>
+    <w:p/>
+    <w:p>
+      <w:pPr>
+        <w:pStyle w:val="Ttulo2"/>
+      </w:pPr>
+      <w:bookmarkStart w:id="19" w:name="_Toc488747151"/>
+      <w:r>
+        <w:t>DESAPENSANDO PROCESSO</w:t>
+      </w:r>
+      <w:bookmarkEnd w:id="19"/>
+    </w:p>
+    <w:p/>
+    <w:p>
+      <w:pPr>
+        <w:pStyle w:val="PargrafodaLista"/>
+        <w:numPr>
+          <w:ilvl w:val="0"/>
+          <w:numId w:val="37"/>
+        </w:numPr>
+        <w:spacing w:line="360" w:lineRule="auto"/>
+      </w:pPr>
+      <w:r>
+        <w:t>Localizar no menu (Processo -&gt; Apenso -&gt;</w:t>
+      </w:r>
+      <w:r>
+        <w:t>Excluir</w:t>
+      </w:r>
+      <w:r>
+        <w:t>).</w:t>
+      </w:r>
+    </w:p>
+    <w:p>
+      <w:pPr>
+        <w:pStyle w:val="PargrafodaLista"/>
+        <w:numPr>
+          <w:ilvl w:val="0"/>
+          <w:numId w:val="43"/>
+        </w:numPr>
+        <w:spacing w:line="360" w:lineRule="auto"/>
+      </w:pPr>
+      <w:r>
+        <w:t>A página com o formulário abaixo irá aparecer.</w:t>
+      </w:r>
+    </w:p>
+    <w:p>
+      <w:pPr>
+        <w:jc w:val="center"/>
+      </w:pPr>
+      <w:r>
+        <w:rPr>
+          <w:noProof/>
+          <w:lang w:eastAsia="pt-BR"/>
+        </w:rPr>
+        <w:drawing>
+          <wp:inline distT="0" distB="0" distL="0" distR="0">
+            <wp:extent cx="5353050" cy="1504950"/>
+            <wp:effectExtent l="114300" t="95250" r="95250" b="76200"/>
+            <wp:docPr id="54" name="Imagem 54"/>
+            <wp:cNvGraphicFramePr>
+              <a:graphicFrameLocks xmlns:a="http://schemas.openxmlformats.org/drawingml/2006/main" noChangeAspect="1"/>
+            </wp:cNvGraphicFramePr>
+            <a:graphic xmlns:a="http://schemas.openxmlformats.org/drawingml/2006/main">
+              <a:graphicData uri="http://schemas.openxmlformats.org/drawingml/2006/picture">
+                <pic:pic xmlns:pic="http://schemas.openxmlformats.org/drawingml/2006/picture">
+                  <pic:nvPicPr>
+                    <pic:cNvPr id="0" name="Picture 7"/>
+                    <pic:cNvPicPr>
+                      <a:picLocks noChangeAspect="1" noChangeArrowheads="1"/>
+                    </pic:cNvPicPr>
+                  </pic:nvPicPr>
+                  <pic:blipFill>
+                    <a:blip r:embed="rId39">
+                      <a:extLst>
+                        <a:ext uri="{28A0092B-C50C-407E-A947-70E740481C1C}">
+                          <a14:useLocalDpi xmlns:a14="http://schemas.microsoft.com/office/drawing/2010/main" val="0"/>
+                        </a:ext>
+                      </a:extLst>
+                    </a:blip>
+                    <a:srcRect/>
+                    <a:stretch>
+                      <a:fillRect/>
+                    </a:stretch>
+                  </pic:blipFill>
+                  <pic:spPr bwMode="auto">
+                    <a:xfrm>
+                      <a:off x="0" y="0"/>
+                      <a:ext cx="5353050" cy="1504950"/>
+                    </a:xfrm>
+                    <a:prstGeom prst="rect">
+                      <a:avLst/>
+                    </a:prstGeom>
+                    <a:noFill/>
+                    <a:ln>
+                      <a:noFill/>
+                    </a:ln>
+                    <a:effectLst>
+                      <a:outerShdw blurRad="63500" sx="102000" sy="102000" algn="ctr" rotWithShape="0">
+                        <a:prstClr val="black">
+                          <a:alpha val="40000"/>
+                        </a:prstClr>
+                      </a:outerShdw>
+                    </a:effectLst>
+                  </pic:spPr>
+                </pic:pic>
+              </a:graphicData>
+            </a:graphic>
+          </wp:inline>
+        </w:drawing>
+      </w:r>
+    </w:p>
+    <w:p/>
+    <w:p>
+      <w:pPr>
+        <w:spacing w:line="360" w:lineRule="auto"/>
+      </w:pPr>
+      <w:r>
+        <w:t xml:space="preserve">Para realizar </w:t>
+      </w:r>
+      <w:r>
+        <w:t xml:space="preserve">desapensamento </w:t>
+      </w:r>
+      <w:r>
+        <w:t xml:space="preserve">de processos o colaborador deverá preencher os campos acima, selecionando o tipo do processo e inserindo o número e ano do mesmo. Após preenchimento dos dados pressionar o botão consultar. Caso o processo exista, e esteja no setor de Protocolo, um formulário de confirmação de dados irá aparecer. </w:t>
+      </w:r>
+    </w:p>
+    <w:p>
+      <w:pPr>
+        <w:jc w:val="center"/>
+      </w:pPr>
+      <w:r>
+        <w:rPr>
+          <w:noProof/>
+          <w:lang w:eastAsia="pt-BR"/>
+        </w:rPr>
+        <w:drawing>
+          <wp:inline distT="0" distB="0" distL="0" distR="0" wp14:anchorId="778FC9B4" wp14:editId="623A008A">
+            <wp:extent cx="5381625" cy="2743200"/>
+            <wp:effectExtent l="133350" t="95250" r="123825" b="76200"/>
+            <wp:docPr id="53" name="Imagem 53"/>
+            <wp:cNvGraphicFramePr>
+              <a:graphicFrameLocks xmlns:a="http://schemas.openxmlformats.org/drawingml/2006/main" noChangeAspect="1"/>
+            </wp:cNvGraphicFramePr>
+            <a:graphic xmlns:a="http://schemas.openxmlformats.org/drawingml/2006/main">
+              <a:graphicData uri="http://schemas.openxmlformats.org/drawingml/2006/picture">
+                <pic:pic xmlns:pic="http://schemas.openxmlformats.org/drawingml/2006/picture">
+                  <pic:nvPicPr>
+                    <pic:cNvPr id="0" name="Picture 2"/>
+                    <pic:cNvPicPr>
+                      <a:picLocks noChangeAspect="1" noChangeArrowheads="1"/>
+                    </pic:cNvPicPr>
+                  </pic:nvPicPr>
+                  <pic:blipFill>
+                    <a:blip r:embed="rId35">
+                      <a:extLst>
+                        <a:ext uri="{28A0092B-C50C-407E-A947-70E740481C1C}">
+                          <a14:useLocalDpi xmlns:a14="http://schemas.microsoft.com/office/drawing/2010/main" val="0"/>
+                        </a:ext>
+                      </a:extLst>
+                    </a:blip>
+                    <a:srcRect/>
+                    <a:stretch>
+                      <a:fillRect/>
+                    </a:stretch>
+                  </pic:blipFill>
+                  <pic:spPr bwMode="auto">
+                    <a:xfrm>
+                      <a:off x="0" y="0"/>
+                      <a:ext cx="5381625" cy="2743200"/>
+                    </a:xfrm>
+                    <a:prstGeom prst="rect">
+                      <a:avLst/>
+                    </a:prstGeom>
+                    <a:noFill/>
+                    <a:ln>
+                      <a:noFill/>
+                    </a:ln>
+                    <a:effectLst>
+                      <a:outerShdw blurRad="63500" sx="102000" sy="102000" algn="ctr" rotWithShape="0">
+                        <a:prstClr val="black">
+                          <a:alpha val="40000"/>
+                        </a:prstClr>
+                      </a:outerShdw>
+                    </a:effectLst>
+                  </pic:spPr>
+                </pic:pic>
+              </a:graphicData>
+            </a:graphic>
+          </wp:inline>
+        </w:drawing>
+      </w:r>
+    </w:p>
+    <w:p>
+      <w:r>
+        <w:t xml:space="preserve">Após realizar a confirmação dos dados o colaborador deverá pressionar o botão prosseguir e em seguida aparecerá outro formulário para </w:t>
+      </w:r>
+      <w:r>
+        <w:t>exclusão dos apensos do processo</w:t>
+      </w:r>
+      <w:r>
+        <w:t>.</w:t>
+      </w:r>
+    </w:p>
+    <w:p>
+      <w:r>
+        <w:rPr>
+          <w:noProof/>
+          <w:lang w:eastAsia="pt-BR"/>
+        </w:rPr>
+        <w:lastRenderedPageBreak/>
+        <w:drawing>
+          <wp:inline distT="0" distB="0" distL="0" distR="0">
+            <wp:extent cx="5362575" cy="1876425"/>
+            <wp:effectExtent l="0" t="0" r="0" b="0"/>
+            <wp:docPr id="61" name="Imagem 61"/>
+            <wp:cNvGraphicFramePr>
+              <a:graphicFrameLocks xmlns:a="http://schemas.openxmlformats.org/drawingml/2006/main" noChangeAspect="1"/>
+            </wp:cNvGraphicFramePr>
+            <a:graphic xmlns:a="http://schemas.openxmlformats.org/drawingml/2006/main">
+              <a:graphicData uri="http://schemas.openxmlformats.org/drawingml/2006/picture">
+                <pic:pic xmlns:pic="http://schemas.openxmlformats.org/drawingml/2006/picture">
+                  <pic:nvPicPr>
+                    <pic:cNvPr id="0" name="Picture 8"/>
+                    <pic:cNvPicPr>
+                      <a:picLocks noChangeAspect="1" noChangeArrowheads="1"/>
+                    </pic:cNvPicPr>
+                  </pic:nvPicPr>
+                  <pic:blipFill>
+                    <a:blip r:embed="rId40">
+                      <a:extLst>
+                        <a:ext uri="{28A0092B-C50C-407E-A947-70E740481C1C}">
+                          <a14:useLocalDpi xmlns:a14="http://schemas.microsoft.com/office/drawing/2010/main" val="0"/>
+                        </a:ext>
+                      </a:extLst>
+                    </a:blip>
+                    <a:srcRect/>
+                    <a:stretch>
+                      <a:fillRect/>
+                    </a:stretch>
+                  </pic:blipFill>
+                  <pic:spPr bwMode="auto">
+                    <a:xfrm>
+                      <a:off x="0" y="0"/>
+                      <a:ext cx="5362575" cy="1876425"/>
+                    </a:xfrm>
+                    <a:prstGeom prst="rect">
+                      <a:avLst/>
+                    </a:prstGeom>
+                    <a:noFill/>
+                    <a:ln>
+                      <a:noFill/>
+                    </a:ln>
+                  </pic:spPr>
+                </pic:pic>
+              </a:graphicData>
+            </a:graphic>
+          </wp:inline>
+        </w:drawing>
+      </w:r>
+    </w:p>
+    <w:p>
+      <w:r>
+        <w:t xml:space="preserve">Formulário com os apensos do processo, para desapensar o processo o colaborador deverá clicar no botão excluir e em seguida no botão desapensar processos. </w:t>
+      </w:r>
+    </w:p>
+    <w:p/>
+    <w:p/>
+    <w:p/>
+    <w:p/>
+    <w:p/>
+    <w:p/>
+    <w:p/>
+    <w:p/>
+    <w:p/>
+    <w:p/>
+    <w:p/>
+    <w:p/>
+    <w:p/>
+    <w:p/>
+    <w:p/>
+    <w:p/>
+    <w:p/>
+    <w:p/>
+    <w:p/>
+    <w:p/>
+    <w:p/>
+    <w:p/>
+    <w:p>
+      <w:pPr>
+        <w:pStyle w:val="Ttulo2"/>
+        <w:spacing w:line="360" w:lineRule="auto"/>
+      </w:pPr>
+      <w:bookmarkStart w:id="20" w:name="_Toc488747152"/>
       <w:r>
         <w:lastRenderedPageBreak/>
         <w:t>EMITINDO ETIQUETA DO PROCESSO</w:t>
       </w:r>
-      <w:bookmarkEnd w:id="18"/>
+      <w:bookmarkEnd w:id="20"/>
     </w:p>
     <w:p>
       <w:pPr>
@@ -7832,7 +8738,7 @@
                     </pic:cNvPicPr>
                   </pic:nvPicPr>
                   <pic:blipFill>
-                    <a:blip r:embed="rId34">
+                    <a:blip r:embed="rId41">
                       <a:extLst>
                         <a:ext uri="{28A0092B-C50C-407E-A947-70E740481C1C}">
                           <a14:useLocalDpi xmlns:a14="http://schemas.microsoft.com/office/drawing/2010/main" val="0"/>
@@ -7912,7 +8818,7 @@
                     </pic:cNvPicPr>
                   </pic:nvPicPr>
                   <pic:blipFill>
-                    <a:blip r:embed="rId35">
+                    <a:blip r:embed="rId42">
                       <a:extLst>
                         <a:ext uri="{28A0092B-C50C-407E-A947-70E740481C1C}">
                           <a14:useLocalDpi xmlns:a14="http://schemas.microsoft.com/office/drawing/2010/main" val="0"/>
@@ -7988,39 +8894,118 @@
     </w:p>
     <w:p>
       <w:pPr>
-        <w:spacing w:line="360" w:lineRule="auto"/>
-      </w:pPr>
-    </w:p>
-    <w:p>
-      <w:pPr>
-        <w:spacing w:line="360" w:lineRule="auto"/>
-      </w:pPr>
-    </w:p>
-    <w:p>
-      <w:pPr>
-        <w:spacing w:line="360" w:lineRule="auto"/>
-      </w:pPr>
-    </w:p>
-    <w:p>
-      <w:pPr>
-        <w:spacing w:line="360" w:lineRule="auto"/>
-      </w:pPr>
-    </w:p>
-    <w:p>
-      <w:pPr>
-        <w:spacing w:line="360" w:lineRule="auto"/>
-      </w:pPr>
-    </w:p>
-    <w:p>
-      <w:pPr>
         <w:pStyle w:val="Ttulo1"/>
-        <w:spacing w:line="360" w:lineRule="auto"/>
-      </w:pPr>
-      <w:bookmarkStart w:id="19" w:name="_Toc487451449"/>
-      <w:r>
+      </w:pPr>
+      <w:bookmarkStart w:id="21" w:name="_Toc488747153"/>
+      <w:r>
+        <w:lastRenderedPageBreak/>
+        <w:t>OFÍCIO</w:t>
+      </w:r>
+      <w:bookmarkEnd w:id="21"/>
+    </w:p>
+    <w:p/>
+    <w:p>
+      <w:pPr>
+        <w:spacing w:line="360" w:lineRule="auto"/>
+      </w:pPr>
+      <w:r>
+        <w:tab/>
+      </w:r>
+      <w:r>
+        <w:t>Está seção irá abordar o procedimento</w:t>
+      </w:r>
+      <w:r>
+        <w:t xml:space="preserve"> cadastramento e alteração de ofícios</w:t>
+      </w:r>
+      <w:r>
+        <w:t xml:space="preserve"> no sistema. </w:t>
+      </w:r>
+    </w:p>
+    <w:p>
+      <w:r>
+        <w:rPr>
+          <w:noProof/>
+          <w:lang w:eastAsia="pt-BR"/>
+        </w:rPr>
+        <w:drawing>
+          <wp:inline distT="0" distB="0" distL="0" distR="0">
+            <wp:extent cx="5400675" cy="4286250"/>
+            <wp:effectExtent l="0" t="0" r="0" b="0"/>
+            <wp:docPr id="134" name="Imagem 134"/>
+            <wp:cNvGraphicFramePr>
+              <a:graphicFrameLocks xmlns:a="http://schemas.openxmlformats.org/drawingml/2006/main" noChangeAspect="1"/>
+            </wp:cNvGraphicFramePr>
+            <a:graphic xmlns:a="http://schemas.openxmlformats.org/drawingml/2006/main">
+              <a:graphicData uri="http://schemas.openxmlformats.org/drawingml/2006/picture">
+                <pic:pic xmlns:pic="http://schemas.openxmlformats.org/drawingml/2006/picture">
+                  <pic:nvPicPr>
+                    <pic:cNvPr id="0" name="Picture 12"/>
+                    <pic:cNvPicPr>
+                      <a:picLocks noChangeAspect="1" noChangeArrowheads="1"/>
+                    </pic:cNvPicPr>
+                  </pic:nvPicPr>
+                  <pic:blipFill>
+                    <a:blip r:embed="rId43">
+                      <a:extLst>
+                        <a:ext uri="{28A0092B-C50C-407E-A947-70E740481C1C}">
+                          <a14:useLocalDpi xmlns:a14="http://schemas.microsoft.com/office/drawing/2010/main" val="0"/>
+                        </a:ext>
+                      </a:extLst>
+                    </a:blip>
+                    <a:srcRect/>
+                    <a:stretch>
+                      <a:fillRect/>
+                    </a:stretch>
+                  </pic:blipFill>
+                  <pic:spPr bwMode="auto">
+                    <a:xfrm>
+                      <a:off x="0" y="0"/>
+                      <a:ext cx="5400675" cy="4286250"/>
+                    </a:xfrm>
+                    <a:prstGeom prst="rect">
+                      <a:avLst/>
+                    </a:prstGeom>
+                    <a:noFill/>
+                    <a:ln>
+                      <a:noFill/>
+                    </a:ln>
+                  </pic:spPr>
+                </pic:pic>
+              </a:graphicData>
+            </a:graphic>
+          </wp:inline>
+        </w:drawing>
+      </w:r>
+    </w:p>
+    <w:p>
+      <w:r>
+        <w:t xml:space="preserve">O formulário acima lista as informações necessárias para o cadastramento de oficio no sistema. Para cadastrar o oficio o colaborador poderá inserir o número do mesmo ou escolher como numeração automática do sistema. </w:t>
+      </w:r>
+      <w:r>
+        <w:t xml:space="preserve">O colaborador deverá preencher de forma obrigatória os campos (NUMERO OFICIO, ANO OFICIO, REQUERENTE, ASSUNTO, ORIGEM, OBSERVAÇÃO). Após o preenchimento o colaborador poderá efetuar o cadastro. </w:t>
+      </w:r>
+    </w:p>
+    <w:p>
+      <w:r>
+        <w:t>Para alteração ou consulta de um oficio o colaborador deverá informar o número do mesmo no campo NUMERO OFICIO e o ano correspondente no campo ANO OFICIO, caso o oficio exista os dados do mesmo apareceram no formulário.</w:t>
+      </w:r>
+    </w:p>
+    <w:p/>
+    <w:p/>
+    <w:p/>
+    <w:p/>
+    <w:p/>
+    <w:p>
+      <w:pPr>
+        <w:pStyle w:val="Ttulo1"/>
+        <w:spacing w:line="360" w:lineRule="auto"/>
+      </w:pPr>
+      <w:bookmarkStart w:id="22" w:name="_Toc488747154"/>
+      <w:r>
+        <w:lastRenderedPageBreak/>
         <w:t>CONSULTANDO PROCESSO</w:t>
       </w:r>
-      <w:bookmarkEnd w:id="19"/>
+      <w:bookmarkEnd w:id="22"/>
     </w:p>
     <w:p>
       <w:pPr>
@@ -8043,7 +9028,7 @@
         <w:pStyle w:val="Ttulo2"/>
         <w:spacing w:line="360" w:lineRule="auto"/>
       </w:pPr>
-      <w:bookmarkStart w:id="20" w:name="_Toc487451450"/>
+      <w:bookmarkStart w:id="23" w:name="_Toc488747155"/>
       <w:r>
         <w:t>CONSULTA</w:t>
       </w:r>
@@ -8053,7 +9038,7 @@
       <w:r>
         <w:t xml:space="preserve"> NÚMERO PROCESSO</w:t>
       </w:r>
-      <w:bookmarkEnd w:id="20"/>
+      <w:bookmarkEnd w:id="23"/>
     </w:p>
     <w:p>
       <w:pPr>
@@ -8103,12 +9088,6 @@
       <w:r>
         <w:t>A página com o formulário abaixo irá aparecer.</w:t>
       </w:r>
-    </w:p>
-    <w:p>
-      <w:pPr>
-        <w:pStyle w:val="PargrafodaLista"/>
-        <w:spacing w:line="360" w:lineRule="auto"/>
-      </w:pPr>
     </w:p>
     <w:p>
       <w:pPr>
@@ -8138,7 +9117,7 @@
                     </pic:cNvPicPr>
                   </pic:nvPicPr>
                   <pic:blipFill>
-                    <a:blip r:embed="rId36">
+                    <a:blip r:embed="rId44">
                       <a:extLst>
                         <a:ext uri="{28A0092B-C50C-407E-A947-70E740481C1C}">
                           <a14:useLocalDpi xmlns:a14="http://schemas.microsoft.com/office/drawing/2010/main" val="0"/>
@@ -8182,14 +9161,11 @@
         <w:spacing w:line="360" w:lineRule="auto"/>
       </w:pPr>
       <w:r>
-        <w:t>Para realizar consulta por número do processo o colaborador deverá preencher os campos acima, selecionando o tipo do processo e inserindo o número e ano do mesmo. Após preenchimento dos dados pressionar o botão consultar. Caso o exista uma janela parecida com a ilustrada abaixo irá aparecer.</w:t>
-      </w:r>
-    </w:p>
-    <w:p>
-      <w:pPr>
-        <w:spacing w:line="360" w:lineRule="auto"/>
-        <w:jc w:val="center"/>
-      </w:pPr>
+        <w:t>Para realizar consulta por número do processo o colaborador deverá preencher os campos acima, selecionando o tipo do processo e inserindo o número e ano do mesmo. Após preenchimento dos dados pressionar o botão consultar. Caso o exista uma janela parecida com a</w:t>
+      </w:r>
+      <w:r>
+        <w:t xml:space="preserve"> ilustrada abaixo irá aparecer.</w:t>
+      </w:r>
     </w:p>
     <w:p>
       <w:pPr>
@@ -8201,11 +9177,10 @@
           <w:noProof/>
           <w:lang w:eastAsia="pt-BR"/>
         </w:rPr>
-        <w:lastRenderedPageBreak/>
         <w:drawing>
           <wp:inline distT="0" distB="0" distL="0" distR="0">
-            <wp:extent cx="4517456" cy="2971800"/>
-            <wp:effectExtent l="114300" t="95250" r="92710" b="76200"/>
+            <wp:extent cx="4324350" cy="2844765"/>
+            <wp:effectExtent l="114300" t="95250" r="95250" b="70485"/>
             <wp:docPr id="19" name="Imagem 19"/>
             <wp:cNvGraphicFramePr>
               <a:graphicFrameLocks xmlns:a="http://schemas.openxmlformats.org/drawingml/2006/main" noChangeAspect="1"/>
@@ -8220,7 +9195,7 @@
                     </pic:cNvPicPr>
                   </pic:nvPicPr>
                   <pic:blipFill>
-                    <a:blip r:embed="rId37">
+                    <a:blip r:embed="rId45">
                       <a:extLst>
                         <a:ext uri="{28A0092B-C50C-407E-A947-70E740481C1C}">
                           <a14:useLocalDpi xmlns:a14="http://schemas.microsoft.com/office/drawing/2010/main" val="0"/>
@@ -8235,7 +9210,7 @@
                   <pic:spPr bwMode="auto">
                     <a:xfrm>
                       <a:off x="0" y="0"/>
-                      <a:ext cx="4519916" cy="2973418"/>
+                      <a:ext cx="4328781" cy="2847680"/>
                     </a:xfrm>
                     <a:prstGeom prst="rect">
                       <a:avLst/>
@@ -8270,7 +9245,7 @@
         <w:pStyle w:val="Ttulo2"/>
         <w:spacing w:line="360" w:lineRule="auto"/>
       </w:pPr>
-      <w:bookmarkStart w:id="21" w:name="_Toc487451451"/>
+      <w:bookmarkStart w:id="24" w:name="_Toc488747156"/>
       <w:r>
         <w:t>CONSULTA</w:t>
       </w:r>
@@ -8280,7 +9255,7 @@
       <w:r>
         <w:t xml:space="preserve"> POR ASSUNTO</w:t>
       </w:r>
-      <w:bookmarkEnd w:id="21"/>
+      <w:bookmarkEnd w:id="24"/>
     </w:p>
     <w:p>
       <w:pPr>
@@ -8352,7 +9327,7 @@
                     </pic:cNvPicPr>
                   </pic:nvPicPr>
                   <pic:blipFill>
-                    <a:blip r:embed="rId38">
+                    <a:blip r:embed="rId46">
                       <a:extLst>
                         <a:ext uri="{28A0092B-C50C-407E-A947-70E740481C1C}">
                           <a14:useLocalDpi xmlns:a14="http://schemas.microsoft.com/office/drawing/2010/main" val="0"/>
@@ -8434,7 +9409,6 @@
           <w:noProof/>
           <w:lang w:eastAsia="pt-BR"/>
         </w:rPr>
-        <w:lastRenderedPageBreak/>
         <w:drawing>
           <wp:inline distT="0" distB="0" distL="0" distR="0">
             <wp:extent cx="5394960" cy="1554480"/>
@@ -8453,7 +9427,7 @@
                     </pic:cNvPicPr>
                   </pic:nvPicPr>
                   <pic:blipFill>
-                    <a:blip r:embed="rId39">
+                    <a:blip r:embed="rId47">
                       <a:extLst>
                         <a:ext uri="{28A0092B-C50C-407E-A947-70E740481C1C}">
                           <a14:useLocalDpi xmlns:a14="http://schemas.microsoft.com/office/drawing/2010/main" val="0"/>
@@ -8525,31 +9499,12 @@
     </w:p>
     <w:p>
       <w:pPr>
-        <w:spacing w:line="360" w:lineRule="auto"/>
-      </w:pPr>
-    </w:p>
-    <w:p>
-      <w:pPr>
-        <w:spacing w:line="360" w:lineRule="auto"/>
-      </w:pPr>
-    </w:p>
-    <w:p>
-      <w:pPr>
-        <w:spacing w:line="360" w:lineRule="auto"/>
-      </w:pPr>
-    </w:p>
-    <w:p>
-      <w:pPr>
-        <w:spacing w:line="360" w:lineRule="auto"/>
-      </w:pPr>
-    </w:p>
-    <w:p>
-      <w:pPr>
         <w:pStyle w:val="Ttulo2"/>
         <w:spacing w:line="360" w:lineRule="auto"/>
       </w:pPr>
-      <w:bookmarkStart w:id="22" w:name="_Toc487451452"/>
-      <w:r>
+      <w:bookmarkStart w:id="25" w:name="_Toc488747157"/>
+      <w:r>
+        <w:lastRenderedPageBreak/>
         <w:t>CONSULTA</w:t>
       </w:r>
       <w:r>
@@ -8558,7 +9513,7 @@
       <w:r>
         <w:t xml:space="preserve"> POR DATA DA CARGA</w:t>
       </w:r>
-      <w:bookmarkEnd w:id="22"/>
+      <w:bookmarkEnd w:id="25"/>
     </w:p>
     <w:p>
       <w:pPr>
@@ -8637,7 +9592,7 @@
                     </pic:cNvPicPr>
                   </pic:nvPicPr>
                   <pic:blipFill>
-                    <a:blip r:embed="rId40">
+                    <a:blip r:embed="rId48">
                       <a:extLst>
                         <a:ext uri="{28A0092B-C50C-407E-A947-70E740481C1C}">
                           <a14:useLocalDpi xmlns:a14="http://schemas.microsoft.com/office/drawing/2010/main" val="0"/>
@@ -8687,11 +9642,7 @@
         <w:t>procurar</w:t>
       </w:r>
       <w:r>
-        <w:t xml:space="preserve">. Então será listado </w:t>
-      </w:r>
-      <w:r>
-        <w:lastRenderedPageBreak/>
-        <w:t>uma tabela contendo todos os processos com o todas as cargas realizadas no período procurado.</w:t>
+        <w:t>. Então será listado uma tabela contendo todos os processos com o todas as cargas realizadas no período procurado.</w:t>
       </w:r>
     </w:p>
     <w:p>
@@ -8727,7 +9678,7 @@
                     </pic:cNvPicPr>
                   </pic:nvPicPr>
                   <pic:blipFill>
-                    <a:blip r:embed="rId41">
+                    <a:blip r:embed="rId49">
                       <a:extLst>
                         <a:ext uri="{28A0092B-C50C-407E-A947-70E740481C1C}">
                           <a14:useLocalDpi xmlns:a14="http://schemas.microsoft.com/office/drawing/2010/main" val="0"/>
@@ -8800,31 +9751,6 @@
     <w:p>
       <w:pPr>
         <w:spacing w:line="360" w:lineRule="auto"/>
-        <w:jc w:val="center"/>
-      </w:pPr>
-    </w:p>
-    <w:p>
-      <w:pPr>
-        <w:spacing w:line="360" w:lineRule="auto"/>
-        <w:jc w:val="center"/>
-      </w:pPr>
-    </w:p>
-    <w:p>
-      <w:pPr>
-        <w:spacing w:line="360" w:lineRule="auto"/>
-        <w:jc w:val="center"/>
-      </w:pPr>
-    </w:p>
-    <w:p>
-      <w:pPr>
-        <w:spacing w:line="360" w:lineRule="auto"/>
-        <w:jc w:val="center"/>
-      </w:pPr>
-    </w:p>
-    <w:p>
-      <w:pPr>
-        <w:spacing w:line="360" w:lineRule="auto"/>
-        <w:jc w:val="center"/>
       </w:pPr>
     </w:p>
     <w:p>
@@ -8832,8 +9758,9 @@
         <w:pStyle w:val="Ttulo2"/>
         <w:spacing w:line="360" w:lineRule="auto"/>
       </w:pPr>
-      <w:bookmarkStart w:id="23" w:name="_Toc487451453"/>
-      <w:r>
+      <w:bookmarkStart w:id="26" w:name="_Toc488747158"/>
+      <w:r>
+        <w:lastRenderedPageBreak/>
         <w:t>CONSULTA</w:t>
       </w:r>
       <w:r>
@@ -8842,7 +9769,7 @@
       <w:r>
         <w:t>DATA PROCESSO</w:t>
       </w:r>
-      <w:bookmarkEnd w:id="23"/>
+      <w:bookmarkEnd w:id="26"/>
     </w:p>
     <w:p>
       <w:pPr>
@@ -8884,7 +9811,6 @@
           <w:noProof/>
           <w:lang w:eastAsia="pt-BR"/>
         </w:rPr>
-        <w:lastRenderedPageBreak/>
         <w:drawing>
           <wp:inline distT="0" distB="0" distL="0" distR="0">
             <wp:extent cx="5391150" cy="1257300"/>
@@ -8903,7 +9829,7 @@
                     </pic:cNvPicPr>
                   </pic:nvPicPr>
                   <pic:blipFill>
-                    <a:blip r:embed="rId42">
+                    <a:blip r:embed="rId50">
                       <a:extLst>
                         <a:ext uri="{28A0092B-C50C-407E-A947-70E740481C1C}">
                           <a14:useLocalDpi xmlns:a14="http://schemas.microsoft.com/office/drawing/2010/main" val="0"/>
@@ -8989,7 +9915,7 @@
                     </pic:cNvPicPr>
                   </pic:nvPicPr>
                   <pic:blipFill>
-                    <a:blip r:embed="rId43">
+                    <a:blip r:embed="rId51">
                       <a:extLst>
                         <a:ext uri="{28A0092B-C50C-407E-A947-70E740481C1C}">
                           <a14:useLocalDpi xmlns:a14="http://schemas.microsoft.com/office/drawing/2010/main" val="0"/>
@@ -9067,34 +9993,15 @@
     </w:p>
     <w:p>
       <w:pPr>
-        <w:spacing w:line="360" w:lineRule="auto"/>
-      </w:pPr>
-    </w:p>
-    <w:p>
-      <w:pPr>
-        <w:spacing w:line="360" w:lineRule="auto"/>
-      </w:pPr>
-    </w:p>
-    <w:p>
-      <w:pPr>
-        <w:spacing w:line="360" w:lineRule="auto"/>
-      </w:pPr>
-    </w:p>
-    <w:p>
-      <w:pPr>
-        <w:spacing w:line="360" w:lineRule="auto"/>
-      </w:pPr>
-    </w:p>
-    <w:p>
-      <w:pPr>
         <w:pStyle w:val="Ttulo2"/>
         <w:spacing w:line="360" w:lineRule="auto"/>
       </w:pPr>
-      <w:bookmarkStart w:id="24" w:name="_Toc487451454"/>
-      <w:r>
+      <w:bookmarkStart w:id="27" w:name="_Toc488747159"/>
+      <w:r>
+        <w:lastRenderedPageBreak/>
         <w:t>CONSULTAR POR DOCUMENTO</w:t>
       </w:r>
-      <w:bookmarkEnd w:id="24"/>
+      <w:bookmarkEnd w:id="27"/>
     </w:p>
     <w:p>
       <w:pPr>
@@ -9155,7 +10062,7 @@
                     </pic:cNvPicPr>
                   </pic:nvPicPr>
                   <pic:blipFill>
-                    <a:blip r:embed="rId44">
+                    <a:blip r:embed="rId52">
                       <a:extLst>
                         <a:ext uri="{28A0092B-C50C-407E-A947-70E740481C1C}">
                           <a14:useLocalDpi xmlns:a14="http://schemas.microsoft.com/office/drawing/2010/main" val="0"/>
@@ -9247,7 +10154,7 @@
                     </pic:cNvPicPr>
                   </pic:nvPicPr>
                   <pic:blipFill>
-                    <a:blip r:embed="rId45">
+                    <a:blip r:embed="rId53">
                       <a:extLst>
                         <a:ext uri="{28A0092B-C50C-407E-A947-70E740481C1C}">
                           <a14:useLocalDpi xmlns:a14="http://schemas.microsoft.com/office/drawing/2010/main" val="0"/>
@@ -9321,39 +10228,15 @@
     </w:p>
     <w:p>
       <w:pPr>
-        <w:spacing w:line="360" w:lineRule="auto"/>
-      </w:pPr>
-    </w:p>
-    <w:p>
-      <w:pPr>
-        <w:spacing w:line="360" w:lineRule="auto"/>
-      </w:pPr>
-    </w:p>
-    <w:p>
-      <w:pPr>
-        <w:spacing w:line="360" w:lineRule="auto"/>
-      </w:pPr>
-    </w:p>
-    <w:p>
-      <w:pPr>
-        <w:spacing w:line="360" w:lineRule="auto"/>
-      </w:pPr>
-    </w:p>
-    <w:p>
-      <w:pPr>
-        <w:spacing w:line="360" w:lineRule="auto"/>
-      </w:pPr>
-    </w:p>
-    <w:p>
-      <w:pPr>
         <w:pStyle w:val="Ttulo2"/>
         <w:spacing w:line="360" w:lineRule="auto"/>
       </w:pPr>
-      <w:bookmarkStart w:id="25" w:name="_Toc487451455"/>
-      <w:r>
+      <w:bookmarkStart w:id="28" w:name="_Toc488747160"/>
+      <w:r>
+        <w:lastRenderedPageBreak/>
         <w:t>CONSULTA POR REQUERENTE</w:t>
       </w:r>
-      <w:bookmarkEnd w:id="25"/>
+      <w:bookmarkEnd w:id="28"/>
     </w:p>
     <w:p>
       <w:pPr>
@@ -9420,7 +10303,7 @@
                     </pic:cNvPicPr>
                   </pic:nvPicPr>
                   <pic:blipFill>
-                    <a:blip r:embed="rId46">
+                    <a:blip r:embed="rId54">
                       <a:extLst>
                         <a:ext uri="{28A0092B-C50C-407E-A947-70E740481C1C}">
                           <a14:useLocalDpi xmlns:a14="http://schemas.microsoft.com/office/drawing/2010/main" val="0"/>
@@ -9518,7 +10401,7 @@
                     </pic:cNvPicPr>
                   </pic:nvPicPr>
                   <pic:blipFill>
-                    <a:blip r:embed="rId47">
+                    <a:blip r:embed="rId55">
                       <a:extLst>
                         <a:ext uri="{28A0092B-C50C-407E-A947-70E740481C1C}">
                           <a14:useLocalDpi xmlns:a14="http://schemas.microsoft.com/office/drawing/2010/main" val="0"/>
@@ -9562,55 +10445,40 @@
         <w:spacing w:line="360" w:lineRule="auto"/>
       </w:pPr>
       <w:r>
+        <w:t>Para consultar o processo de forma completa, pressione a lupa correspondente ao processo desejado, e então aparecerá uma janela idêntica ao resultado da consulta por número.</w:t>
+      </w:r>
+    </w:p>
+    <w:p>
+      <w:pPr>
+        <w:spacing w:line="360" w:lineRule="auto"/>
+      </w:pPr>
+    </w:p>
+    <w:p>
+      <w:pPr>
+        <w:spacing w:line="360" w:lineRule="auto"/>
+      </w:pPr>
+    </w:p>
+    <w:p>
+      <w:pPr>
+        <w:spacing w:line="360" w:lineRule="auto"/>
+      </w:pPr>
+    </w:p>
+    <w:p>
+      <w:pPr>
+        <w:spacing w:line="360" w:lineRule="auto"/>
+      </w:pPr>
+    </w:p>
+    <w:p>
+      <w:pPr>
+        <w:pStyle w:val="Ttulo2"/>
+        <w:spacing w:line="360" w:lineRule="auto"/>
+      </w:pPr>
+      <w:bookmarkStart w:id="29" w:name="_Toc488747161"/>
+      <w:r>
         <w:lastRenderedPageBreak/>
-        <w:t>Para consultar o processo de forma completa, pressione a lupa correspondente ao processo desejado, e então aparecerá uma janela idêntica ao resultado da consulta por número.</w:t>
-      </w:r>
-    </w:p>
-    <w:p>
-      <w:pPr>
-        <w:spacing w:line="360" w:lineRule="auto"/>
-      </w:pPr>
-    </w:p>
-    <w:p>
-      <w:pPr>
-        <w:spacing w:line="360" w:lineRule="auto"/>
-      </w:pPr>
-    </w:p>
-    <w:p>
-      <w:pPr>
-        <w:spacing w:line="360" w:lineRule="auto"/>
-      </w:pPr>
-    </w:p>
-    <w:p>
-      <w:pPr>
-        <w:spacing w:line="360" w:lineRule="auto"/>
-      </w:pPr>
-    </w:p>
-    <w:p>
-      <w:pPr>
-        <w:spacing w:line="360" w:lineRule="auto"/>
-      </w:pPr>
-    </w:p>
-    <w:p>
-      <w:pPr>
-        <w:spacing w:line="360" w:lineRule="auto"/>
-      </w:pPr>
-    </w:p>
-    <w:p>
-      <w:pPr>
-        <w:spacing w:line="360" w:lineRule="auto"/>
-      </w:pPr>
-    </w:p>
-    <w:p>
-      <w:pPr>
-        <w:pStyle w:val="Ttulo2"/>
-        <w:spacing w:line="360" w:lineRule="auto"/>
-      </w:pPr>
-      <w:bookmarkStart w:id="26" w:name="_Toc487451456"/>
-      <w:r>
         <w:t>CONSULTA POR SETOR</w:t>
       </w:r>
-      <w:bookmarkEnd w:id="26"/>
+      <w:bookmarkEnd w:id="29"/>
     </w:p>
     <w:p>
       <w:pPr>
@@ -9671,7 +10539,7 @@
                     </pic:cNvPicPr>
                   </pic:nvPicPr>
                   <pic:blipFill>
-                    <a:blip r:embed="rId48">
+                    <a:blip r:embed="rId56">
                       <a:extLst>
                         <a:ext uri="{28A0092B-C50C-407E-A947-70E740481C1C}">
                           <a14:useLocalDpi xmlns:a14="http://schemas.microsoft.com/office/drawing/2010/main" val="0"/>
@@ -9763,7 +10631,7 @@
                     </pic:cNvPicPr>
                   </pic:nvPicPr>
                   <pic:blipFill>
-                    <a:blip r:embed="rId49">
+                    <a:blip r:embed="rId57">
                       <a:extLst>
                         <a:ext uri="{28A0092B-C50C-407E-A947-70E740481C1C}">
                           <a14:useLocalDpi xmlns:a14="http://schemas.microsoft.com/office/drawing/2010/main" val="0"/>
@@ -9813,75 +10681,55 @@
         <w:spacing w:line="360" w:lineRule="auto"/>
       </w:pPr>
       <w:r>
+        <w:t>Para consultar o processo de forma completa, pressione a lupa correspondente ao processo desejado, e então aparecerá uma janela idêntica ao resultado da consulta por número.</w:t>
+      </w:r>
+    </w:p>
+    <w:p>
+      <w:pPr>
+        <w:spacing w:line="360" w:lineRule="auto"/>
+      </w:pPr>
+    </w:p>
+    <w:p>
+      <w:pPr>
+        <w:spacing w:line="360" w:lineRule="auto"/>
+      </w:pPr>
+    </w:p>
+    <w:p>
+      <w:pPr>
+        <w:spacing w:line="360" w:lineRule="auto"/>
+      </w:pPr>
+    </w:p>
+    <w:p>
+      <w:pPr>
+        <w:spacing w:line="360" w:lineRule="auto"/>
+      </w:pPr>
+    </w:p>
+    <w:p>
+      <w:pPr>
+        <w:spacing w:line="360" w:lineRule="auto"/>
+      </w:pPr>
+    </w:p>
+    <w:p>
+      <w:pPr>
+        <w:spacing w:line="360" w:lineRule="auto"/>
+      </w:pPr>
+    </w:p>
+    <w:p>
+      <w:pPr>
+        <w:spacing w:line="360" w:lineRule="auto"/>
+      </w:pPr>
+    </w:p>
+    <w:p>
+      <w:pPr>
+        <w:pStyle w:val="Ttulo2"/>
+        <w:spacing w:line="360" w:lineRule="auto"/>
+      </w:pPr>
+      <w:bookmarkStart w:id="30" w:name="_Toc488747162"/>
+      <w:r>
         <w:lastRenderedPageBreak/>
-        <w:t>Para consultar o processo de forma completa, pressione a lupa correspondente ao processo desejado, e então aparecerá uma janela idêntica ao resultado da consulta por número.</w:t>
-      </w:r>
-    </w:p>
-    <w:p>
-      <w:pPr>
-        <w:spacing w:line="360" w:lineRule="auto"/>
-      </w:pPr>
-    </w:p>
-    <w:p>
-      <w:pPr>
-        <w:spacing w:line="360" w:lineRule="auto"/>
-      </w:pPr>
-    </w:p>
-    <w:p>
-      <w:pPr>
-        <w:spacing w:line="360" w:lineRule="auto"/>
-      </w:pPr>
-    </w:p>
-    <w:p>
-      <w:pPr>
-        <w:spacing w:line="360" w:lineRule="auto"/>
-      </w:pPr>
-    </w:p>
-    <w:p>
-      <w:pPr>
-        <w:spacing w:line="360" w:lineRule="auto"/>
-      </w:pPr>
-    </w:p>
-    <w:p>
-      <w:pPr>
-        <w:spacing w:line="360" w:lineRule="auto"/>
-      </w:pPr>
-    </w:p>
-    <w:p>
-      <w:pPr>
-        <w:spacing w:line="360" w:lineRule="auto"/>
-      </w:pPr>
-    </w:p>
-    <w:p>
-      <w:pPr>
-        <w:spacing w:line="360" w:lineRule="auto"/>
-      </w:pPr>
-    </w:p>
-    <w:p>
-      <w:pPr>
-        <w:spacing w:line="360" w:lineRule="auto"/>
-      </w:pPr>
-    </w:p>
-    <w:p>
-      <w:pPr>
-        <w:spacing w:line="360" w:lineRule="auto"/>
-      </w:pPr>
-    </w:p>
-    <w:p>
-      <w:pPr>
-        <w:spacing w:line="360" w:lineRule="auto"/>
-      </w:pPr>
-    </w:p>
-    <w:p>
-      <w:pPr>
-        <w:pStyle w:val="Ttulo2"/>
-        <w:spacing w:line="360" w:lineRule="auto"/>
-      </w:pPr>
-      <w:bookmarkStart w:id="27" w:name="_Toc487451457"/>
-      <w:r>
         <w:t>CONSULTA POR ORIGEM DO PROCESSO</w:t>
       </w:r>
-      <w:bookmarkEnd w:id="27"/>
+      <w:bookmarkEnd w:id="30"/>
     </w:p>
     <w:p>
       <w:pPr>
@@ -9948,7 +10796,7 @@
                     </pic:cNvPicPr>
                   </pic:nvPicPr>
                   <pic:blipFill>
-                    <a:blip r:embed="rId50">
+                    <a:blip r:embed="rId58">
                       <a:extLst>
                         <a:ext uri="{28A0092B-C50C-407E-A947-70E740481C1C}">
                           <a14:useLocalDpi xmlns:a14="http://schemas.microsoft.com/office/drawing/2010/main" val="0"/>
@@ -10020,7 +10868,6 @@
           <w:noProof/>
           <w:lang w:eastAsia="pt-BR"/>
         </w:rPr>
-        <w:lastRenderedPageBreak/>
         <w:drawing>
           <wp:inline distT="0" distB="0" distL="0" distR="0">
             <wp:extent cx="5391150" cy="1905000"/>
@@ -10039,7 +10886,7 @@
                     </pic:cNvPicPr>
                   </pic:nvPicPr>
                   <pic:blipFill>
-                    <a:blip r:embed="rId51">
+                    <a:blip r:embed="rId59">
                       <a:extLst>
                         <a:ext uri="{28A0092B-C50C-407E-A947-70E740481C1C}">
                           <a14:useLocalDpi xmlns:a14="http://schemas.microsoft.com/office/drawing/2010/main" val="0"/>
@@ -10114,75 +10961,15 @@
     </w:p>
     <w:p>
       <w:pPr>
-        <w:spacing w:line="360" w:lineRule="auto"/>
-      </w:pPr>
-    </w:p>
-    <w:p>
-      <w:pPr>
-        <w:spacing w:line="360" w:lineRule="auto"/>
-      </w:pPr>
-    </w:p>
-    <w:p>
-      <w:pPr>
-        <w:spacing w:line="360" w:lineRule="auto"/>
-      </w:pPr>
-    </w:p>
-    <w:p>
-      <w:pPr>
-        <w:spacing w:line="360" w:lineRule="auto"/>
-      </w:pPr>
-    </w:p>
-    <w:p>
-      <w:pPr>
-        <w:spacing w:line="360" w:lineRule="auto"/>
-      </w:pPr>
-    </w:p>
-    <w:p>
-      <w:pPr>
-        <w:spacing w:line="360" w:lineRule="auto"/>
-      </w:pPr>
-    </w:p>
-    <w:p>
-      <w:pPr>
-        <w:spacing w:line="360" w:lineRule="auto"/>
-      </w:pPr>
-    </w:p>
-    <w:p>
-      <w:pPr>
-        <w:spacing w:line="360" w:lineRule="auto"/>
-      </w:pPr>
-    </w:p>
-    <w:p>
-      <w:pPr>
-        <w:spacing w:line="360" w:lineRule="auto"/>
-      </w:pPr>
-    </w:p>
-    <w:p>
-      <w:pPr>
-        <w:spacing w:line="360" w:lineRule="auto"/>
-      </w:pPr>
-    </w:p>
-    <w:p>
-      <w:pPr>
-        <w:spacing w:line="360" w:lineRule="auto"/>
-      </w:pPr>
-    </w:p>
-    <w:p>
-      <w:pPr>
-        <w:spacing w:line="360" w:lineRule="auto"/>
-      </w:pPr>
-    </w:p>
-    <w:p>
-      <w:pPr>
         <w:pStyle w:val="Ttulo1"/>
         <w:spacing w:line="360" w:lineRule="auto"/>
       </w:pPr>
-      <w:bookmarkStart w:id="28" w:name="_Toc487451458"/>
+      <w:bookmarkStart w:id="31" w:name="_Toc488747163"/>
       <w:r>
         <w:lastRenderedPageBreak/>
         <w:t>TABELAS AUXILIARES</w:t>
       </w:r>
-      <w:bookmarkEnd w:id="28"/>
+      <w:bookmarkEnd w:id="31"/>
     </w:p>
     <w:p>
       <w:pPr>
@@ -10202,14 +10989,14 @@
         <w:pStyle w:val="Ttulo2"/>
         <w:spacing w:line="360" w:lineRule="auto"/>
       </w:pPr>
-      <w:bookmarkStart w:id="29" w:name="_Toc487451459"/>
+      <w:bookmarkStart w:id="32" w:name="_Toc488747164"/>
       <w:r>
         <w:t>TABELA</w:t>
       </w:r>
       <w:r>
         <w:t xml:space="preserve"> ASSUNTO</w:t>
       </w:r>
-      <w:bookmarkEnd w:id="29"/>
+      <w:bookmarkEnd w:id="32"/>
     </w:p>
     <w:p>
       <w:r>
@@ -10221,11 +11008,11 @@
       <w:pPr>
         <w:pStyle w:val="Ttulo3"/>
       </w:pPr>
-      <w:bookmarkStart w:id="30" w:name="_Toc487451460"/>
+      <w:bookmarkStart w:id="33" w:name="_Toc488747165"/>
       <w:r>
         <w:t>CADASTRANDO ASSUNTO</w:t>
       </w:r>
-      <w:bookmarkEnd w:id="30"/>
+      <w:bookmarkEnd w:id="33"/>
     </w:p>
     <w:p>
       <w:pPr>
@@ -10290,7 +11077,7 @@
                     </pic:cNvPicPr>
                   </pic:nvPicPr>
                   <pic:blipFill>
-                    <a:blip r:embed="rId52">
+                    <a:blip r:embed="rId60">
                       <a:extLst>
                         <a:ext uri="{28A0092B-C50C-407E-A947-70E740481C1C}">
                           <a14:useLocalDpi xmlns:a14="http://schemas.microsoft.com/office/drawing/2010/main" val="0"/>
@@ -10360,11 +11147,11 @@
         <w:pStyle w:val="Ttulo3"/>
         <w:spacing w:line="360" w:lineRule="auto"/>
       </w:pPr>
-      <w:bookmarkStart w:id="31" w:name="_Toc487451461"/>
+      <w:bookmarkStart w:id="34" w:name="_Toc488747166"/>
       <w:r>
         <w:t>ALTERANDO ASSUNTO</w:t>
       </w:r>
-      <w:bookmarkEnd w:id="31"/>
+      <w:bookmarkEnd w:id="34"/>
     </w:p>
     <w:p>
       <w:pPr>
@@ -10424,7 +11211,7 @@
                     </pic:cNvPicPr>
                   </pic:nvPicPr>
                   <pic:blipFill>
-                    <a:blip r:embed="rId53">
+                    <a:blip r:embed="rId61">
                       <a:extLst>
                         <a:ext uri="{28A0092B-C50C-407E-A947-70E740481C1C}">
                           <a14:useLocalDpi xmlns:a14="http://schemas.microsoft.com/office/drawing/2010/main" val="0"/>
@@ -10518,7 +11305,7 @@
                     </pic:cNvPicPr>
                   </pic:nvPicPr>
                   <pic:blipFill>
-                    <a:blip r:embed="rId54">
+                    <a:blip r:embed="rId62">
                       <a:extLst>
                         <a:ext uri="{28A0092B-C50C-407E-A947-70E740481C1C}">
                           <a14:useLocalDpi xmlns:a14="http://schemas.microsoft.com/office/drawing/2010/main" val="0"/>
@@ -10600,11 +11387,11 @@
         <w:pStyle w:val="Ttulo3"/>
         <w:spacing w:line="360" w:lineRule="auto"/>
       </w:pPr>
-      <w:bookmarkStart w:id="32" w:name="_Toc487451462"/>
+      <w:bookmarkStart w:id="35" w:name="_Toc488747167"/>
       <w:r>
         <w:t>EXCLUÍNDO ASSUNTO</w:t>
       </w:r>
-      <w:bookmarkEnd w:id="32"/>
+      <w:bookmarkEnd w:id="35"/>
     </w:p>
     <w:p>
       <w:pPr>
@@ -10665,7 +11452,7 @@
                     </pic:cNvPicPr>
                   </pic:nvPicPr>
                   <pic:blipFill>
-                    <a:blip r:embed="rId55">
+                    <a:blip r:embed="rId63">
                       <a:extLst>
                         <a:ext uri="{28A0092B-C50C-407E-A947-70E740481C1C}">
                           <a14:useLocalDpi xmlns:a14="http://schemas.microsoft.com/office/drawing/2010/main" val="0"/>
@@ -10759,7 +11546,7 @@
                     </pic:cNvPicPr>
                   </pic:nvPicPr>
                   <pic:blipFill>
-                    <a:blip r:embed="rId56">
+                    <a:blip r:embed="rId64">
                       <a:extLst>
                         <a:ext uri="{28A0092B-C50C-407E-A947-70E740481C1C}">
                           <a14:useLocalDpi xmlns:a14="http://schemas.microsoft.com/office/drawing/2010/main" val="0"/>
@@ -10827,11 +11614,11 @@
       <w:pPr>
         <w:pStyle w:val="Ttulo2"/>
       </w:pPr>
-      <w:bookmarkStart w:id="33" w:name="_Toc487451463"/>
+      <w:bookmarkStart w:id="36" w:name="_Toc488747168"/>
       <w:r>
         <w:t>TABELA ORIGEM</w:t>
       </w:r>
-      <w:bookmarkEnd w:id="33"/>
+      <w:bookmarkEnd w:id="36"/>
     </w:p>
     <w:p/>
     <w:p>
@@ -10847,11 +11634,11 @@
       <w:pPr>
         <w:pStyle w:val="Ttulo3"/>
       </w:pPr>
-      <w:bookmarkStart w:id="34" w:name="_Toc487451464"/>
+      <w:bookmarkStart w:id="37" w:name="_Toc488747169"/>
       <w:r>
         <w:t>CADASTRANDO ORIGEM</w:t>
       </w:r>
-      <w:bookmarkEnd w:id="34"/>
+      <w:bookmarkEnd w:id="37"/>
     </w:p>
     <w:p>
       <w:pPr>
@@ -10911,7 +11698,7 @@
                     </pic:cNvPicPr>
                   </pic:nvPicPr>
                   <pic:blipFill>
-                    <a:blip r:embed="rId57">
+                    <a:blip r:embed="rId65">
                       <a:extLst>
                         <a:ext uri="{28A0092B-C50C-407E-A947-70E740481C1C}">
                           <a14:useLocalDpi xmlns:a14="http://schemas.microsoft.com/office/drawing/2010/main" val="0"/>
@@ -10991,12 +11778,12 @@
         <w:pStyle w:val="Ttulo3"/>
         <w:spacing w:line="360" w:lineRule="auto"/>
       </w:pPr>
-      <w:bookmarkStart w:id="35" w:name="_Toc487451465"/>
+      <w:bookmarkStart w:id="38" w:name="_Toc488747170"/>
       <w:r>
         <w:lastRenderedPageBreak/>
         <w:t>ALTERANDO ORIGEM</w:t>
       </w:r>
-      <w:bookmarkEnd w:id="35"/>
+      <w:bookmarkEnd w:id="38"/>
     </w:p>
     <w:p>
       <w:pPr>
@@ -11051,7 +11838,7 @@
                     </pic:cNvPicPr>
                   </pic:nvPicPr>
                   <pic:blipFill>
-                    <a:blip r:embed="rId58">
+                    <a:blip r:embed="rId66">
                       <a:extLst>
                         <a:ext uri="{28A0092B-C50C-407E-A947-70E740481C1C}">
                           <a14:useLocalDpi xmlns:a14="http://schemas.microsoft.com/office/drawing/2010/main" val="0"/>
@@ -11144,7 +11931,7 @@
                     </pic:cNvPicPr>
                   </pic:nvPicPr>
                   <pic:blipFill>
-                    <a:blip r:embed="rId59">
+                    <a:blip r:embed="rId67">
                       <a:extLst>
                         <a:ext uri="{28A0092B-C50C-407E-A947-70E740481C1C}">
                           <a14:useLocalDpi xmlns:a14="http://schemas.microsoft.com/office/drawing/2010/main" val="0"/>
@@ -11226,11 +12013,11 @@
         <w:pStyle w:val="Ttulo3"/>
         <w:spacing w:line="360" w:lineRule="auto"/>
       </w:pPr>
-      <w:bookmarkStart w:id="36" w:name="_Toc487451466"/>
+      <w:bookmarkStart w:id="39" w:name="_Toc488747171"/>
       <w:r>
         <w:t>EXCLUÍNDO ORIGEM</w:t>
       </w:r>
-      <w:bookmarkEnd w:id="36"/>
+      <w:bookmarkEnd w:id="39"/>
     </w:p>
     <w:p>
       <w:pPr>
@@ -11292,7 +12079,7 @@
                     </pic:cNvPicPr>
                   </pic:nvPicPr>
                   <pic:blipFill>
-                    <a:blip r:embed="rId60">
+                    <a:blip r:embed="rId68">
                       <a:extLst>
                         <a:ext uri="{28A0092B-C50C-407E-A947-70E740481C1C}">
                           <a14:useLocalDpi xmlns:a14="http://schemas.microsoft.com/office/drawing/2010/main" val="0"/>
@@ -11385,7 +12172,7 @@
                     </pic:cNvPicPr>
                   </pic:nvPicPr>
                   <pic:blipFill>
-                    <a:blip r:embed="rId61">
+                    <a:blip r:embed="rId69">
                       <a:extLst>
                         <a:ext uri="{28A0092B-C50C-407E-A947-70E740481C1C}">
                           <a14:useLocalDpi xmlns:a14="http://schemas.microsoft.com/office/drawing/2010/main" val="0"/>
@@ -11461,12 +12248,12 @@
       <w:pPr>
         <w:pStyle w:val="Ttulo2"/>
       </w:pPr>
-      <w:bookmarkStart w:id="37" w:name="_Toc487451467"/>
+      <w:bookmarkStart w:id="40" w:name="_Toc488747172"/>
       <w:r>
         <w:lastRenderedPageBreak/>
         <w:t>TABELA DOCUMENTO</w:t>
       </w:r>
-      <w:bookmarkEnd w:id="37"/>
+      <w:bookmarkEnd w:id="40"/>
     </w:p>
     <w:p/>
     <w:p>
@@ -11482,11 +12269,11 @@
       <w:pPr>
         <w:pStyle w:val="Ttulo3"/>
       </w:pPr>
-      <w:bookmarkStart w:id="38" w:name="_Toc487451468"/>
+      <w:bookmarkStart w:id="41" w:name="_Toc488747173"/>
       <w:r>
         <w:t>CADASTRANDO DOCUMENTO</w:t>
       </w:r>
-      <w:bookmarkEnd w:id="38"/>
+      <w:bookmarkEnd w:id="41"/>
     </w:p>
     <w:p>
       <w:pPr>
@@ -11546,7 +12333,7 @@
                     </pic:cNvPicPr>
                   </pic:nvPicPr>
                   <pic:blipFill>
-                    <a:blip r:embed="rId62">
+                    <a:blip r:embed="rId70">
                       <a:extLst>
                         <a:ext uri="{28A0092B-C50C-407E-A947-70E740481C1C}">
                           <a14:useLocalDpi xmlns:a14="http://schemas.microsoft.com/office/drawing/2010/main" val="0"/>
@@ -11626,11 +12413,11 @@
         <w:pStyle w:val="Ttulo3"/>
         <w:spacing w:line="360" w:lineRule="auto"/>
       </w:pPr>
-      <w:bookmarkStart w:id="39" w:name="_Toc487451469"/>
+      <w:bookmarkStart w:id="42" w:name="_Toc488747174"/>
       <w:r>
         <w:t>ALTERANDO DOCUMENTO</w:t>
       </w:r>
-      <w:bookmarkEnd w:id="39"/>
+      <w:bookmarkEnd w:id="42"/>
     </w:p>
     <w:p>
       <w:pPr>
@@ -11691,7 +12478,7 @@
                     </pic:cNvPicPr>
                   </pic:nvPicPr>
                   <pic:blipFill>
-                    <a:blip r:embed="rId63">
+                    <a:blip r:embed="rId71">
                       <a:extLst>
                         <a:ext uri="{28A0092B-C50C-407E-A947-70E740481C1C}">
                           <a14:useLocalDpi xmlns:a14="http://schemas.microsoft.com/office/drawing/2010/main" val="0"/>
@@ -11785,7 +12572,7 @@
                     </pic:cNvPicPr>
                   </pic:nvPicPr>
                   <pic:blipFill>
-                    <a:blip r:embed="rId64">
+                    <a:blip r:embed="rId72">
                       <a:extLst>
                         <a:ext uri="{28A0092B-C50C-407E-A947-70E740481C1C}">
                           <a14:useLocalDpi xmlns:a14="http://schemas.microsoft.com/office/drawing/2010/main" val="0"/>
@@ -11867,11 +12654,11 @@
         <w:pStyle w:val="Ttulo3"/>
         <w:spacing w:line="360" w:lineRule="auto"/>
       </w:pPr>
-      <w:bookmarkStart w:id="40" w:name="_Toc487451470"/>
+      <w:bookmarkStart w:id="43" w:name="_Toc488747175"/>
       <w:r>
         <w:t>EXCLUÍNDO DOCUMENTO</w:t>
       </w:r>
-      <w:bookmarkEnd w:id="40"/>
+      <w:bookmarkEnd w:id="43"/>
     </w:p>
     <w:p>
       <w:pPr>
@@ -11932,7 +12719,7 @@
                     </pic:cNvPicPr>
                   </pic:nvPicPr>
                   <pic:blipFill>
-                    <a:blip r:embed="rId65">
+                    <a:blip r:embed="rId73">
                       <a:extLst>
                         <a:ext uri="{28A0092B-C50C-407E-A947-70E740481C1C}">
                           <a14:useLocalDpi xmlns:a14="http://schemas.microsoft.com/office/drawing/2010/main" val="0"/>
@@ -12038,7 +12825,7 @@
                     </pic:cNvPicPr>
                   </pic:nvPicPr>
                   <pic:blipFill>
-                    <a:blip r:embed="rId66">
+                    <a:blip r:embed="rId74">
                       <a:extLst>
                         <a:ext uri="{28A0092B-C50C-407E-A947-70E740481C1C}">
                           <a14:useLocalDpi xmlns:a14="http://schemas.microsoft.com/office/drawing/2010/main" val="0"/>
@@ -12191,7 +12978,7 @@
       <w:pPr>
         <w:pStyle w:val="Ttulo2"/>
       </w:pPr>
-      <w:bookmarkStart w:id="41" w:name="_Toc487451471"/>
+      <w:bookmarkStart w:id="44" w:name="_Toc488747176"/>
       <w:r>
         <w:lastRenderedPageBreak/>
         <w:t xml:space="preserve">TABELA </w:t>
@@ -12199,7 +12986,7 @@
       <w:r>
         <w:t>REQUERENTE</w:t>
       </w:r>
-      <w:bookmarkEnd w:id="41"/>
+      <w:bookmarkEnd w:id="44"/>
     </w:p>
     <w:p/>
     <w:p>
@@ -12221,14 +13008,14 @@
       <w:pPr>
         <w:pStyle w:val="Ttulo3"/>
       </w:pPr>
-      <w:bookmarkStart w:id="42" w:name="_Toc487451472"/>
+      <w:bookmarkStart w:id="45" w:name="_Toc488747177"/>
       <w:r>
         <w:t xml:space="preserve">CADASTRANDO </w:t>
       </w:r>
       <w:r>
         <w:t>REQUERENTE</w:t>
       </w:r>
-      <w:bookmarkEnd w:id="42"/>
+      <w:bookmarkEnd w:id="45"/>
     </w:p>
     <w:p>
       <w:pPr>
@@ -12294,7 +13081,7 @@
                     </pic:cNvPicPr>
                   </pic:nvPicPr>
                   <pic:blipFill>
-                    <a:blip r:embed="rId67">
+                    <a:blip r:embed="rId75">
                       <a:extLst>
                         <a:ext uri="{28A0092B-C50C-407E-A947-70E740481C1C}">
                           <a14:useLocalDpi xmlns:a14="http://schemas.microsoft.com/office/drawing/2010/main" val="0"/>
@@ -12392,14 +13179,14 @@
         <w:pStyle w:val="Ttulo3"/>
         <w:spacing w:line="360" w:lineRule="auto"/>
       </w:pPr>
-      <w:bookmarkStart w:id="43" w:name="_Toc487451473"/>
+      <w:bookmarkStart w:id="46" w:name="_Toc488747178"/>
       <w:r>
         <w:t xml:space="preserve">ALTERANDO </w:t>
       </w:r>
       <w:r>
         <w:t>REQUERENTE</w:t>
       </w:r>
-      <w:bookmarkEnd w:id="43"/>
+      <w:bookmarkEnd w:id="46"/>
     </w:p>
     <w:p>
       <w:pPr>
@@ -12467,7 +13254,7 @@
                     </pic:cNvPicPr>
                   </pic:nvPicPr>
                   <pic:blipFill>
-                    <a:blip r:embed="rId68">
+                    <a:blip r:embed="rId76">
                       <a:extLst>
                         <a:ext uri="{28A0092B-C50C-407E-A947-70E740481C1C}">
                           <a14:useLocalDpi xmlns:a14="http://schemas.microsoft.com/office/drawing/2010/main" val="0"/>
@@ -12572,7 +13359,7 @@
                     </pic:cNvPicPr>
                   </pic:nvPicPr>
                   <pic:blipFill>
-                    <a:blip r:embed="rId69">
+                    <a:blip r:embed="rId77">
                       <a:extLst>
                         <a:ext uri="{28A0092B-C50C-407E-A947-70E740481C1C}">
                           <a14:useLocalDpi xmlns:a14="http://schemas.microsoft.com/office/drawing/2010/main" val="0"/>
@@ -12690,14 +13477,14 @@
         <w:pStyle w:val="Ttulo3"/>
         <w:spacing w:line="360" w:lineRule="auto"/>
       </w:pPr>
-      <w:bookmarkStart w:id="44" w:name="_Toc487451474"/>
+      <w:bookmarkStart w:id="47" w:name="_Toc488747179"/>
       <w:r>
         <w:t xml:space="preserve">EXCLUÍNDO </w:t>
       </w:r>
       <w:r>
         <w:t>REQUERENTE</w:t>
       </w:r>
-      <w:bookmarkEnd w:id="44"/>
+      <w:bookmarkEnd w:id="47"/>
     </w:p>
     <w:p>
       <w:pPr>
@@ -12771,7 +13558,7 @@
                     </pic:cNvPicPr>
                   </pic:nvPicPr>
                   <pic:blipFill>
-                    <a:blip r:embed="rId70">
+                    <a:blip r:embed="rId78">
                       <a:extLst>
                         <a:ext uri="{28A0092B-C50C-407E-A947-70E740481C1C}">
                           <a14:useLocalDpi xmlns:a14="http://schemas.microsoft.com/office/drawing/2010/main" val="0"/>
@@ -12876,7 +13663,7 @@
                     </pic:cNvPicPr>
                   </pic:nvPicPr>
                   <pic:blipFill>
-                    <a:blip r:embed="rId71">
+                    <a:blip r:embed="rId79">
                       <a:extLst>
                         <a:ext uri="{28A0092B-C50C-407E-A947-70E740481C1C}">
                           <a14:useLocalDpi xmlns:a14="http://schemas.microsoft.com/office/drawing/2010/main" val="0"/>
@@ -12953,11 +13740,11 @@
       <w:pPr>
         <w:pStyle w:val="Ttulo2"/>
       </w:pPr>
-      <w:bookmarkStart w:id="45" w:name="_Toc487451475"/>
+      <w:bookmarkStart w:id="48" w:name="_Toc488747180"/>
       <w:r>
         <w:t>TABELA TIPO PROCESSO</w:t>
       </w:r>
-      <w:bookmarkEnd w:id="45"/>
+      <w:bookmarkEnd w:id="48"/>
     </w:p>
     <w:p/>
     <w:p>
@@ -12979,11 +13766,11 @@
       <w:pPr>
         <w:pStyle w:val="Ttulo3"/>
       </w:pPr>
-      <w:bookmarkStart w:id="46" w:name="_Toc487451476"/>
+      <w:bookmarkStart w:id="49" w:name="_Toc488747181"/>
       <w:r>
         <w:t>CADASTRANDO TIPO PROCESSO</w:t>
       </w:r>
-      <w:bookmarkEnd w:id="46"/>
+      <w:bookmarkEnd w:id="49"/>
     </w:p>
     <w:p>
       <w:pPr>
@@ -13049,7 +13836,7 @@
                     </pic:cNvPicPr>
                   </pic:nvPicPr>
                   <pic:blipFill>
-                    <a:blip r:embed="rId72">
+                    <a:blip r:embed="rId80">
                       <a:extLst>
                         <a:ext uri="{28A0092B-C50C-407E-A947-70E740481C1C}">
                           <a14:useLocalDpi xmlns:a14="http://schemas.microsoft.com/office/drawing/2010/main" val="0"/>
@@ -13135,11 +13922,11 @@
         <w:pStyle w:val="Ttulo3"/>
         <w:spacing w:line="360" w:lineRule="auto"/>
       </w:pPr>
-      <w:bookmarkStart w:id="47" w:name="_Toc487451477"/>
+      <w:bookmarkStart w:id="50" w:name="_Toc488747182"/>
       <w:r>
         <w:t>ALTERANDO TIPO PROCESSO</w:t>
       </w:r>
-      <w:bookmarkEnd w:id="47"/>
+      <w:bookmarkEnd w:id="50"/>
     </w:p>
     <w:p>
       <w:pPr>
@@ -13206,7 +13993,7 @@
                     </pic:cNvPicPr>
                   </pic:nvPicPr>
                   <pic:blipFill>
-                    <a:blip r:embed="rId73">
+                    <a:blip r:embed="rId81">
                       <a:extLst>
                         <a:ext uri="{28A0092B-C50C-407E-A947-70E740481C1C}">
                           <a14:useLocalDpi xmlns:a14="http://schemas.microsoft.com/office/drawing/2010/main" val="0"/>
@@ -13312,7 +14099,7 @@
                     </pic:cNvPicPr>
                   </pic:nvPicPr>
                   <pic:blipFill>
-                    <a:blip r:embed="rId74">
+                    <a:blip r:embed="rId82">
                       <a:extLst>
                         <a:ext uri="{28A0092B-C50C-407E-A947-70E740481C1C}">
                           <a14:useLocalDpi xmlns:a14="http://schemas.microsoft.com/office/drawing/2010/main" val="0"/>
@@ -13394,11 +14181,11 @@
         <w:pStyle w:val="Ttulo3"/>
         <w:spacing w:line="360" w:lineRule="auto"/>
       </w:pPr>
-      <w:bookmarkStart w:id="48" w:name="_Toc487451478"/>
+      <w:bookmarkStart w:id="51" w:name="_Toc488747183"/>
       <w:r>
         <w:t>EXCLUÍNDO TIPO PROCESSO</w:t>
       </w:r>
-      <w:bookmarkEnd w:id="48"/>
+      <w:bookmarkEnd w:id="51"/>
     </w:p>
     <w:p>
       <w:pPr>
@@ -13471,7 +14258,7 @@
                     </pic:cNvPicPr>
                   </pic:nvPicPr>
                   <pic:blipFill>
-                    <a:blip r:embed="rId75">
+                    <a:blip r:embed="rId83">
                       <a:extLst>
                         <a:ext uri="{28A0092B-C50C-407E-A947-70E740481C1C}">
                           <a14:useLocalDpi xmlns:a14="http://schemas.microsoft.com/office/drawing/2010/main" val="0"/>
@@ -13577,7 +14364,7 @@
                     </pic:cNvPicPr>
                   </pic:nvPicPr>
                   <pic:blipFill>
-                    <a:blip r:embed="rId76">
+                    <a:blip r:embed="rId84">
                       <a:extLst>
                         <a:ext uri="{28A0092B-C50C-407E-A947-70E740481C1C}">
                           <a14:useLocalDpi xmlns:a14="http://schemas.microsoft.com/office/drawing/2010/main" val="0"/>
@@ -13723,12 +14510,12 @@
       <w:pPr>
         <w:pStyle w:val="Ttulo1"/>
       </w:pPr>
-      <w:bookmarkStart w:id="49" w:name="_Toc487451479"/>
+      <w:bookmarkStart w:id="52" w:name="_Toc488747184"/>
       <w:r>
         <w:lastRenderedPageBreak/>
         <w:t>EMITINDO RELATÓRIOS</w:t>
       </w:r>
-      <w:bookmarkEnd w:id="49"/>
+      <w:bookmarkEnd w:id="52"/>
     </w:p>
     <w:p/>
     <w:p>
@@ -13753,11 +14540,11 @@
       <w:pPr>
         <w:pStyle w:val="Ttulo2"/>
       </w:pPr>
-      <w:bookmarkStart w:id="50" w:name="_Toc487451480"/>
+      <w:bookmarkStart w:id="53" w:name="_Toc488747185"/>
       <w:r>
         <w:t>RELATÓRIO PROCESSO NO SETOR</w:t>
       </w:r>
-      <w:bookmarkEnd w:id="50"/>
+      <w:bookmarkEnd w:id="53"/>
     </w:p>
     <w:p/>
     <w:p>
@@ -13818,7 +14605,7 @@
                     </pic:cNvPicPr>
                   </pic:nvPicPr>
                   <pic:blipFill>
-                    <a:blip r:embed="rId77">
+                    <a:blip r:embed="rId85">
                       <a:extLst>
                         <a:ext uri="{28A0092B-C50C-407E-A947-70E740481C1C}">
                           <a14:useLocalDpi xmlns:a14="http://schemas.microsoft.com/office/drawing/2010/main" val="0"/>
@@ -13893,7 +14680,7 @@
                     </pic:cNvPicPr>
                   </pic:nvPicPr>
                   <pic:blipFill>
-                    <a:blip r:embed="rId78" cstate="print">
+                    <a:blip r:embed="rId86" cstate="print">
                       <a:extLst>
                         <a:ext uri="{28A0092B-C50C-407E-A947-70E740481C1C}">
                           <a14:useLocalDpi xmlns:a14="http://schemas.microsoft.com/office/drawing/2010/main" val="0"/>
@@ -13937,12 +14724,12 @@
       <w:pPr>
         <w:pStyle w:val="Ttulo2"/>
       </w:pPr>
-      <w:bookmarkStart w:id="51" w:name="_Toc487451481"/>
+      <w:bookmarkStart w:id="54" w:name="_Toc488747186"/>
       <w:r>
         <w:lastRenderedPageBreak/>
         <w:t>RELATÓRIO PROCESSO REMESSA</w:t>
       </w:r>
-      <w:bookmarkEnd w:id="51"/>
+      <w:bookmarkEnd w:id="54"/>
     </w:p>
     <w:p/>
     <w:p>
@@ -14052,7 +14839,7 @@
                     </pic:cNvPicPr>
                   </pic:nvPicPr>
                   <pic:blipFill>
-                    <a:blip r:embed="rId79">
+                    <a:blip r:embed="rId87">
                       <a:extLst>
                         <a:ext uri="{28A0092B-C50C-407E-A947-70E740481C1C}">
                           <a14:useLocalDpi xmlns:a14="http://schemas.microsoft.com/office/drawing/2010/main" val="0"/>
@@ -14135,7 +14922,7 @@
                     </pic:cNvPicPr>
                   </pic:nvPicPr>
                   <pic:blipFill>
-                    <a:blip r:embed="rId80">
+                    <a:blip r:embed="rId88">
                       <a:extLst>
                         <a:ext uri="{28A0092B-C50C-407E-A947-70E740481C1C}">
                           <a14:useLocalDpi xmlns:a14="http://schemas.microsoft.com/office/drawing/2010/main" val="0"/>
@@ -14225,7 +15012,7 @@
                     </pic:cNvPicPr>
                   </pic:nvPicPr>
                   <pic:blipFill>
-                    <a:blip r:embed="rId81">
+                    <a:blip r:embed="rId89">
                       <a:extLst>
                         <a:ext uri="{28A0092B-C50C-407E-A947-70E740481C1C}">
                           <a14:useLocalDpi xmlns:a14="http://schemas.microsoft.com/office/drawing/2010/main" val="0"/>
@@ -14273,11 +15060,11 @@
       <w:pPr>
         <w:pStyle w:val="Ttulo2"/>
       </w:pPr>
-      <w:bookmarkStart w:id="52" w:name="_Toc487451482"/>
+      <w:bookmarkStart w:id="55" w:name="_Toc488747187"/>
       <w:r>
         <w:t>RELATÓRIO TRAMITAÇÃO</w:t>
       </w:r>
-      <w:bookmarkEnd w:id="52"/>
+      <w:bookmarkEnd w:id="55"/>
       <w:r>
         <w:t xml:space="preserve"> </w:t>
       </w:r>
@@ -14387,7 +15174,7 @@
                     </pic:cNvPicPr>
                   </pic:nvPicPr>
                   <pic:blipFill>
-                    <a:blip r:embed="rId82">
+                    <a:blip r:embed="rId90">
                       <a:extLst>
                         <a:ext uri="{28A0092B-C50C-407E-A947-70E740481C1C}">
                           <a14:useLocalDpi xmlns:a14="http://schemas.microsoft.com/office/drawing/2010/main" val="0"/>
@@ -14463,7 +15250,7 @@
                     </pic:cNvPicPr>
                   </pic:nvPicPr>
                   <pic:blipFill>
-                    <a:blip r:embed="rId83">
+                    <a:blip r:embed="rId91">
                       <a:extLst>
                         <a:ext uri="{28A0092B-C50C-407E-A947-70E740481C1C}">
                           <a14:useLocalDpi xmlns:a14="http://schemas.microsoft.com/office/drawing/2010/main" val="0"/>
@@ -14525,12 +15312,12 @@
       <w:pPr>
         <w:pStyle w:val="Ttulo2"/>
       </w:pPr>
-      <w:bookmarkStart w:id="53" w:name="_Toc487451483"/>
+      <w:bookmarkStart w:id="56" w:name="_Toc488747188"/>
       <w:r>
         <w:lastRenderedPageBreak/>
         <w:t>RELATÓRIO ANDAMENTO PROCESSO</w:t>
       </w:r>
-      <w:bookmarkEnd w:id="53"/>
+      <w:bookmarkEnd w:id="56"/>
     </w:p>
     <w:p/>
     <w:p>
@@ -14587,7 +15374,7 @@
                     </pic:cNvPicPr>
                   </pic:nvPicPr>
                   <pic:blipFill>
-                    <a:blip r:embed="rId84">
+                    <a:blip r:embed="rId92">
                       <a:extLst>
                         <a:ext uri="{28A0092B-C50C-407E-A947-70E740481C1C}">
                           <a14:useLocalDpi xmlns:a14="http://schemas.microsoft.com/office/drawing/2010/main" val="0"/>
@@ -14662,7 +15449,7 @@
                     </pic:cNvPicPr>
                   </pic:nvPicPr>
                   <pic:blipFill>
-                    <a:blip r:embed="rId85">
+                    <a:blip r:embed="rId93">
                       <a:extLst>
                         <a:ext uri="{28A0092B-C50C-407E-A947-70E740481C1C}">
                           <a14:useLocalDpi xmlns:a14="http://schemas.microsoft.com/office/drawing/2010/main" val="0"/>
@@ -14701,9 +15488,212 @@
         </w:drawing>
       </w:r>
     </w:p>
+    <w:p/>
+    <w:p/>
+    <w:p/>
+    <w:p/>
+    <w:p/>
+    <w:p/>
+    <w:p>
+      <w:pPr>
+        <w:pStyle w:val="Ttulo2"/>
+      </w:pPr>
+      <w:bookmarkStart w:id="57" w:name="_Toc488747189"/>
+      <w:r>
+        <w:lastRenderedPageBreak/>
+        <w:t xml:space="preserve">RELATÓRIO </w:t>
+      </w:r>
+      <w:r>
+        <w:t>DE PROCESSOS CRIADOS</w:t>
+      </w:r>
+      <w:bookmarkEnd w:id="57"/>
+    </w:p>
+    <w:p/>
+    <w:p>
+      <w:r>
+        <w:t xml:space="preserve">O relatório de </w:t>
+      </w:r>
+      <w:r>
+        <w:t>processo</w:t>
+      </w:r>
+      <w:r>
+        <w:t>s</w:t>
+      </w:r>
+      <w:r>
+        <w:t xml:space="preserve"> criados</w:t>
+      </w:r>
+      <w:r>
+        <w:t xml:space="preserve">, serve para demonstrar </w:t>
+      </w:r>
+      <w:r>
+        <w:t>todos os processos criados em um determinado período.</w:t>
+      </w:r>
+    </w:p>
+    <w:p>
+      <w:pPr>
+        <w:pStyle w:val="PargrafodaLista"/>
+        <w:numPr>
+          <w:ilvl w:val="0"/>
+          <w:numId w:val="44"/>
+        </w:numPr>
+      </w:pPr>
+      <w:r>
+        <w:t>Localizar no menu (Relatório -&gt; Tramitação de Processo no setor).</w:t>
+      </w:r>
+    </w:p>
+    <w:p>
+      <w:pPr>
+        <w:pStyle w:val="PargrafodaLista"/>
+        <w:numPr>
+          <w:ilvl w:val="0"/>
+          <w:numId w:val="37"/>
+        </w:numPr>
+        <w:spacing w:line="360" w:lineRule="auto"/>
+      </w:pPr>
+      <w:r>
+        <w:t>A página com o formulário abaixo irá aparecer.</w:t>
+      </w:r>
+    </w:p>
+    <w:p>
+      <w:pPr>
+        <w:spacing w:line="360" w:lineRule="auto"/>
+      </w:pPr>
+      <w:r>
+        <w:rPr>
+          <w:noProof/>
+          <w:lang w:eastAsia="pt-BR"/>
+        </w:rPr>
+        <w:drawing>
+          <wp:inline distT="0" distB="0" distL="0" distR="0">
+            <wp:extent cx="5362575" cy="1628775"/>
+            <wp:effectExtent l="114300" t="95250" r="104775" b="85725"/>
+            <wp:docPr id="63" name="Imagem 63"/>
+            <wp:cNvGraphicFramePr>
+              <a:graphicFrameLocks xmlns:a="http://schemas.openxmlformats.org/drawingml/2006/main" noChangeAspect="1"/>
+            </wp:cNvGraphicFramePr>
+            <a:graphic xmlns:a="http://schemas.openxmlformats.org/drawingml/2006/main">
+              <a:graphicData uri="http://schemas.openxmlformats.org/drawingml/2006/picture">
+                <pic:pic xmlns:pic="http://schemas.openxmlformats.org/drawingml/2006/picture">
+                  <pic:nvPicPr>
+                    <pic:cNvPr id="0" name="Picture 9"/>
+                    <pic:cNvPicPr>
+                      <a:picLocks noChangeAspect="1" noChangeArrowheads="1"/>
+                    </pic:cNvPicPr>
+                  </pic:nvPicPr>
+                  <pic:blipFill>
+                    <a:blip r:embed="rId94">
+                      <a:extLst>
+                        <a:ext uri="{28A0092B-C50C-407E-A947-70E740481C1C}">
+                          <a14:useLocalDpi xmlns:a14="http://schemas.microsoft.com/office/drawing/2010/main" val="0"/>
+                        </a:ext>
+                      </a:extLst>
+                    </a:blip>
+                    <a:srcRect/>
+                    <a:stretch>
+                      <a:fillRect/>
+                    </a:stretch>
+                  </pic:blipFill>
+                  <pic:spPr bwMode="auto">
+                    <a:xfrm>
+                      <a:off x="0" y="0"/>
+                      <a:ext cx="5362575" cy="1628775"/>
+                    </a:xfrm>
+                    <a:prstGeom prst="rect">
+                      <a:avLst/>
+                    </a:prstGeom>
+                    <a:noFill/>
+                    <a:ln>
+                      <a:noFill/>
+                    </a:ln>
+                    <a:effectLst>
+                      <a:outerShdw blurRad="63500" sx="102000" sy="102000" algn="ctr" rotWithShape="0">
+                        <a:prstClr val="black">
+                          <a:alpha val="40000"/>
+                        </a:prstClr>
+                      </a:outerShdw>
+                    </a:effectLst>
+                  </pic:spPr>
+                </pic:pic>
+              </a:graphicData>
+            </a:graphic>
+          </wp:inline>
+        </w:drawing>
+      </w:r>
+    </w:p>
+    <w:p>
+      <w:pPr>
+        <w:spacing w:line="360" w:lineRule="auto"/>
+      </w:pPr>
+      <w:r>
+        <w:t>Para geração do relatório o colaborador deverá informar a data inicial e final obrigatoriamente. Caso o colaborador não selecione o tipo processo o sistema irá listar todos os tipos de processos existentes. Caso o colaborador selecione o tipo processo o sistema irá listar apenas do tipo selecionado.</w:t>
+      </w:r>
+    </w:p>
+    <w:p>
+      <w:r>
+        <w:rPr>
+          <w:noProof/>
+          <w:lang w:eastAsia="pt-BR"/>
+        </w:rPr>
+        <w:drawing>
+          <wp:inline distT="0" distB="0" distL="0" distR="0">
+            <wp:extent cx="5400675" cy="1971675"/>
+            <wp:effectExtent l="133350" t="95250" r="123825" b="85725"/>
+            <wp:docPr id="129" name="Imagem 129"/>
+            <wp:cNvGraphicFramePr>
+              <a:graphicFrameLocks xmlns:a="http://schemas.openxmlformats.org/drawingml/2006/main" noChangeAspect="1"/>
+            </wp:cNvGraphicFramePr>
+            <a:graphic xmlns:a="http://schemas.openxmlformats.org/drawingml/2006/main">
+              <a:graphicData uri="http://schemas.openxmlformats.org/drawingml/2006/picture">
+                <pic:pic xmlns:pic="http://schemas.openxmlformats.org/drawingml/2006/picture">
+                  <pic:nvPicPr>
+                    <pic:cNvPr id="0" name="Picture 11"/>
+                    <pic:cNvPicPr>
+                      <a:picLocks noChangeAspect="1" noChangeArrowheads="1"/>
+                    </pic:cNvPicPr>
+                  </pic:nvPicPr>
+                  <pic:blipFill>
+                    <a:blip r:embed="rId95">
+                      <a:extLst>
+                        <a:ext uri="{28A0092B-C50C-407E-A947-70E740481C1C}">
+                          <a14:useLocalDpi xmlns:a14="http://schemas.microsoft.com/office/drawing/2010/main" val="0"/>
+                        </a:ext>
+                      </a:extLst>
+                    </a:blip>
+                    <a:srcRect/>
+                    <a:stretch>
+                      <a:fillRect/>
+                    </a:stretch>
+                  </pic:blipFill>
+                  <pic:spPr bwMode="auto">
+                    <a:xfrm>
+                      <a:off x="0" y="0"/>
+                      <a:ext cx="5400675" cy="1971675"/>
+                    </a:xfrm>
+                    <a:prstGeom prst="rect">
+                      <a:avLst/>
+                    </a:prstGeom>
+                    <a:noFill/>
+                    <a:ln>
+                      <a:noFill/>
+                    </a:ln>
+                    <a:effectLst>
+                      <a:outerShdw blurRad="63500" sx="102000" sy="102000" algn="ctr" rotWithShape="0">
+                        <a:prstClr val="black">
+                          <a:alpha val="40000"/>
+                        </a:prstClr>
+                      </a:outerShdw>
+                    </a:effectLst>
+                  </pic:spPr>
+                </pic:pic>
+              </a:graphicData>
+            </a:graphic>
+          </wp:inline>
+        </w:drawing>
+      </w:r>
+    </w:p>
     <w:sectPr>
-      <w:headerReference w:type="default" r:id="rId86"/>
-      <w:footerReference w:type="default" r:id="rId87"/>
+      <w:headerReference w:type="default" r:id="rId96"/>
+      <w:footerReference w:type="default" r:id="rId97"/>
       <w:pgSz w:w="11906" w:h="16838"/>
       <w:pgMar w:top="1417" w:right="1701" w:bottom="1417" w:left="1701" w:header="708" w:footer="708" w:gutter="0"/>
       <w:pgNumType w:start="0"/>
@@ -19106,7 +20096,7 @@
   <w:abstractNum w:abstractNumId="37" w15:restartNumberingAfterBreak="0">
     <w:nsid w:val="6D3D0F2C"/>
     <w:multiLevelType w:val="hybridMultilevel"/>
-    <w:tmpl w:val="6DC6C264"/>
+    <w:tmpl w:val="86AAA8FC"/>
     <w:lvl w:ilvl="0" w:tplc="04160001">
       <w:start w:val="1"/>
       <w:numFmt w:val="bullet"/>
@@ -21038,6 +22028,7 @@
     <w:rsidRoot w:val="00821E89"/>
     <w:rsid w:val="0009031D"/>
     <w:rsid w:val="00341D94"/>
+    <w:rsid w:val="005D1BFE"/>
     <w:rsid w:val="007A128E"/>
     <w:rsid w:val="00805830"/>
     <w:rsid w:val="00821E89"/>
@@ -21794,7 +22785,7 @@
 </file>
 
 <file path=customXml/itemProps2.xml><?xml version="1.0" encoding="utf-8"?>
-<ds:datastoreItem xmlns:ds="http://schemas.openxmlformats.org/officeDocument/2006/customXml" ds:itemID="{A1D95196-2F6A-459C-92BA-47E27BDA418D}">
+<ds:datastoreItem xmlns:ds="http://schemas.openxmlformats.org/officeDocument/2006/customXml" ds:itemID="{1893F9BA-3A38-4AB4-9804-748752ACD1EC}">
   <ds:schemaRefs>
     <ds:schemaRef ds:uri="http://schemas.openxmlformats.org/officeDocument/2006/bibliography"/>
   </ds:schemaRefs>

</xml_diff>